<commit_message>
Revised Ps 44. Haven't published.
</commit_message>
<xml_diff>
--- a/Psalms/044.docx
+++ b/Psalms/044.docx
@@ -1,10 +1,11 @@
 
 <file path=word/document.xml><?xml version="1.0" encoding="utf-8"?>
-<w:document xmlns:wpc="http://schemas.microsoft.com/office/word/2010/wordprocessingCanvas" xmlns:mc="http://schemas.openxmlformats.org/markup-compatibility/2006" xmlns:o="urn:schemas-microsoft-com:office:office" xmlns:r="http://schemas.openxmlformats.org/officeDocument/2006/relationships" xmlns:m="http://schemas.openxmlformats.org/officeDocument/2006/math" xmlns:v="urn:schemas-microsoft-com:vml" xmlns:wp14="http://schemas.microsoft.com/office/word/2010/wordprocessingDrawing" xmlns:wp="http://schemas.openxmlformats.org/drawingml/2006/wordprocessingDrawing" xmlns:w10="urn:schemas-microsoft-com:office:word" xmlns:w="http://schemas.openxmlformats.org/wordprocessingml/2006/main" xmlns:w14="http://schemas.microsoft.com/office/word/2010/wordml" xmlns:wpg="http://schemas.microsoft.com/office/word/2010/wordprocessingGroup" xmlns:wpi="http://schemas.microsoft.com/office/word/2010/wordprocessingInk" xmlns:wne="http://schemas.microsoft.com/office/word/2006/wordml" xmlns:wps="http://schemas.microsoft.com/office/word/2010/wordprocessingShape" mc:Ignorable="w14 wp14">
+<w:document xmlns:wpc="http://schemas.microsoft.com/office/word/2010/wordprocessingCanvas" xmlns:mo="http://schemas.microsoft.com/office/mac/office/2008/main" xmlns:mc="http://schemas.openxmlformats.org/markup-compatibility/2006" xmlns:mv="urn:schemas-microsoft-com:mac:vml" xmlns:o="urn:schemas-microsoft-com:office:office" xmlns:r="http://schemas.openxmlformats.org/officeDocument/2006/relationships" xmlns:m="http://schemas.openxmlformats.org/officeDocument/2006/math" xmlns:v="urn:schemas-microsoft-com:vml" xmlns:wp14="http://schemas.microsoft.com/office/word/2010/wordprocessingDrawing" xmlns:wp="http://schemas.openxmlformats.org/drawingml/2006/wordprocessingDrawing" xmlns:w10="urn:schemas-microsoft-com:office:word" xmlns:w="http://schemas.openxmlformats.org/wordprocessingml/2006/main" xmlns:w14="http://schemas.microsoft.com/office/word/2010/wordml" xmlns:w15="http://schemas.microsoft.com/office/word/2012/wordml" xmlns:wpg="http://schemas.microsoft.com/office/word/2010/wordprocessingGroup" xmlns:wpi="http://schemas.microsoft.com/office/word/2010/wordprocessingInk" xmlns:wne="http://schemas.microsoft.com/office/word/2006/wordml" xmlns:wps="http://schemas.microsoft.com/office/word/2010/wordprocessingShape" mc:Ignorable="w14 w15 wp14">
   <w:body>
     <w:p>
       <w:pPr>
         <w:pStyle w:val="Heading2non-TOC"/>
+        <w:outlineLvl w:val="0"/>
         <w:rPr>
           <w:rFonts w:ascii="Cambria" w:hAnsi="Cambria" w:cs="Cambria"/>
         </w:rPr>
@@ -125,15 +126,7 @@
               <w:pStyle w:val="Rubric"/>
             </w:pPr>
             <w:r>
-              <w:t xml:space="preserve">1 (For those who are to be changed. For the sons of </w:t>
-            </w:r>
-            <w:proofErr w:type="spellStart"/>
-            <w:r>
-              <w:t>Korab</w:t>
-            </w:r>
-            <w:proofErr w:type="spellEnd"/>
-            <w:r>
-              <w:t>. For contemplation. A song of the Beloved)</w:t>
+              <w:t>1 (For those who are to be changed. For the sons of Korab. For contemplation. A song of the Beloved)</w:t>
             </w:r>
           </w:p>
           <w:p>
@@ -148,6 +141,32 @@
           </w:tcPr>
           <w:p>
             <w:pPr>
+              <w:pStyle w:val="Rubric"/>
+            </w:pPr>
+            <w:r>
+              <w:t>1 (</w:t>
+            </w:r>
+            <w:r>
+              <w:t>For the end. Over</w:t>
+            </w:r>
+            <w:r>
+              <w:t xml:space="preserve"> those </w:t>
+            </w:r>
+            <w:r>
+              <w:t>things</w:t>
+            </w:r>
+            <w:r>
+              <w:t xml:space="preserve"> </w:t>
+            </w:r>
+            <w:r>
+              <w:t>which will</w:t>
+            </w:r>
+            <w:r>
+              <w:t xml:space="preserve"> be changed. For the sons of Korab. For contemplation. A song of the Beloved)</w:t>
+            </w:r>
+          </w:p>
+          <w:p>
+            <w:pPr>
               <w:pStyle w:val="EngIndEnd"/>
             </w:pPr>
           </w:p>
@@ -173,19 +192,9 @@
             <w:tcW w:w="621" w:type="pct"/>
           </w:tcPr>
           <w:p>
-            <w:proofErr w:type="gramStart"/>
-            <w:r>
-              <w:t xml:space="preserve">Unto the end, concerning the verses that are to be alternated, of the sons of </w:t>
-            </w:r>
-            <w:proofErr w:type="spellStart"/>
-            <w:r>
-              <w:t>Korah</w:t>
-            </w:r>
-            <w:proofErr w:type="spellEnd"/>
-            <w:r>
-              <w:t>, for instruction, a Song of the Beloved.</w:t>
-            </w:r>
-            <w:proofErr w:type="gramEnd"/>
+            <w:r>
+              <w:t>Unto the end, concerning the verses that are to be alternated, of the sons of Korah, for instruction, a Song of the Beloved.</w:t>
+            </w:r>
           </w:p>
         </w:tc>
         <w:tc>
@@ -196,51 +205,9 @@
             <w:pPr>
               <w:pStyle w:val="EngIndEnd"/>
             </w:pPr>
-            <w:proofErr w:type="gramStart"/>
-            <w:r>
-              <w:t>Regarding completion.</w:t>
-            </w:r>
-            <w:proofErr w:type="gramEnd"/>
-            <w:r>
-              <w:t xml:space="preserve"> </w:t>
-            </w:r>
-            <w:proofErr w:type="gramStart"/>
-            <w:r>
-              <w:t>Over those [things] that will be changed.</w:t>
-            </w:r>
-            <w:proofErr w:type="gramEnd"/>
-            <w:r>
-              <w:t xml:space="preserve"> </w:t>
-            </w:r>
-            <w:proofErr w:type="gramStart"/>
-            <w:r>
-              <w:t>Pertaining to the sons of Kore.</w:t>
-            </w:r>
-            <w:proofErr w:type="gramEnd"/>
-            <w:r>
-              <w:t xml:space="preserve"> </w:t>
-            </w:r>
-            <w:proofErr w:type="gramStart"/>
-            <w:r>
-              <w:t>Regarding understanding.</w:t>
-            </w:r>
-            <w:proofErr w:type="gramEnd"/>
-            <w:r>
-              <w:t xml:space="preserve"> </w:t>
-            </w:r>
-            <w:proofErr w:type="gramStart"/>
-            <w:r>
-              <w:t>An Ode.</w:t>
-            </w:r>
-            <w:proofErr w:type="gramEnd"/>
-            <w:r>
-              <w:t xml:space="preserve"> </w:t>
-            </w:r>
-            <w:proofErr w:type="gramStart"/>
-            <w:r>
-              <w:t>Over the beloved.</w:t>
-            </w:r>
-            <w:proofErr w:type="gramEnd"/>
+            <w:r>
+              <w:t>Regarding completion. Over those [things] that will be changed. Pertaining to the sons of Kore. Regarding understanding. An Ode. Over the beloved.</w:t>
+            </w:r>
           </w:p>
         </w:tc>
         <w:tc>
@@ -251,11 +218,9 @@
             <w:pPr>
               <w:pStyle w:val="EngIndEnd"/>
             </w:pPr>
-            <w:proofErr w:type="gramStart"/>
             <w:r>
               <w:t>For the end, for alternate strains by the sons of Core; for instruction, a Song concerning the beloved.</w:t>
             </w:r>
-            <w:proofErr w:type="gramEnd"/>
           </w:p>
         </w:tc>
         <w:tc>
@@ -274,40 +239,16 @@
                 <w:shd w:val="clear" w:color="auto" w:fill="FFFFFF"/>
               </w:rPr>
             </w:pPr>
-            <w:proofErr w:type="gramStart"/>
-            <w:r>
-              <w:rPr>
-                <w:rFonts w:ascii="Tahoma" w:eastAsia="Times New Roman" w:hAnsi="Tahoma" w:cs="Tahoma"/>
-                <w:color w:val="2E1308"/>
-                <w:sz w:val="24"/>
-                <w:szCs w:val="24"/>
-                <w:shd w:val="clear" w:color="auto" w:fill="FFFFFF"/>
-              </w:rPr>
-              <w:t xml:space="preserve">For the End, concerning things that shall be changed; to the sons of </w:t>
-            </w:r>
-            <w:proofErr w:type="spellStart"/>
-            <w:r>
-              <w:rPr>
-                <w:rFonts w:ascii="Tahoma" w:eastAsia="Times New Roman" w:hAnsi="Tahoma" w:cs="Tahoma"/>
-                <w:color w:val="2E1308"/>
-                <w:sz w:val="24"/>
-                <w:szCs w:val="24"/>
-                <w:shd w:val="clear" w:color="auto" w:fill="FFFFFF"/>
-              </w:rPr>
-              <w:t>Korah</w:t>
-            </w:r>
-            <w:proofErr w:type="spellEnd"/>
-            <w:r>
-              <w:rPr>
-                <w:rFonts w:ascii="Tahoma" w:eastAsia="Times New Roman" w:hAnsi="Tahoma" w:cs="Tahoma"/>
-                <w:color w:val="2E1308"/>
-                <w:sz w:val="24"/>
-                <w:szCs w:val="24"/>
-                <w:shd w:val="clear" w:color="auto" w:fill="FFFFFF"/>
-              </w:rPr>
-              <w:t xml:space="preserve"> for understanding; an ode concerning the Beloved One.</w:t>
-            </w:r>
-            <w:proofErr w:type="gramEnd"/>
+            <w:r>
+              <w:rPr>
+                <w:rFonts w:ascii="Tahoma" w:eastAsia="Times New Roman" w:hAnsi="Tahoma" w:cs="Tahoma"/>
+                <w:color w:val="2E1308"/>
+                <w:sz w:val="24"/>
+                <w:szCs w:val="24"/>
+                <w:shd w:val="clear" w:color="auto" w:fill="FFFFFF"/>
+              </w:rPr>
+              <w:t>For the End, concerning things that shall be changed; to the sons of Korah for understanding; an ode concerning the Beloved One.</w:t>
+            </w:r>
           </w:p>
         </w:tc>
       </w:tr>
@@ -360,6 +301,56 @@
           </w:tcPr>
           <w:p>
             <w:pPr>
+              <w:pStyle w:val="EnglishHangNoCoptic"/>
+            </w:pPr>
+            <w:r>
+              <w:t xml:space="preserve">2 My heart </w:t>
+            </w:r>
+            <w:r>
+              <w:t>erupted</w:t>
+            </w:r>
+            <w:r>
+              <w:t xml:space="preserve"> with a good word;</w:t>
+            </w:r>
+            <w:r>
+              <w:rPr>
+                <w:rStyle w:val="FootnoteReference"/>
+              </w:rPr>
+              <w:footnoteReference w:id="2"/>
+            </w:r>
+          </w:p>
+          <w:p>
+            <w:pPr>
+              <w:pStyle w:val="EnglishHangNoCoptic"/>
+            </w:pPr>
+            <w:r>
+              <w:tab/>
+              <w:t>I declare my works to the King;</w:t>
+            </w:r>
+          </w:p>
+          <w:p>
+            <w:pPr>
+              <w:pStyle w:val="EnglishHangEndNoCoptic"/>
+            </w:pPr>
+            <w:r>
+              <w:tab/>
+              <w:t xml:space="preserve">My tongue is the pen of a </w:t>
+            </w:r>
+            <w:r>
+              <w:t>swift</w:t>
+            </w:r>
+            <w:r>
+              <w:t xml:space="preserve"> </w:t>
+            </w:r>
+            <w:r>
+              <w:t>scribe</w:t>
+            </w:r>
+            <w:r>
+              <w:t>.</w:t>
+            </w:r>
+          </w:p>
+          <w:p>
+            <w:pPr>
               <w:pStyle w:val="EngIndEnd"/>
             </w:pPr>
           </w:p>
@@ -370,15 +361,7 @@
           </w:tcPr>
           <w:p>
             <w:r>
-              <w:t xml:space="preserve">My heart has poured forth a good word: I will declare my works to the </w:t>
-            </w:r>
-            <w:proofErr w:type="gramStart"/>
-            <w:r>
-              <w:t>king:</w:t>
-            </w:r>
-            <w:proofErr w:type="gramEnd"/>
-            <w:r>
-              <w:t xml:space="preserve"> my tongue is the pen of a swift writing scribe.  </w:t>
+              <w:t xml:space="preserve">My heart has poured forth a good word: I will declare my works to the king: my tongue is the pen of a swift writing scribe.  </w:t>
             </w:r>
           </w:p>
         </w:tc>
@@ -422,13 +405,8 @@
             <w:pPr>
               <w:pStyle w:val="EngIndEnd"/>
             </w:pPr>
-            <w:proofErr w:type="gramStart"/>
-            <w:r>
-              <w:t>my</w:t>
-            </w:r>
-            <w:proofErr w:type="gramEnd"/>
-            <w:r>
-              <w:t xml:space="preserve"> tongue is a pen of a swift scribe.</w:t>
+            <w:r>
+              <w:t>my tongue is a pen of a swift scribe.</w:t>
             </w:r>
           </w:p>
         </w:tc>
@@ -441,15 +419,7 @@
               <w:pStyle w:val="EngIndEnd"/>
             </w:pPr>
             <w:r>
-              <w:t xml:space="preserve">My heart has uttered a good matter: I declare my works to the </w:t>
-            </w:r>
-            <w:proofErr w:type="gramStart"/>
-            <w:r>
-              <w:t>king:</w:t>
-            </w:r>
-            <w:proofErr w:type="gramEnd"/>
-            <w:r>
-              <w:t xml:space="preserve"> my tongue is the pen of a quick writer.</w:t>
+              <w:t>My heart has uttered a good matter: I declare my works to the king: my tongue is the pen of a quick writer.</w:t>
             </w:r>
           </w:p>
         </w:tc>
@@ -581,27 +551,82 @@
               <w:t>You</w:t>
             </w:r>
             <w:r>
+              <w:t xml:space="preserve"> for ever.</w:t>
+            </w:r>
+          </w:p>
+          <w:p>
+            <w:pPr>
+              <w:pStyle w:val="CoptIndEnd"/>
+            </w:pPr>
+          </w:p>
+        </w:tc>
+        <w:tc>
+          <w:tcPr>
+            <w:tcW w:w="613" w:type="pct"/>
+          </w:tcPr>
+          <w:p>
+            <w:pPr>
+              <w:pStyle w:val="EnglishHangNoCoptic"/>
+            </w:pPr>
+            <w:r>
+              <w:t xml:space="preserve">3 </w:t>
+            </w:r>
+            <w:r>
+              <w:t>You</w:t>
+            </w:r>
+            <w:r>
+              <w:t xml:space="preserve"> are </w:t>
+            </w:r>
+            <w:r>
+              <w:t xml:space="preserve">more beautiful than </w:t>
+            </w:r>
+            <w:r>
+              <w:t>the sons of men;</w:t>
+            </w:r>
+          </w:p>
+          <w:p>
+            <w:pPr>
+              <w:pStyle w:val="EnglishHangNoCoptic"/>
+            </w:pPr>
+            <w:r>
+              <w:tab/>
+              <w:t xml:space="preserve">grace </w:t>
+            </w:r>
+            <w:r>
+              <w:t>was poured out</w:t>
+            </w:r>
+            <w:r>
               <w:t xml:space="preserve"> </w:t>
             </w:r>
-            <w:proofErr w:type="spellStart"/>
-            <w:r>
-              <w:t>for ever</w:t>
-            </w:r>
-            <w:proofErr w:type="spellEnd"/>
-            <w:r>
-              <w:t>.</w:t>
-            </w:r>
-          </w:p>
-          <w:p>
-            <w:pPr>
-              <w:pStyle w:val="CoptIndEnd"/>
-            </w:pPr>
-          </w:p>
-        </w:tc>
-        <w:tc>
-          <w:tcPr>
-            <w:tcW w:w="613" w:type="pct"/>
-          </w:tcPr>
+            <w:r>
+              <w:t>on Your</w:t>
+            </w:r>
+            <w:r>
+              <w:t xml:space="preserve"> lips;</w:t>
+            </w:r>
+          </w:p>
+          <w:p>
+            <w:pPr>
+              <w:pStyle w:val="EnglishHangEndNoCoptic"/>
+            </w:pPr>
+            <w:r>
+              <w:tab/>
+            </w:r>
+            <w:proofErr w:type="gramStart"/>
+            <w:r>
+              <w:t>therefore</w:t>
+            </w:r>
+            <w:proofErr w:type="gramEnd"/>
+            <w:r>
+              <w:t xml:space="preserve"> God has blessed </w:t>
+            </w:r>
+            <w:r>
+              <w:t>You</w:t>
+            </w:r>
+            <w:r>
+              <w:t xml:space="preserve"> for ever.</w:t>
+            </w:r>
+          </w:p>
           <w:p>
             <w:pPr>
               <w:pStyle w:val="EngIndEnd"/>
@@ -614,23 +639,7 @@
           </w:tcPr>
           <w:p>
             <w:r>
-              <w:t xml:space="preserve">(Thou art) comely in beauty above the sons of men: grace is poured forth from Thy lips: </w:t>
-            </w:r>
-            <w:proofErr w:type="gramStart"/>
-            <w:r>
-              <w:t>therefore</w:t>
-            </w:r>
-            <w:proofErr w:type="gramEnd"/>
-            <w:r>
-              <w:t xml:space="preserve"> God has blessed Thee </w:t>
-            </w:r>
-            <w:proofErr w:type="spellStart"/>
-            <w:r>
-              <w:t>for ever</w:t>
-            </w:r>
-            <w:proofErr w:type="spellEnd"/>
-            <w:r>
-              <w:t>.</w:t>
+              <w:t>(Thou art) comely in beauty above the sons of men: grace is poured forth from Thy lips: therefore God has blessed Thee for ever.</w:t>
             </w:r>
           </w:p>
         </w:tc>
@@ -646,23 +655,7 @@
           </w:tcPr>
           <w:p>
             <w:r>
-              <w:t xml:space="preserve">Thou art fairer than the sons of </w:t>
-            </w:r>
-            <w:proofErr w:type="gramStart"/>
-            <w:r>
-              <w:t>men</w:t>
-            </w:r>
-            <w:proofErr w:type="gramEnd"/>
-            <w:r>
-              <w:t xml:space="preserve">; full of grace are Thy lips, therefore hath God blessed Thee </w:t>
-            </w:r>
-            <w:proofErr w:type="spellStart"/>
-            <w:r>
-              <w:t>for ever</w:t>
-            </w:r>
-            <w:proofErr w:type="spellEnd"/>
-            <w:r>
-              <w:t>.</w:t>
+              <w:t>Thou art fairer than the sons of men; full of grace are Thy lips, therefore hath God blessed Thee for ever.</w:t>
             </w:r>
           </w:p>
         </w:tc>
@@ -693,13 +686,8 @@
             <w:pPr>
               <w:pStyle w:val="EngIndEnd"/>
             </w:pPr>
-            <w:proofErr w:type="gramStart"/>
-            <w:r>
-              <w:t>therefore</w:t>
-            </w:r>
-            <w:proofErr w:type="gramEnd"/>
-            <w:r>
-              <w:t xml:space="preserve"> God blessed you forever.</w:t>
+            <w:r>
+              <w:t>therefore God blessed you forever.</w:t>
             </w:r>
           </w:p>
         </w:tc>
@@ -712,23 +700,7 @@
               <w:pStyle w:val="EngIndEnd"/>
             </w:pPr>
             <w:r>
-              <w:t xml:space="preserve">Thou art more beautiful than the sons of </w:t>
-            </w:r>
-            <w:proofErr w:type="gramStart"/>
-            <w:r>
-              <w:t>men</w:t>
-            </w:r>
-            <w:proofErr w:type="gramEnd"/>
-            <w:r>
-              <w:t xml:space="preserve">: grace has been shed forth on thy lips: therefore God has blessed thee </w:t>
-            </w:r>
-            <w:proofErr w:type="spellStart"/>
-            <w:r>
-              <w:t>for ever</w:t>
-            </w:r>
-            <w:proofErr w:type="spellEnd"/>
-            <w:r>
-              <w:t>.</w:t>
+              <w:t>Thou art more beautiful than the sons of men: grace has been shed forth on thy lips: therefore God has blessed thee for ever.</w:t>
             </w:r>
           </w:p>
         </w:tc>
@@ -794,27 +766,15 @@
                 <w:shd w:val="clear" w:color="auto" w:fill="FFFFFF"/>
               </w:rPr>
             </w:pPr>
-            <w:proofErr w:type="gramStart"/>
-            <w:r>
-              <w:rPr>
-                <w:rFonts w:ascii="Tahoma" w:eastAsia="Times New Roman" w:hAnsi="Tahoma" w:cs="Tahoma"/>
-                <w:color w:val="2E1308"/>
-                <w:sz w:val="24"/>
-                <w:szCs w:val="24"/>
-                <w:shd w:val="clear" w:color="auto" w:fill="FFFFFF"/>
-              </w:rPr>
-              <w:t>Therefore</w:t>
-            </w:r>
-            <w:proofErr w:type="gramEnd"/>
-            <w:r>
-              <w:rPr>
-                <w:rFonts w:ascii="Tahoma" w:eastAsia="Times New Roman" w:hAnsi="Tahoma" w:cs="Tahoma"/>
-                <w:color w:val="2E1308"/>
-                <w:sz w:val="24"/>
-                <w:szCs w:val="24"/>
-                <w:shd w:val="clear" w:color="auto" w:fill="FFFFFF"/>
-              </w:rPr>
-              <w:t xml:space="preserve"> God blessed You forever.</w:t>
+            <w:r>
+              <w:rPr>
+                <w:rFonts w:ascii="Tahoma" w:eastAsia="Times New Roman" w:hAnsi="Tahoma" w:cs="Tahoma"/>
+                <w:color w:val="2E1308"/>
+                <w:sz w:val="24"/>
+                <w:szCs w:val="24"/>
+                <w:shd w:val="clear" w:color="auto" w:fill="FFFFFF"/>
+              </w:rPr>
+              <w:t>Therefore God blessed You forever.</w:t>
             </w:r>
           </w:p>
         </w:tc>
@@ -829,6 +789,55 @@
               <w:pStyle w:val="EnglishHangNoCoptic"/>
             </w:pPr>
             <w:r>
+              <w:t xml:space="preserve">4 Gird </w:t>
+            </w:r>
+            <w:r>
+              <w:t>Your</w:t>
+            </w:r>
+            <w:r>
+              <w:t xml:space="preserve"> sword on </w:t>
+            </w:r>
+            <w:r>
+              <w:t>Your</w:t>
+            </w:r>
+            <w:r>
+              <w:t xml:space="preserve"> thigh, </w:t>
+            </w:r>
+            <w:r>
+              <w:lastRenderedPageBreak/>
+              <w:t>O Mighty Warrior,</w:t>
+            </w:r>
+            <w:r>
+              <w:rPr>
+                <w:rStyle w:val="FootnoteReference"/>
+              </w:rPr>
+              <w:footnoteReference w:id="3"/>
+            </w:r>
+          </w:p>
+          <w:p>
+            <w:pPr>
+              <w:pStyle w:val="EnglishHangEndNoCoptic"/>
+            </w:pPr>
+            <w:r>
+              <w:tab/>
+              <w:t>in thy splendor and beauty.</w:t>
+            </w:r>
+          </w:p>
+          <w:p>
+            <w:pPr>
+              <w:pStyle w:val="CoptIndEnd"/>
+            </w:pPr>
+          </w:p>
+        </w:tc>
+        <w:tc>
+          <w:tcPr>
+            <w:tcW w:w="613" w:type="pct"/>
+          </w:tcPr>
+          <w:p>
+            <w:pPr>
+              <w:pStyle w:val="EnglishHangNoCoptic"/>
+            </w:pPr>
+            <w:r>
               <w:lastRenderedPageBreak/>
               <w:t xml:space="preserve">4 Gird </w:t>
             </w:r>
@@ -842,13 +851,23 @@
               <w:t>Your</w:t>
             </w:r>
             <w:r>
-              <w:t xml:space="preserve"> thigh, O Mighty Warrior,</w:t>
+              <w:t xml:space="preserve"> thigh, </w:t>
+            </w:r>
+            <w:r>
+              <w:lastRenderedPageBreak/>
+              <w:t xml:space="preserve">O Mighty </w:t>
+            </w:r>
+            <w:r>
+              <w:t>One</w:t>
+            </w:r>
+            <w:r>
+              <w:t>,</w:t>
             </w:r>
             <w:r>
               <w:rPr>
                 <w:rStyle w:val="FootnoteReference"/>
               </w:rPr>
-              <w:footnoteReference w:id="2"/>
+              <w:footnoteReference w:id="4"/>
             </w:r>
           </w:p>
           <w:p>
@@ -857,26 +876,15 @@
             </w:pPr>
             <w:r>
               <w:tab/>
-            </w:r>
-            <w:proofErr w:type="gramStart"/>
-            <w:r>
-              <w:t>in</w:t>
-            </w:r>
-            <w:proofErr w:type="gramEnd"/>
-            <w:r>
-              <w:t xml:space="preserve"> thy splendor and beauty.</w:t>
-            </w:r>
-          </w:p>
-          <w:p>
-            <w:pPr>
-              <w:pStyle w:val="CoptIndEnd"/>
-            </w:pPr>
-          </w:p>
-        </w:tc>
-        <w:tc>
-          <w:tcPr>
-            <w:tcW w:w="613" w:type="pct"/>
-          </w:tcPr>
+              <w:t xml:space="preserve">in </w:t>
+            </w:r>
+            <w:r>
+              <w:t>Your</w:t>
+            </w:r>
+            <w:r>
+              <w:t xml:space="preserve"> splendor and beauty.</w:t>
+            </w:r>
+          </w:p>
           <w:p>
             <w:pPr>
               <w:pStyle w:val="EngIndEnd"/>
@@ -889,7 +897,12 @@
           </w:tcPr>
           <w:p>
             <w:r>
-              <w:t>Gird Thy sword upon Thy thigh, O Mighty One.  With Thy beauty and Thy comeliness,</w:t>
+              <w:lastRenderedPageBreak/>
+              <w:t xml:space="preserve">Gird Thy sword upon Thy thigh, O </w:t>
+            </w:r>
+            <w:r>
+              <w:lastRenderedPageBreak/>
+              <w:t>Mighty One.  With Thy beauty and Thy comeliness,</w:t>
             </w:r>
           </w:p>
         </w:tc>
@@ -905,7 +918,11 @@
           </w:tcPr>
           <w:p>
             <w:r>
-              <w:t>Gird Thy sword upon Thy thigh, O Thou most Mighty, according to Thy splendor and Thy beauty,</w:t>
+              <w:t xml:space="preserve">Gird Thy sword upon Thy thigh, O </w:t>
+            </w:r>
+            <w:r>
+              <w:lastRenderedPageBreak/>
+              <w:t>Thou most Mighty, according to Thy splendor and Thy beauty,</w:t>
             </w:r>
           </w:p>
         </w:tc>
@@ -918,7 +935,12 @@
               <w:pStyle w:val="EngIndEnd"/>
             </w:pPr>
             <w:r>
-              <w:t>Gird your sword on your thigh, O powerful one,</w:t>
+              <w:lastRenderedPageBreak/>
+              <w:t xml:space="preserve">Gird your sword on your thigh, O </w:t>
+            </w:r>
+            <w:r>
+              <w:lastRenderedPageBreak/>
+              <w:t>powerful one,</w:t>
             </w:r>
           </w:p>
           <w:p>
@@ -939,7 +961,12 @@
               <w:pStyle w:val="EngIndEnd"/>
             </w:pPr>
             <w:r>
-              <w:t>Gird thy sword upon thy thigh, O Mighty One, in thy comeliness, and in thy beauty;</w:t>
+              <w:lastRenderedPageBreak/>
+              <w:t xml:space="preserve">Gird thy sword upon thy thigh, O </w:t>
+            </w:r>
+            <w:r>
+              <w:lastRenderedPageBreak/>
+              <w:t>Mighty One, in thy comeliness, and in thy beauty;</w:t>
             </w:r>
           </w:p>
         </w:tc>
@@ -967,7 +994,19 @@
                 <w:szCs w:val="24"/>
                 <w:shd w:val="clear" w:color="auto" w:fill="FFFFFF"/>
               </w:rPr>
-              <w:t>Gird Your sword upon Your thigh, O Mighty One,</w:t>
+              <w:lastRenderedPageBreak/>
+              <w:t xml:space="preserve">Gird Your sword upon Your </w:t>
+            </w:r>
+            <w:r>
+              <w:rPr>
+                <w:rFonts w:ascii="Tahoma" w:eastAsia="Times New Roman" w:hAnsi="Tahoma" w:cs="Tahoma"/>
+                <w:color w:val="2E1308"/>
+                <w:sz w:val="24"/>
+                <w:szCs w:val="24"/>
+                <w:shd w:val="clear" w:color="auto" w:fill="FFFFFF"/>
+              </w:rPr>
+              <w:lastRenderedPageBreak/>
+              <w:t>thigh, O Mighty One,</w:t>
             </w:r>
           </w:p>
           <w:p>
@@ -982,7 +1021,6 @@
                 <w:shd w:val="clear" w:color="auto" w:fill="FFFFFF"/>
               </w:rPr>
             </w:pPr>
-            <w:proofErr w:type="gramStart"/>
             <w:r>
               <w:rPr>
                 <w:rFonts w:ascii="Tahoma" w:eastAsia="Times New Roman" w:hAnsi="Tahoma" w:cs="Tahoma"/>
@@ -993,7 +1031,6 @@
               </w:rPr>
               <w:t>In Your splendor and Your beauty.</w:t>
             </w:r>
-            <w:proofErr w:type="gramEnd"/>
           </w:p>
         </w:tc>
       </w:tr>
@@ -1007,6 +1044,7 @@
               <w:pStyle w:val="EnglishHangNoCoptic"/>
             </w:pPr>
             <w:r>
+              <w:lastRenderedPageBreak/>
               <w:t xml:space="preserve">5 Draw </w:t>
             </w:r>
             <w:r>
@@ -1031,38 +1069,101 @@
             </w:pPr>
             <w:r>
               <w:tab/>
-            </w:r>
-            <w:proofErr w:type="gramStart"/>
-            <w:r>
-              <w:t>and</w:t>
-            </w:r>
-            <w:proofErr w:type="gramEnd"/>
+              <w:t xml:space="preserve">and </w:t>
+            </w:r>
+            <w:r>
+              <w:t>Your</w:t>
+            </w:r>
+            <w:r>
+              <w:t xml:space="preserve"> right hand will guide </w:t>
+            </w:r>
+            <w:r>
+              <w:t>You</w:t>
+            </w:r>
+            <w:r>
+              <w:t xml:space="preserve"> wonderfully.</w:t>
+            </w:r>
+          </w:p>
+          <w:p>
+            <w:pPr>
+              <w:pStyle w:val="CoptIndEnd"/>
+            </w:pPr>
+          </w:p>
+        </w:tc>
+        <w:tc>
+          <w:tcPr>
+            <w:tcW w:w="613" w:type="pct"/>
+          </w:tcPr>
+          <w:p>
+            <w:pPr>
+              <w:pStyle w:val="EnglishHangNoCoptic"/>
+            </w:pPr>
+            <w:r>
+              <w:t xml:space="preserve">5 Draw </w:t>
+            </w:r>
+            <w:r>
+              <w:t>Your</w:t>
+            </w:r>
+            <w:r>
+              <w:t xml:space="preserve"> bow</w:t>
+            </w:r>
+            <w:r>
+              <w:t>,</w:t>
+            </w:r>
+            <w:r>
+              <w:t xml:space="preserve"> and prosper</w:t>
+            </w:r>
+            <w:r>
+              <w:t>,</w:t>
+            </w:r>
+            <w:r>
+              <w:t xml:space="preserve"> and reign</w:t>
+            </w:r>
+          </w:p>
+          <w:p>
+            <w:pPr>
+              <w:pStyle w:val="EnglishHangNoCoptic"/>
+            </w:pPr>
+            <w:r>
+              <w:tab/>
+            </w:r>
+            <w:r>
+              <w:t>for the sake</w:t>
+            </w:r>
+            <w:r>
+              <w:t xml:space="preserve"> of truth and meekness and </w:t>
+            </w:r>
+            <w:r>
+              <w:t>righteousness,</w:t>
+            </w:r>
+          </w:p>
+          <w:p>
+            <w:pPr>
+              <w:pStyle w:val="EnglishHangEndNoCoptic"/>
+            </w:pPr>
+            <w:r>
+              <w:tab/>
+              <w:t xml:space="preserve">and </w:t>
+            </w:r>
+            <w:r>
+              <w:t>Your</w:t>
+            </w:r>
+            <w:r>
+              <w:t xml:space="preserve"> right hand will guide </w:t>
+            </w:r>
+            <w:r>
+              <w:t>You</w:t>
+            </w:r>
             <w:r>
               <w:t xml:space="preserve"> </w:t>
             </w:r>
             <w:r>
-              <w:t>Your</w:t>
-            </w:r>
-            <w:r>
-              <w:t xml:space="preserve"> right hand will guide </w:t>
-            </w:r>
-            <w:r>
-              <w:t>You</w:t>
-            </w:r>
-            <w:r>
-              <w:t xml:space="preserve"> wonderfully.</w:t>
-            </w:r>
-          </w:p>
-          <w:p>
-            <w:pPr>
-              <w:pStyle w:val="CoptIndEnd"/>
-            </w:pPr>
-          </w:p>
-        </w:tc>
-        <w:tc>
-          <w:tcPr>
-            <w:tcW w:w="613" w:type="pct"/>
-          </w:tcPr>
+              <w:t>wondrously</w:t>
+            </w:r>
+            <w:r>
+              <w:t>.</w:t>
+            </w:r>
+          </w:p>
           <w:p>
             <w:pPr>
               <w:pStyle w:val="EngIndEnd"/>
@@ -1074,16 +1175,11 @@
             <w:tcW w:w="626" w:type="pct"/>
           </w:tcPr>
           <w:p>
-            <w:proofErr w:type="gramStart"/>
             <w:r>
               <w:t>d</w:t>
             </w:r>
             <w:r>
-              <w:t>raw</w:t>
-            </w:r>
-            <w:proofErr w:type="gramEnd"/>
-            <w:r>
-              <w:t xml:space="preserve"> it out, prosper and reign, because of truth and meekness and righteousness; and Thy right hand shall guide Thee wonderfully.  </w:t>
+              <w:t xml:space="preserve">raw it out, prosper and reign, because of truth and meekness and righteousness; and Thy right hand shall guide Thee wonderfully.  </w:t>
             </w:r>
           </w:p>
         </w:tc>
@@ -1098,13 +1194,8 @@
             <w:tcW w:w="621" w:type="pct"/>
           </w:tcPr>
           <w:p>
-            <w:proofErr w:type="gramStart"/>
-            <w:r>
-              <w:t>And</w:t>
-            </w:r>
-            <w:proofErr w:type="gramEnd"/>
-            <w:r>
-              <w:t xml:space="preserve"> bend Thy bow, and prosper, and reign, for the sake of truth, and meekness, and righteousness; and Thy right hand shall guide Thee wonderfully.</w:t>
+            <w:r>
+              <w:t>And bend Thy bow, and prosper, and reign, for the sake of truth, and meekness, and righteousness; and Thy right hand shall guide Thee wonderfully.</w:t>
             </w:r>
           </w:p>
         </w:tc>
@@ -1132,13 +1223,8 @@
             <w:pPr>
               <w:pStyle w:val="EngIndEnd"/>
             </w:pPr>
-            <w:proofErr w:type="gramStart"/>
-            <w:r>
-              <w:t>and</w:t>
-            </w:r>
-            <w:proofErr w:type="gramEnd"/>
-            <w:r>
-              <w:t xml:space="preserve"> your right hand will guide you marvelously.</w:t>
+            <w:r>
+              <w:t>and your right hand will guide you marvelously.</w:t>
             </w:r>
           </w:p>
         </w:tc>
@@ -1150,13 +1236,8 @@
             <w:pPr>
               <w:pStyle w:val="EngIndEnd"/>
             </w:pPr>
-            <w:proofErr w:type="gramStart"/>
-            <w:r>
-              <w:t>and</w:t>
-            </w:r>
-            <w:proofErr w:type="gramEnd"/>
-            <w:r>
-              <w:t xml:space="preserve"> bend thy bow, and prosper, and reign, because of truth and meekness and righteousness; and thy right hand shall guide thee wonderfully.</w:t>
+            <w:r>
+              <w:t>and bend thy bow, and prosper, and reign, because of truth and meekness and righteousness; and thy right hand shall guide thee wonderfully.</w:t>
             </w:r>
           </w:p>
         </w:tc>
@@ -1222,27 +1303,15 @@
                 <w:shd w:val="clear" w:color="auto" w:fill="FFFFFF"/>
               </w:rPr>
             </w:pPr>
-            <w:proofErr w:type="gramStart"/>
-            <w:r>
-              <w:rPr>
-                <w:rFonts w:ascii="Tahoma" w:eastAsia="Times New Roman" w:hAnsi="Tahoma" w:cs="Tahoma"/>
-                <w:color w:val="2E1308"/>
-                <w:sz w:val="24"/>
-                <w:szCs w:val="24"/>
-                <w:shd w:val="clear" w:color="auto" w:fill="FFFFFF"/>
-              </w:rPr>
-              <w:t>And</w:t>
-            </w:r>
-            <w:proofErr w:type="gramEnd"/>
-            <w:r>
-              <w:rPr>
-                <w:rFonts w:ascii="Tahoma" w:eastAsia="Times New Roman" w:hAnsi="Tahoma" w:cs="Tahoma"/>
-                <w:color w:val="2E1308"/>
-                <w:sz w:val="24"/>
-                <w:szCs w:val="24"/>
-                <w:shd w:val="clear" w:color="auto" w:fill="FFFFFF"/>
-              </w:rPr>
-              <w:t xml:space="preserve"> Your right hand shall guide You wondrously.</w:t>
+            <w:r>
+              <w:rPr>
+                <w:rFonts w:ascii="Tahoma" w:eastAsia="Times New Roman" w:hAnsi="Tahoma" w:cs="Tahoma"/>
+                <w:color w:val="2E1308"/>
+                <w:sz w:val="24"/>
+                <w:szCs w:val="24"/>
+                <w:shd w:val="clear" w:color="auto" w:fill="FFFFFF"/>
+              </w:rPr>
+              <w:t>And Your right hand shall guide You wondrously.</w:t>
             </w:r>
           </w:p>
         </w:tc>
@@ -1278,7 +1347,7 @@
               <w:rPr>
                 <w:rStyle w:val="FootnoteReference"/>
               </w:rPr>
-              <w:footnoteReference w:id="3"/>
+              <w:footnoteReference w:id="5"/>
             </w:r>
           </w:p>
           <w:p>
@@ -1287,14 +1356,7 @@
             </w:pPr>
             <w:r>
               <w:tab/>
-            </w:r>
-            <w:proofErr w:type="gramStart"/>
-            <w:r>
-              <w:t>peoples</w:t>
-            </w:r>
-            <w:proofErr w:type="gramEnd"/>
-            <w:r>
-              <w:t xml:space="preserve"> will fall under </w:t>
+              <w:t xml:space="preserve">peoples will fall under </w:t>
             </w:r>
             <w:r>
               <w:t>You</w:t>
@@ -1313,6 +1375,56 @@
           <w:tcPr>
             <w:tcW w:w="613" w:type="pct"/>
           </w:tcPr>
+          <w:p>
+            <w:pPr>
+              <w:pStyle w:val="EnglishHangNoCoptic"/>
+            </w:pPr>
+            <w:r>
+              <w:t xml:space="preserve">6 </w:t>
+            </w:r>
+            <w:r>
+              <w:t>Your</w:t>
+            </w:r>
+            <w:r>
+              <w:t xml:space="preserve"> arrows are sharp, O Mighty </w:t>
+            </w:r>
+            <w:r>
+              <w:t>One</w:t>
+            </w:r>
+            <w:r>
+              <w:t>,</w:t>
+            </w:r>
+          </w:p>
+          <w:p>
+            <w:pPr>
+              <w:pStyle w:val="EnglishHangNoCoptic"/>
+            </w:pPr>
+            <w:r>
+              <w:tab/>
+              <w:t>in the heart of the King’s enemies;</w:t>
+            </w:r>
+            <w:r>
+              <w:rPr>
+                <w:rStyle w:val="FootnoteReference"/>
+              </w:rPr>
+              <w:footnoteReference w:id="6"/>
+            </w:r>
+          </w:p>
+          <w:p>
+            <w:pPr>
+              <w:pStyle w:val="EnglishHangEndNoCoptic"/>
+            </w:pPr>
+            <w:r>
+              <w:tab/>
+              <w:t xml:space="preserve">peoples will fall under </w:t>
+            </w:r>
+            <w:r>
+              <w:t>You</w:t>
+            </w:r>
+            <w:r>
+              <w:t>.</w:t>
+            </w:r>
+          </w:p>
           <w:p>
             <w:pPr>
               <w:pStyle w:val="EngIndEnd"/>
@@ -1373,13 +1485,8 @@
             <w:pPr>
               <w:pStyle w:val="EngIndEnd"/>
             </w:pPr>
-            <w:proofErr w:type="gramStart"/>
-            <w:r>
-              <w:t>in</w:t>
-            </w:r>
-            <w:proofErr w:type="gramEnd"/>
-            <w:r>
-              <w:t xml:space="preserve"> the heart of the king’s enemies.</w:t>
+            <w:r>
+              <w:t>in the heart of the king’s enemies.</w:t>
             </w:r>
           </w:p>
         </w:tc>
@@ -1435,7 +1542,6 @@
                 <w:shd w:val="clear" w:color="auto" w:fill="FFFFFF"/>
               </w:rPr>
             </w:pPr>
-            <w:proofErr w:type="gramStart"/>
             <w:r>
               <w:rPr>
                 <w:rFonts w:ascii="Tahoma" w:eastAsia="Times New Roman" w:hAnsi="Tahoma" w:cs="Tahoma"/>
@@ -1446,7 +1552,6 @@
               </w:rPr>
               <w:t>In the heart of the King’s enemies.</w:t>
             </w:r>
-            <w:proofErr w:type="gramEnd"/>
           </w:p>
         </w:tc>
       </w:tr>
@@ -1475,40 +1580,60 @@
             </w:pPr>
             <w:r>
               <w:tab/>
-            </w:r>
-            <w:proofErr w:type="gramStart"/>
-            <w:r>
-              <w:t>the</w:t>
-            </w:r>
-            <w:proofErr w:type="gramEnd"/>
-            <w:r>
-              <w:t xml:space="preserve"> </w:t>
-            </w:r>
-            <w:proofErr w:type="spellStart"/>
+              <w:t xml:space="preserve">the sceptre of </w:t>
+            </w:r>
+            <w:r>
+              <w:t>Your</w:t>
+            </w:r>
+            <w:r>
+              <w:t xml:space="preserve"> Kingdom is a rod of justice.</w:t>
+            </w:r>
+          </w:p>
+          <w:p>
+            <w:pPr>
+              <w:pStyle w:val="EnglishHangNoCoptic"/>
+            </w:pPr>
+          </w:p>
+        </w:tc>
+        <w:tc>
+          <w:tcPr>
+            <w:tcW w:w="613" w:type="pct"/>
+          </w:tcPr>
+          <w:p>
+            <w:pPr>
+              <w:pStyle w:val="EnglishHangNoCoptic"/>
+            </w:pPr>
+            <w:r>
+              <w:t xml:space="preserve">7 </w:t>
+            </w:r>
+            <w:r>
+              <w:t>Your</w:t>
+            </w:r>
+            <w:r>
+              <w:t xml:space="preserve"> throne, O God, is for ever and ever;</w:t>
+            </w:r>
+          </w:p>
+          <w:p>
+            <w:pPr>
+              <w:pStyle w:val="EnglishHangEndNoCoptic"/>
+            </w:pPr>
+            <w:r>
+              <w:tab/>
+              <w:t xml:space="preserve">the sceptre of </w:t>
+            </w:r>
+            <w:r>
+              <w:t>Your</w:t>
+            </w:r>
+            <w:r>
+              <w:t xml:space="preserve"> Kingdom is a </w:t>
+            </w:r>
             <w:r>
               <w:t>sceptre</w:t>
             </w:r>
-            <w:proofErr w:type="spellEnd"/>
-            <w:r>
-              <w:t xml:space="preserve"> of </w:t>
-            </w:r>
-            <w:r>
-              <w:t>Your</w:t>
-            </w:r>
-            <w:r>
-              <w:t xml:space="preserve"> Kingdom is a rod of justice.</w:t>
-            </w:r>
-          </w:p>
-          <w:p>
-            <w:pPr>
-              <w:pStyle w:val="EnglishHangNoCoptic"/>
-            </w:pPr>
-          </w:p>
-        </w:tc>
-        <w:tc>
-          <w:tcPr>
-            <w:tcW w:w="613" w:type="pct"/>
-          </w:tcPr>
+            <w:r>
+              <w:t xml:space="preserve"> of justice.</w:t>
+            </w:r>
+          </w:p>
           <w:p>
             <w:pPr>
               <w:pStyle w:val="EngIndEnd"/>
@@ -1521,31 +1646,7 @@
           </w:tcPr>
           <w:p>
             <w:r>
-              <w:t xml:space="preserve">Thy throne, O God, is </w:t>
-            </w:r>
-            <w:proofErr w:type="gramStart"/>
-            <w:r>
-              <w:t>for ever</w:t>
-            </w:r>
-            <w:proofErr w:type="gramEnd"/>
-            <w:r>
-              <w:t xml:space="preserve"> and ever.  A </w:t>
-            </w:r>
-            <w:proofErr w:type="spellStart"/>
-            <w:r>
-              <w:t>sceptre</w:t>
-            </w:r>
-            <w:proofErr w:type="spellEnd"/>
-            <w:r>
-              <w:t xml:space="preserve"> of uprightness is the </w:t>
-            </w:r>
-            <w:proofErr w:type="spellStart"/>
-            <w:r>
-              <w:t>sceptre</w:t>
-            </w:r>
-            <w:proofErr w:type="spellEnd"/>
-            <w:r>
-              <w:t xml:space="preserve"> of Thy kingdom.  </w:t>
+              <w:t xml:space="preserve">Thy throne, O God, is for ever and ever.  A sceptre of uprightness is the sceptre of Thy kingdom.  </w:t>
             </w:r>
           </w:p>
         </w:tc>
@@ -1561,15 +1662,7 @@
           </w:tcPr>
           <w:p>
             <w:r>
-              <w:t xml:space="preserve">Thy throne, O God, is </w:t>
-            </w:r>
-            <w:proofErr w:type="gramStart"/>
-            <w:r>
-              <w:t>for ever</w:t>
-            </w:r>
-            <w:proofErr w:type="gramEnd"/>
-            <w:r>
-              <w:t xml:space="preserve"> and ever; the scepter of Thy kingdom is a rod of justice.</w:t>
+              <w:t>Thy throne, O God, is for ever and ever; the scepter of Thy kingdom is a rod of justice.</w:t>
             </w:r>
           </w:p>
         </w:tc>
@@ -1603,31 +1696,7 @@
               <w:pStyle w:val="EngIndEnd"/>
             </w:pPr>
             <w:r>
-              <w:t xml:space="preserve">Thy throne, O God, is </w:t>
-            </w:r>
-            <w:proofErr w:type="gramStart"/>
-            <w:r>
-              <w:t>for ever</w:t>
-            </w:r>
-            <w:proofErr w:type="gramEnd"/>
-            <w:r>
-              <w:t xml:space="preserve"> and ever: the </w:t>
-            </w:r>
-            <w:proofErr w:type="spellStart"/>
-            <w:r>
-              <w:t>sceptre</w:t>
-            </w:r>
-            <w:proofErr w:type="spellEnd"/>
-            <w:r>
-              <w:t xml:space="preserve"> of thy kingdom is a </w:t>
-            </w:r>
-            <w:proofErr w:type="spellStart"/>
-            <w:r>
-              <w:t>sceptre</w:t>
-            </w:r>
-            <w:proofErr w:type="spellEnd"/>
-            <w:r>
-              <w:t xml:space="preserve"> of righteousness.</w:t>
+              <w:t>Thy throne, O God, is for ever and ever: the sceptre of thy kingdom is a sceptre of righteousness.</w:t>
             </w:r>
           </w:p>
         </w:tc>
@@ -1718,17 +1787,114 @@
             </w:r>
             <w:proofErr w:type="gramStart"/>
             <w:r>
-              <w:t>Therefore God.</w:t>
+              <w:t>Therefore</w:t>
             </w:r>
             <w:proofErr w:type="gramEnd"/>
             <w:r>
+              <w:t xml:space="preserve"> God. </w:t>
+            </w:r>
+            <w:r>
+              <w:t>Your</w:t>
+            </w:r>
+            <w:r>
+              <w:t xml:space="preserve"> God, has anointed </w:t>
+            </w:r>
+            <w:r>
+              <w:t>You</w:t>
+            </w:r>
+          </w:p>
+          <w:p>
+            <w:pPr>
+              <w:pStyle w:val="EnglishHangEndNoCoptic"/>
+            </w:pPr>
+            <w:r>
+              <w:tab/>
+              <w:t xml:space="preserve">with the oil of gladness beyond </w:t>
+            </w:r>
+            <w:r>
+              <w:t>Your</w:t>
+            </w:r>
+            <w:r>
+              <w:t xml:space="preserve"> fellows.</w:t>
+            </w:r>
+            <w:r>
+              <w:rPr>
+                <w:rStyle w:val="FootnoteReference"/>
+              </w:rPr>
+              <w:footnoteReference w:id="7"/>
+            </w:r>
+          </w:p>
+          <w:p>
+            <w:pPr>
+              <w:pStyle w:val="EnglishHangNoCoptic"/>
+            </w:pPr>
+          </w:p>
+        </w:tc>
+        <w:tc>
+          <w:tcPr>
+            <w:tcW w:w="613" w:type="pct"/>
+          </w:tcPr>
+          <w:p>
+            <w:pPr>
+              <w:pStyle w:val="EnglishHangNoCoptic"/>
+            </w:pPr>
+            <w:r>
+              <w:t xml:space="preserve">8 </w:t>
+            </w:r>
+            <w:r>
+              <w:t>You</w:t>
+            </w:r>
+            <w:r>
               <w:t xml:space="preserve"> </w:t>
             </w:r>
             <w:r>
+              <w:t>have</w:t>
+            </w:r>
+            <w:r>
+              <w:t xml:space="preserve"> loved </w:t>
+            </w:r>
+            <w:r>
+              <w:t>righteousness</w:t>
+            </w:r>
+            <w:r>
+              <w:t xml:space="preserve"> and hated </w:t>
+            </w:r>
+            <w:r>
+              <w:t>iniquity</w:t>
+            </w:r>
+            <w:r>
+              <w:t>.</w:t>
+            </w:r>
+          </w:p>
+          <w:p>
+            <w:pPr>
+              <w:pStyle w:val="EnglishHangNoCoptic"/>
+            </w:pPr>
+            <w:r>
+              <w:tab/>
+            </w:r>
+            <w:proofErr w:type="gramStart"/>
+            <w:r>
+              <w:t>Therefore</w:t>
+            </w:r>
+            <w:proofErr w:type="gramEnd"/>
+            <w:r>
+              <w:t xml:space="preserve"> God,</w:t>
+            </w:r>
+            <w:r>
+              <w:t xml:space="preserve"> </w:t>
+            </w:r>
+            <w:r>
               <w:t>Your</w:t>
             </w:r>
             <w:r>
-              <w:t xml:space="preserve"> God, has anointed </w:t>
+              <w:t xml:space="preserve"> God, </w:t>
+            </w:r>
+            <w:r>
+              <w:t xml:space="preserve">has </w:t>
+            </w:r>
+            <w:r>
+              <w:t xml:space="preserve">anointed </w:t>
             </w:r>
             <w:r>
               <w:t>You</w:t>
@@ -1740,38 +1906,27 @@
             </w:pPr>
             <w:r>
               <w:tab/>
-            </w:r>
-            <w:proofErr w:type="gramStart"/>
-            <w:r>
-              <w:t>with</w:t>
-            </w:r>
-            <w:proofErr w:type="gramEnd"/>
-            <w:r>
-              <w:t xml:space="preserve"> the oil of gladness beyond </w:t>
+              <w:t xml:space="preserve">with the oil of gladness beyond </w:t>
             </w:r>
             <w:r>
               <w:t>Your</w:t>
             </w:r>
             <w:r>
-              <w:t xml:space="preserve"> fellows.</w:t>
+              <w:t xml:space="preserve"> </w:t>
+            </w:r>
+            <w:r>
+              <w:t>companions</w:t>
+            </w:r>
+            <w:r>
+              <w:t>.</w:t>
             </w:r>
             <w:r>
               <w:rPr>
                 <w:rStyle w:val="FootnoteReference"/>
               </w:rPr>
-              <w:footnoteReference w:id="4"/>
-            </w:r>
-          </w:p>
-          <w:p>
-            <w:pPr>
-              <w:pStyle w:val="EnglishHangNoCoptic"/>
-            </w:pPr>
-          </w:p>
-        </w:tc>
-        <w:tc>
-          <w:tcPr>
-            <w:tcW w:w="613" w:type="pct"/>
-          </w:tcPr>
+              <w:footnoteReference w:id="8"/>
+            </w:r>
+          </w:p>
           <w:p>
             <w:pPr>
               <w:pStyle w:val="EngIndEnd"/>
@@ -1812,13 +1967,8 @@
             <w:pPr>
               <w:pStyle w:val="EngIndEnd"/>
             </w:pPr>
-            <w:proofErr w:type="gramStart"/>
-            <w:r>
-              <w:t>you</w:t>
-            </w:r>
-            <w:proofErr w:type="gramEnd"/>
-            <w:r>
-              <w:t xml:space="preserve"> loved righteousness and hated lawlessness.</w:t>
+            <w:r>
+              <w:t>you loved righteousness and hated lawlessness.</w:t>
             </w:r>
           </w:p>
           <w:p>
@@ -1833,13 +1983,8 @@
             <w:pPr>
               <w:pStyle w:val="EngIndEnd"/>
             </w:pPr>
-            <w:proofErr w:type="gramStart"/>
-            <w:r>
-              <w:t>with</w:t>
-            </w:r>
-            <w:proofErr w:type="gramEnd"/>
-            <w:r>
-              <w:t xml:space="preserve"> oil of rejoicing beyond your partners.</w:t>
+            <w:r>
+              <w:t>with oil of rejoicing beyond your partners.</w:t>
             </w:r>
           </w:p>
         </w:tc>
@@ -1852,15 +1997,7 @@
               <w:pStyle w:val="EngIndEnd"/>
             </w:pPr>
             <w:r>
-              <w:t xml:space="preserve">Thou hast loved righteousness, and hated iniquity: </w:t>
-            </w:r>
-            <w:proofErr w:type="gramStart"/>
-            <w:r>
-              <w:t>therefore</w:t>
-            </w:r>
-            <w:proofErr w:type="gramEnd"/>
-            <w:r>
-              <w:t xml:space="preserve"> God, thy God, has anointed thee with the oil of gladness beyond thy fellows.</w:t>
+              <w:t>Thou hast loved righteousness, and hated iniquity: therefore God, thy God, has anointed thee with the oil of gladness beyond thy fellows.</w:t>
             </w:r>
           </w:p>
         </w:tc>
@@ -1926,7 +2063,6 @@
                 <w:shd w:val="clear" w:color="auto" w:fill="FFFFFF"/>
               </w:rPr>
             </w:pPr>
-            <w:proofErr w:type="gramStart"/>
             <w:r>
               <w:rPr>
                 <w:rFonts w:ascii="Tahoma" w:eastAsia="Times New Roman" w:hAnsi="Tahoma" w:cs="Tahoma"/>
@@ -1937,7 +2073,6 @@
               </w:rPr>
               <w:t>With the oil of gladness more than Your companions.</w:t>
             </w:r>
-            <w:proofErr w:type="gramEnd"/>
           </w:p>
         </w:tc>
       </w:tr>
@@ -1966,14 +2101,7 @@
             </w:pPr>
             <w:r>
               <w:tab/>
-            </w:r>
-            <w:proofErr w:type="gramStart"/>
-            <w:r>
-              <w:t>from</w:t>
-            </w:r>
-            <w:proofErr w:type="gramEnd"/>
-            <w:r>
-              <w:t xml:space="preserve"> the ivory palaces which gladden </w:t>
+              <w:t xml:space="preserve">from the ivory palaces which gladden </w:t>
             </w:r>
             <w:r>
               <w:t>You</w:t>
@@ -1994,6 +2122,59 @@
           </w:tcPr>
           <w:p>
             <w:pPr>
+              <w:pStyle w:val="EnglishHangNoCoptic"/>
+            </w:pPr>
+            <w:r>
+              <w:t xml:space="preserve">9 </w:t>
+            </w:r>
+            <w:r>
+              <w:t>Your</w:t>
+            </w:r>
+            <w:r>
+              <w:t xml:space="preserve"> garments are fragrant with myrrh, </w:t>
+            </w:r>
+            <w:r>
+              <w:t>stacte</w:t>
+            </w:r>
+            <w:r>
+              <w:t xml:space="preserve"> and cassia,</w:t>
+            </w:r>
+            <w:r>
+              <w:rPr>
+                <w:rStyle w:val="FootnoteReference"/>
+              </w:rPr>
+              <w:t xml:space="preserve"> </w:t>
+            </w:r>
+            <w:r>
+              <w:rPr>
+                <w:rStyle w:val="FootnoteReference"/>
+              </w:rPr>
+              <w:footnoteReference w:id="9"/>
+            </w:r>
+          </w:p>
+          <w:p>
+            <w:pPr>
+              <w:pStyle w:val="EnglishHangEndNoCoptic"/>
+            </w:pPr>
+            <w:r>
+              <w:tab/>
+              <w:t>from the ivory palaces which gladden</w:t>
+            </w:r>
+            <w:r>
+              <w:t>ed</w:t>
+            </w:r>
+            <w:r>
+              <w:t xml:space="preserve"> </w:t>
+            </w:r>
+            <w:r>
+              <w:t>You</w:t>
+            </w:r>
+            <w:r>
+              <w:t>.</w:t>
+            </w:r>
+          </w:p>
+          <w:p>
+            <w:pPr>
               <w:pStyle w:val="EngIndEnd"/>
             </w:pPr>
           </w:p>
@@ -2004,15 +2185,7 @@
           </w:tcPr>
           <w:p>
             <w:r>
-              <w:t xml:space="preserve">Myrrh, and </w:t>
-            </w:r>
-            <w:proofErr w:type="spellStart"/>
-            <w:r>
-              <w:t>stacte</w:t>
-            </w:r>
-            <w:proofErr w:type="spellEnd"/>
-            <w:r>
-              <w:t>, and cassia, (smell) out of Thy garments, from the ivory palaces, wherein t</w:t>
+              <w:t>Myrrh, and stacte, and cassia, (smell) out of Thy garments, from the ivory palaces, wherein t</w:t>
             </w:r>
           </w:p>
         </w:tc>
@@ -2041,15 +2214,7 @@
               <w:pStyle w:val="EngIndEnd"/>
             </w:pPr>
             <w:r>
-              <w:t xml:space="preserve">Myrrh and myrrh oil and cassia waft [waft lacking in </w:t>
-            </w:r>
-            <w:proofErr w:type="spellStart"/>
-            <w:r>
-              <w:t>gk</w:t>
-            </w:r>
-            <w:proofErr w:type="spellEnd"/>
-            <w:r>
-              <w:t>] from your clothes,</w:t>
+              <w:t>Myrrh and myrrh oil and cassia waft [waft lacking in gk] from your clothes,</w:t>
             </w:r>
           </w:p>
           <w:p>
@@ -2070,15 +2235,7 @@
               <w:pStyle w:val="EngIndEnd"/>
             </w:pPr>
             <w:r>
-              <w:t xml:space="preserve">Myrrh, and </w:t>
-            </w:r>
-            <w:proofErr w:type="spellStart"/>
-            <w:r>
-              <w:t>stacte</w:t>
-            </w:r>
-            <w:proofErr w:type="spellEnd"/>
-            <w:r>
-              <w:t>, and cassia are exhaled from thy garments, and out of the ivory palaces,</w:t>
+              <w:t>Myrrh, and stacte, and cassia are exhaled from thy garments, and out of the ivory palaces,</w:t>
             </w:r>
           </w:p>
         </w:tc>
@@ -2121,7 +2278,6 @@
                 <w:shd w:val="clear" w:color="auto" w:fill="FFFFFF"/>
               </w:rPr>
             </w:pPr>
-            <w:proofErr w:type="gramStart"/>
             <w:r>
               <w:rPr>
                 <w:rFonts w:ascii="Tahoma" w:eastAsia="Times New Roman" w:hAnsi="Tahoma" w:cs="Tahoma"/>
@@ -2132,7 +2288,6 @@
               </w:rPr>
               <w:t>From the ivory palaces from which they gladdened You.</w:t>
             </w:r>
-            <w:proofErr w:type="gramEnd"/>
           </w:p>
         </w:tc>
       </w:tr>
@@ -2152,15 +2307,7 @@
               <w:t>Your</w:t>
             </w:r>
             <w:r>
-              <w:t xml:space="preserve"> </w:t>
-            </w:r>
-            <w:proofErr w:type="gramStart"/>
-            <w:r>
-              <w:t>ladies</w:t>
-            </w:r>
-            <w:proofErr w:type="gramEnd"/>
-            <w:r>
-              <w:t xml:space="preserve"> of honor.</w:t>
+              <w:t xml:space="preserve"> ladies of honor.</w:t>
             </w:r>
           </w:p>
           <w:p>
@@ -2184,14 +2331,7 @@
             </w:pPr>
             <w:r>
               <w:tab/>
-            </w:r>
-            <w:proofErr w:type="gramStart"/>
-            <w:r>
-              <w:t>arrayed</w:t>
-            </w:r>
-            <w:proofErr w:type="gramEnd"/>
-            <w:r>
-              <w:t xml:space="preserve"> in gold inwrought with many colors.</w:t>
+              <w:t>arrayed in gold inwrought with many colors.</w:t>
             </w:r>
           </w:p>
           <w:p>
@@ -2206,6 +2346,52 @@
           </w:tcPr>
           <w:p>
             <w:pPr>
+              <w:pStyle w:val="EnglishHangNoCoptic"/>
+            </w:pPr>
+            <w:r>
+              <w:t xml:space="preserve">10 Kings’ daughters are among </w:t>
+            </w:r>
+            <w:r>
+              <w:t>Your ladies of honor;</w:t>
+            </w:r>
+          </w:p>
+          <w:p>
+            <w:pPr>
+              <w:pStyle w:val="EnglishHangNoCoptic"/>
+            </w:pPr>
+            <w:r>
+              <w:tab/>
+              <w:t>o</w:t>
+            </w:r>
+            <w:r>
+              <w:t xml:space="preserve">n </w:t>
+            </w:r>
+            <w:r>
+              <w:t>Your</w:t>
+            </w:r>
+            <w:r>
+              <w:t xml:space="preserve"> right hand stands the queen</w:t>
+            </w:r>
+            <w:r>
+              <w:t xml:space="preserve"> in apparel interwoven with gold,</w:t>
+            </w:r>
+          </w:p>
+          <w:p>
+            <w:pPr>
+              <w:pStyle w:val="EnglishHangEndNoCoptic"/>
+            </w:pPr>
+            <w:r>
+              <w:tab/>
+            </w:r>
+            <w:r>
+              <w:t>adorned and embroidered</w:t>
+            </w:r>
+            <w:r>
+              <w:t xml:space="preserve"> with many colors.</w:t>
+            </w:r>
+          </w:p>
+          <w:p>
+            <w:pPr>
               <w:pStyle w:val="EngIndEnd"/>
             </w:pPr>
           </w:p>
@@ -2215,26 +2401,13 @@
             <w:tcW w:w="626" w:type="pct"/>
           </w:tcPr>
           <w:p>
-            <w:proofErr w:type="gramStart"/>
-            <w:r>
-              <w:t>he</w:t>
-            </w:r>
-            <w:proofErr w:type="gramEnd"/>
-            <w:r>
-              <w:t xml:space="preserve"> daughters of the kings have made Thee glad in Thine honour.</w:t>
-            </w:r>
-          </w:p>
-          <w:p>
-            <w:r>
-              <w:t xml:space="preserve">The queen stood at Thy right hand arrayed in a vesture of </w:t>
-            </w:r>
-            <w:proofErr w:type="spellStart"/>
-            <w:r>
-              <w:t>inwoven</w:t>
-            </w:r>
-            <w:proofErr w:type="spellEnd"/>
-            <w:r>
-              <w:t xml:space="preserve"> gold, adorned in varied ways.  </w:t>
+            <w:r>
+              <w:t>he daughters of the kings have made Thee glad in Thine honour.</w:t>
+            </w:r>
+          </w:p>
+          <w:p>
+            <w:r>
+              <w:t xml:space="preserve">The queen stood at Thy right hand arrayed in a vesture of inwoven gold, adorned in varied ways.  </w:t>
             </w:r>
           </w:p>
         </w:tc>
@@ -2250,15 +2423,7 @@
           </w:tcPr>
           <w:p>
             <w:r>
-              <w:t xml:space="preserve">Kings’ daughters are among Thy honorable women. Upon Thy right hand did stand the queen; in garments of gold is she vested, wrought about with </w:t>
-            </w:r>
-            <w:proofErr w:type="gramStart"/>
-            <w:r>
-              <w:t>divers</w:t>
-            </w:r>
-            <w:proofErr w:type="gramEnd"/>
-            <w:r>
-              <w:t xml:space="preserve"> colors.</w:t>
+              <w:t>Kings’ daughters are among Thy honorable women. Upon Thy right hand did stand the queen; in garments of gold is she vested, wrought about with divers colors.</w:t>
             </w:r>
           </w:p>
         </w:tc>
@@ -2286,13 +2451,8 @@
             <w:pPr>
               <w:pStyle w:val="EngIndEnd"/>
             </w:pPr>
-            <w:proofErr w:type="gramStart"/>
-            <w:r>
-              <w:t>decked</w:t>
-            </w:r>
-            <w:proofErr w:type="gramEnd"/>
-            <w:r>
-              <w:t xml:space="preserve"> out in many colors.</w:t>
+            <w:r>
+              <w:t>decked out in many colors.</w:t>
             </w:r>
           </w:p>
         </w:tc>
@@ -2304,21 +2464,8 @@
             <w:pPr>
               <w:pStyle w:val="EngIndEnd"/>
             </w:pPr>
-            <w:proofErr w:type="gramStart"/>
-            <w:r>
-              <w:t>with</w:t>
-            </w:r>
-            <w:proofErr w:type="gramEnd"/>
-            <w:r>
-              <w:t xml:space="preserve"> which kings’ daughters have gladdened thee for thine honour: the queen stood by on thy right hand, clothed in vesture wrought with gold, and arrayed in divers </w:t>
-            </w:r>
-            <w:proofErr w:type="spellStart"/>
-            <w:r>
-              <w:t>colours</w:t>
-            </w:r>
-            <w:proofErr w:type="spellEnd"/>
-            <w:r>
-              <w:t>.</w:t>
+            <w:r>
+              <w:t>with which kings’ daughters have gladdened thee for thine honour: the queen stood by on thy right hand, clothed in vesture wrought with gold, and arrayed in divers colours.</w:t>
             </w:r>
           </w:p>
         </w:tc>
@@ -2384,27 +2531,15 @@
                 <w:shd w:val="clear" w:color="auto" w:fill="FFFFFF"/>
               </w:rPr>
             </w:pPr>
-            <w:proofErr w:type="gramStart"/>
-            <w:r>
-              <w:rPr>
-                <w:rFonts w:ascii="Tahoma" w:eastAsia="Times New Roman" w:hAnsi="Tahoma" w:cs="Tahoma"/>
-                <w:color w:val="2E1308"/>
-                <w:sz w:val="24"/>
-                <w:szCs w:val="24"/>
-                <w:shd w:val="clear" w:color="auto" w:fill="FFFFFF"/>
-              </w:rPr>
-              <w:t>And</w:t>
-            </w:r>
-            <w:proofErr w:type="gramEnd"/>
-            <w:r>
-              <w:rPr>
-                <w:rFonts w:ascii="Tahoma" w:eastAsia="Times New Roman" w:hAnsi="Tahoma" w:cs="Tahoma"/>
-                <w:color w:val="2E1308"/>
-                <w:sz w:val="24"/>
-                <w:szCs w:val="24"/>
-                <w:shd w:val="clear" w:color="auto" w:fill="FFFFFF"/>
-              </w:rPr>
-              <w:t xml:space="preserve"> adorned and embroidered with various colors.</w:t>
+            <w:r>
+              <w:rPr>
+                <w:rFonts w:ascii="Tahoma" w:eastAsia="Times New Roman" w:hAnsi="Tahoma" w:cs="Tahoma"/>
+                <w:color w:val="2E1308"/>
+                <w:sz w:val="24"/>
+                <w:szCs w:val="24"/>
+                <w:shd w:val="clear" w:color="auto" w:fill="FFFFFF"/>
+              </w:rPr>
+              <w:t>And adorned and embroidered with various colors.</w:t>
             </w:r>
           </w:p>
         </w:tc>
@@ -2428,14 +2563,11 @@
             </w:pPr>
             <w:r>
               <w:tab/>
-            </w:r>
-            <w:proofErr w:type="gramStart"/>
-            <w:r>
-              <w:t>and</w:t>
-            </w:r>
-            <w:proofErr w:type="gramEnd"/>
-            <w:r>
-              <w:t xml:space="preserve"> forget your people and your father’s house.</w:t>
+              <w:t xml:space="preserve">and forget your people and your </w:t>
+            </w:r>
+            <w:r>
+              <w:lastRenderedPageBreak/>
+              <w:t>father’s house.</w:t>
             </w:r>
           </w:p>
           <w:p>
@@ -2450,6 +2582,37 @@
           </w:tcPr>
           <w:p>
             <w:pPr>
+              <w:pStyle w:val="EnglishHangNoCoptic"/>
+            </w:pPr>
+            <w:r>
+              <w:lastRenderedPageBreak/>
+              <w:t xml:space="preserve">11 Listen, </w:t>
+            </w:r>
+            <w:r>
+              <w:t>O</w:t>
+            </w:r>
+            <w:r>
+              <w:t xml:space="preserve"> daughter</w:t>
+            </w:r>
+            <w:r>
+              <w:t>, and see, and incline your ear,</w:t>
+            </w:r>
+          </w:p>
+          <w:p>
+            <w:pPr>
+              <w:pStyle w:val="EnglishHangEndNoCoptic"/>
+            </w:pPr>
+            <w:r>
+              <w:tab/>
+              <w:t xml:space="preserve">and forget your people and </w:t>
+            </w:r>
+            <w:r>
+              <w:lastRenderedPageBreak/>
+              <w:t>your father’s house.</w:t>
+            </w:r>
+          </w:p>
+          <w:p>
+            <w:pPr>
               <w:pStyle w:val="EngIndEnd"/>
             </w:pPr>
           </w:p>
@@ -2460,6 +2623,7 @@
           </w:tcPr>
           <w:p>
             <w:r>
+              <w:lastRenderedPageBreak/>
               <w:t>Hearken, O daughter, and see, and incline your ear; and forget your own people, and your father's house;</w:t>
             </w:r>
           </w:p>
@@ -2500,11 +2664,8 @@
               <w:pStyle w:val="EngIndEnd"/>
             </w:pPr>
             <w:r>
-              <w:t xml:space="preserve">and forget your people and the </w:t>
-            </w:r>
-            <w:r>
               <w:lastRenderedPageBreak/>
-              <w:t>house of your father,</w:t>
+              <w:t>and forget your people and the house of your father,</w:t>
             </w:r>
           </w:p>
         </w:tc>
@@ -2518,7 +2679,11 @@
             </w:pPr>
             <w:r>
               <w:lastRenderedPageBreak/>
-              <w:t>Hear, O daughter, and see, and incline thine ear; forget also thy people, and thy father’s house.</w:t>
+              <w:t xml:space="preserve">Hear, O daughter, and see, and incline thine ear; forget also thy </w:t>
+            </w:r>
+            <w:r>
+              <w:lastRenderedPageBreak/>
+              <w:t>people, and thy father’s house.</w:t>
             </w:r>
           </w:p>
         </w:tc>
@@ -2546,6 +2711,7 @@
                 <w:szCs w:val="24"/>
                 <w:shd w:val="clear" w:color="auto" w:fill="FFFFFF"/>
               </w:rPr>
+              <w:lastRenderedPageBreak/>
               <w:t>Listen, O daughter, behold and incline your ear,</w:t>
             </w:r>
           </w:p>
@@ -2594,14 +2760,7 @@
             </w:pPr>
             <w:r>
               <w:tab/>
-            </w:r>
-            <w:proofErr w:type="gramStart"/>
-            <w:r>
-              <w:t>for</w:t>
-            </w:r>
-            <w:proofErr w:type="gramEnd"/>
-            <w:r>
-              <w:t xml:space="preserve"> He is your Lord and you shall worship Him.</w:t>
+              <w:t>for He is your Lord and you shall worship Him.</w:t>
             </w:r>
           </w:p>
           <w:p>
@@ -2616,6 +2775,35 @@
           </w:tcPr>
           <w:p>
             <w:pPr>
+              <w:pStyle w:val="EnglishHangNoCoptic"/>
+            </w:pPr>
+            <w:r>
+              <w:t xml:space="preserve">12 </w:t>
+            </w:r>
+            <w:r>
+              <w:t xml:space="preserve">For the King </w:t>
+            </w:r>
+            <w:r>
+              <w:t>desire</w:t>
+            </w:r>
+            <w:r>
+              <w:t>d</w:t>
+            </w:r>
+            <w:r>
+              <w:t xml:space="preserve"> your beauty,</w:t>
+            </w:r>
+          </w:p>
+          <w:p>
+            <w:pPr>
+              <w:pStyle w:val="EnglishHangEndNoCoptic"/>
+            </w:pPr>
+            <w:r>
+              <w:tab/>
+              <w:t>for He is your Lord.</w:t>
+            </w:r>
+          </w:p>
+          <w:p>
+            <w:pPr>
               <w:pStyle w:val="EngIndEnd"/>
             </w:pPr>
           </w:p>
@@ -2625,13 +2813,8 @@
             <w:tcW w:w="626" w:type="pct"/>
           </w:tcPr>
           <w:p>
-            <w:proofErr w:type="gramStart"/>
-            <w:r>
-              <w:t>because</w:t>
-            </w:r>
-            <w:proofErr w:type="gramEnd"/>
-            <w:r>
-              <w:t xml:space="preserve"> the King has desired your beauty: for He Himself is your Lord.</w:t>
+            <w:r>
+              <w:t>because the King has desired your beauty: for He Himself is your Lord.</w:t>
             </w:r>
           </w:p>
         </w:tc>
@@ -2667,13 +2850,8 @@
             <w:pPr>
               <w:pStyle w:val="EngIndEnd"/>
             </w:pPr>
-            <w:proofErr w:type="gramStart"/>
-            <w:r>
-              <w:t>because</w:t>
-            </w:r>
-            <w:proofErr w:type="gramEnd"/>
-            <w:r>
-              <w:t xml:space="preserve"> he is your lord.</w:t>
+            <w:r>
+              <w:t>because he is your lord.</w:t>
             </w:r>
           </w:p>
         </w:tc>
@@ -2685,11 +2863,9 @@
             <w:pPr>
               <w:pStyle w:val="EngIndEnd"/>
             </w:pPr>
-            <w:proofErr w:type="gramStart"/>
             <w:r>
               <w:t>Because the king has desired thy beauty; for he is thy Lord.</w:t>
             </w:r>
-            <w:proofErr w:type="gramEnd"/>
           </w:p>
         </w:tc>
         <w:tc>
@@ -2731,7 +2907,6 @@
                 <w:shd w:val="clear" w:color="auto" w:fill="FFFFFF"/>
               </w:rPr>
             </w:pPr>
-            <w:proofErr w:type="gramStart"/>
             <w:r>
               <w:rPr>
                 <w:rFonts w:ascii="Tahoma" w:eastAsia="Times New Roman" w:hAnsi="Tahoma" w:cs="Tahoma"/>
@@ -2742,7 +2917,6 @@
               </w:rPr>
               <w:t>For He is your Lord.</w:t>
             </w:r>
-            <w:proofErr w:type="gramEnd"/>
           </w:p>
         </w:tc>
       </w:tr>
@@ -2756,15 +2930,7 @@
               <w:pStyle w:val="EnglishHangNoCoptic"/>
             </w:pPr>
             <w:r>
-              <w:t xml:space="preserve">13 And the daughter of </w:t>
-            </w:r>
-            <w:proofErr w:type="spellStart"/>
-            <w:r>
-              <w:t>Tyre</w:t>
-            </w:r>
-            <w:proofErr w:type="spellEnd"/>
-            <w:r>
-              <w:t xml:space="preserve"> will worship </w:t>
+              <w:t xml:space="preserve">13 And the daughter of Tyre will worship </w:t>
             </w:r>
             <w:r>
               <w:t>You</w:t>
@@ -2779,14 +2945,7 @@
             </w:pPr>
             <w:r>
               <w:tab/>
-            </w:r>
-            <w:proofErr w:type="gramStart"/>
-            <w:r>
-              <w:t>the</w:t>
-            </w:r>
-            <w:proofErr w:type="gramEnd"/>
-            <w:r>
-              <w:t xml:space="preserve"> richest of the people will entreat </w:t>
+              <w:t xml:space="preserve">the richest of the people will entreat </w:t>
             </w:r>
             <w:r>
               <w:t>Your</w:t>
@@ -2798,7 +2957,7 @@
               <w:rPr>
                 <w:rStyle w:val="FootnoteReference"/>
               </w:rPr>
-              <w:footnoteReference w:id="5"/>
+              <w:footnoteReference w:id="10"/>
             </w:r>
           </w:p>
           <w:p>
@@ -2813,8 +2972,38 @@
           </w:tcPr>
           <w:p>
             <w:pPr>
-              <w:pStyle w:val="EngIndEnd"/>
-            </w:pPr>
+              <w:pStyle w:val="EnglishHangNoCoptic"/>
+            </w:pPr>
+            <w:r>
+              <w:t xml:space="preserve">13 And the daughter of Tyre will worship </w:t>
+            </w:r>
+            <w:r>
+              <w:t>Him</w:t>
+            </w:r>
+            <w:r>
+              <w:t xml:space="preserve"> with gifts;</w:t>
+            </w:r>
+          </w:p>
+          <w:p>
+            <w:pPr>
+              <w:pStyle w:val="EnglishHangEndNoCoptic"/>
+            </w:pPr>
+            <w:r>
+              <w:tab/>
+              <w:t xml:space="preserve">the richest of the people will entreat </w:t>
+            </w:r>
+            <w:r>
+              <w:t>your</w:t>
+            </w:r>
+            <w:r>
+              <w:t xml:space="preserve"> favor.</w:t>
+            </w:r>
+            <w:r>
+              <w:rPr>
+                <w:rStyle w:val="FootnoteReference"/>
+              </w:rPr>
+              <w:footnoteReference w:id="11"/>
+            </w:r>
           </w:p>
         </w:tc>
         <w:tc>
@@ -2822,21 +3011,8 @@
             <w:tcW w:w="626" w:type="pct"/>
           </w:tcPr>
           <w:p>
-            <w:proofErr w:type="gramStart"/>
-            <w:r>
-              <w:t>And</w:t>
-            </w:r>
-            <w:proofErr w:type="gramEnd"/>
-            <w:r>
-              <w:t xml:space="preserve"> the daughter of </w:t>
-            </w:r>
-            <w:proofErr w:type="spellStart"/>
-            <w:r>
-              <w:t>Tyre</w:t>
-            </w:r>
-            <w:proofErr w:type="spellEnd"/>
-            <w:r>
-              <w:t xml:space="preserve"> shall worship Him with gifts; the rich among the people of the earth shall entreat His countenance.</w:t>
+            <w:r>
+              <w:t>And the daughter of Tyre shall worship Him with gifts; the rich among the people of the earth shall entreat His countenance.</w:t>
             </w:r>
           </w:p>
         </w:tc>
@@ -2851,21 +3027,8 @@
             <w:tcW w:w="621" w:type="pct"/>
           </w:tcPr>
           <w:p>
-            <w:proofErr w:type="gramStart"/>
-            <w:r>
-              <w:t>And</w:t>
-            </w:r>
-            <w:proofErr w:type="gramEnd"/>
-            <w:r>
-              <w:t xml:space="preserve"> the daughters of </w:t>
-            </w:r>
-            <w:proofErr w:type="spellStart"/>
-            <w:r>
-              <w:t>Tyre</w:t>
-            </w:r>
-            <w:proofErr w:type="spellEnd"/>
-            <w:r>
-              <w:t xml:space="preserve"> with gifts; the rich among the people shall entreat thy countenance.</w:t>
+            <w:r>
+              <w:t>And the daughters of Tyre with gifts; the rich among the people shall entreat thy countenance.</w:t>
             </w:r>
           </w:p>
         </w:tc>
@@ -2878,28 +3041,15 @@
               <w:pStyle w:val="EngIndEnd"/>
             </w:pPr>
             <w:r>
-              <w:t xml:space="preserve">And daughters of </w:t>
-            </w:r>
-            <w:proofErr w:type="spellStart"/>
-            <w:r>
-              <w:t>Tyre</w:t>
-            </w:r>
-            <w:proofErr w:type="spellEnd"/>
-            <w:r>
-              <w:t xml:space="preserve"> will do obeisance to him with gifts;</w:t>
-            </w:r>
-          </w:p>
-          <w:p>
-            <w:pPr>
-              <w:pStyle w:val="EngIndEnd"/>
-            </w:pPr>
-            <w:proofErr w:type="gramStart"/>
-            <w:r>
-              <w:t>your</w:t>
-            </w:r>
-            <w:proofErr w:type="gramEnd"/>
-            <w:r>
-              <w:t xml:space="preserve"> face the rich of the people will entreat.</w:t>
+              <w:t>And daughters of Tyre will do obeisance to him with gifts;</w:t>
+            </w:r>
+          </w:p>
+          <w:p>
+            <w:pPr>
+              <w:pStyle w:val="EngIndEnd"/>
+            </w:pPr>
+            <w:r>
+              <w:t>your face the rich of the people will entreat.</w:t>
             </w:r>
           </w:p>
         </w:tc>
@@ -2911,29 +3061,8 @@
             <w:pPr>
               <w:pStyle w:val="EngIndEnd"/>
             </w:pPr>
-            <w:proofErr w:type="gramStart"/>
-            <w:r>
-              <w:t>And</w:t>
-            </w:r>
-            <w:proofErr w:type="gramEnd"/>
-            <w:r>
-              <w:t xml:space="preserve"> the daughter of </w:t>
-            </w:r>
-            <w:proofErr w:type="spellStart"/>
-            <w:r>
-              <w:t>Tyre</w:t>
-            </w:r>
-            <w:proofErr w:type="spellEnd"/>
-            <w:r>
-              <w:t xml:space="preserve"> shall adore him with gifts; the rich of the people of the land shall supplicate thy </w:t>
-            </w:r>
-            <w:proofErr w:type="spellStart"/>
-            <w:r>
-              <w:t>favour</w:t>
-            </w:r>
-            <w:proofErr w:type="spellEnd"/>
-            <w:r>
-              <w:t>.</w:t>
+            <w:r>
+              <w:t>And the daughter of Tyre shall adore him with gifts; the rich of the people of the land shall supplicate thy favour.</w:t>
             </w:r>
           </w:p>
         </w:tc>
@@ -2961,29 +3090,7 @@
                 <w:szCs w:val="24"/>
                 <w:shd w:val="clear" w:color="auto" w:fill="FFFFFF"/>
               </w:rPr>
-              <w:t xml:space="preserve">And the daughters of </w:t>
-            </w:r>
-            <w:proofErr w:type="spellStart"/>
-            <w:r>
-              <w:rPr>
-                <w:rFonts w:ascii="Tahoma" w:eastAsia="Times New Roman" w:hAnsi="Tahoma" w:cs="Tahoma"/>
-                <w:color w:val="2E1308"/>
-                <w:sz w:val="24"/>
-                <w:szCs w:val="24"/>
-                <w:shd w:val="clear" w:color="auto" w:fill="FFFFFF"/>
-              </w:rPr>
-              <w:t>Tyre</w:t>
-            </w:r>
-            <w:proofErr w:type="spellEnd"/>
-            <w:r>
-              <w:rPr>
-                <w:rFonts w:ascii="Tahoma" w:eastAsia="Times New Roman" w:hAnsi="Tahoma" w:cs="Tahoma"/>
-                <w:color w:val="2E1308"/>
-                <w:sz w:val="24"/>
-                <w:szCs w:val="24"/>
-                <w:shd w:val="clear" w:color="auto" w:fill="FFFFFF"/>
-              </w:rPr>
-              <w:t xml:space="preserve"> shall worship Him with gifts;</w:t>
+              <w:t>And the daughters of Tyre shall worship Him with gifts;</w:t>
             </w:r>
           </w:p>
           <w:p>
@@ -3030,14 +3137,7 @@
             </w:pPr>
             <w:r>
               <w:tab/>
-            </w:r>
-            <w:proofErr w:type="gramStart"/>
-            <w:r>
-              <w:t>though</w:t>
-            </w:r>
-            <w:proofErr w:type="gramEnd"/>
-            <w:r>
-              <w:t xml:space="preserve"> she is arrayed in tasseled gold inwrought with many colors.</w:t>
+              <w:t>though she is arrayed in tasseled gold inwrought with many colors.</w:t>
             </w:r>
           </w:p>
           <w:p>
@@ -3055,8 +3155,25 @@
           </w:tcPr>
           <w:p>
             <w:pPr>
-              <w:pStyle w:val="EngIndEnd"/>
-            </w:pPr>
+              <w:pStyle w:val="EnglishHangNoCoptic"/>
+            </w:pPr>
+            <w:r>
+              <w:t>14 All the glory of the King’s daughter is within,</w:t>
+            </w:r>
+          </w:p>
+          <w:p>
+            <w:pPr>
+              <w:pStyle w:val="EnglishHangEndNoCoptic"/>
+            </w:pPr>
+            <w:r>
+              <w:tab/>
+            </w:r>
+            <w:r>
+              <w:t>adorned and embroidered with golden tassels, with many colours</w:t>
+            </w:r>
+            <w:r>
+              <w:t>.</w:t>
+            </w:r>
           </w:p>
         </w:tc>
         <w:tc>
@@ -3064,11 +3181,9 @@
             <w:tcW w:w="626" w:type="pct"/>
           </w:tcPr>
           <w:p>
-            <w:proofErr w:type="gramStart"/>
             <w:r>
               <w:t>All the glory of the king's daughter is within: clothed with gold-fringed garments, adorned in varied ways.</w:t>
             </w:r>
-            <w:proofErr w:type="gramEnd"/>
           </w:p>
         </w:tc>
         <w:tc>
@@ -3083,15 +3198,7 @@
           </w:tcPr>
           <w:p>
             <w:r>
-              <w:t xml:space="preserve">All the glory of the King’s daughter is within; with gold fringes is she adorned, and </w:t>
-            </w:r>
-            <w:proofErr w:type="gramStart"/>
-            <w:r>
-              <w:t>needle-work</w:t>
-            </w:r>
-            <w:proofErr w:type="gramEnd"/>
-            <w:r>
-              <w:t xml:space="preserve"> of many colors.</w:t>
+              <w:t>All the glory of the King’s daughter is within; with gold fringes is she adorned, and needle-work of many colors.</w:t>
             </w:r>
           </w:p>
         </w:tc>
@@ -3111,13 +3218,8 @@
             <w:pPr>
               <w:pStyle w:val="EngIndEnd"/>
             </w:pPr>
-            <w:proofErr w:type="gramStart"/>
-            <w:r>
-              <w:t>decked</w:t>
-            </w:r>
-            <w:proofErr w:type="gramEnd"/>
-            <w:r>
-              <w:t xml:space="preserve"> out with golden tassels, in many colors.</w:t>
+            <w:r>
+              <w:t>decked out with golden tassels, in many colors.</w:t>
             </w:r>
           </w:p>
         </w:tc>
@@ -3130,15 +3232,7 @@
               <w:pStyle w:val="EngIndEnd"/>
             </w:pPr>
             <w:r>
-              <w:t xml:space="preserve">All her glory is that of the daughter of the king of </w:t>
-            </w:r>
-            <w:proofErr w:type="spellStart"/>
-            <w:r>
-              <w:t>Esebon</w:t>
-            </w:r>
-            <w:proofErr w:type="spellEnd"/>
-            <w:r>
-              <w:t>, robed as she is in golden fringed garments,</w:t>
+              <w:t>All her glory is that of the daughter of the king of Esebon, robed as she is in golden fringed garments,</w:t>
             </w:r>
           </w:p>
         </w:tc>
@@ -3213,14 +3307,7 @@
             </w:pPr>
             <w:r>
               <w:tab/>
-            </w:r>
-            <w:proofErr w:type="gramStart"/>
-            <w:r>
-              <w:t>those</w:t>
-            </w:r>
-            <w:proofErr w:type="gramEnd"/>
-            <w:r>
-              <w:t xml:space="preserve"> near her will be brought to </w:t>
+              <w:t xml:space="preserve">those near her will be brought to </w:t>
             </w:r>
             <w:r>
               <w:t>You</w:t>
@@ -3241,6 +3328,34 @@
           </w:tcPr>
           <w:p>
             <w:pPr>
+              <w:pStyle w:val="EnglishHangNoCoptic"/>
+            </w:pPr>
+            <w:r>
+              <w:t>15 The virgins in her train will be brought to the King;</w:t>
+            </w:r>
+          </w:p>
+          <w:p>
+            <w:pPr>
+              <w:pStyle w:val="EnglishHangEndNoCoptic"/>
+            </w:pPr>
+            <w:r>
+              <w:tab/>
+            </w:r>
+            <w:r>
+              <w:t>her companions</w:t>
+            </w:r>
+            <w:r>
+              <w:t xml:space="preserve"> will be brought to </w:t>
+            </w:r>
+            <w:r>
+              <w:t>You</w:t>
+            </w:r>
+            <w:r>
+              <w:t>.</w:t>
+            </w:r>
+          </w:p>
+          <w:p>
+            <w:pPr>
               <w:pStyle w:val="EngIndEnd"/>
             </w:pPr>
           </w:p>
@@ -3251,15 +3366,7 @@
           </w:tcPr>
           <w:p>
             <w:r>
-              <w:t xml:space="preserve">Virgins shall be brought unto the King following </w:t>
-            </w:r>
-            <w:proofErr w:type="gramStart"/>
-            <w:r>
-              <w:t>her,</w:t>
-            </w:r>
-            <w:proofErr w:type="gramEnd"/>
-            <w:r>
-              <w:t xml:space="preserve"> all her companions shall be brought unto Him.</w:t>
+              <w:t>Virgins shall be brought unto the King following her, all her companions shall be brought unto Him.</w:t>
             </w:r>
           </w:p>
         </w:tc>
@@ -3275,15 +3382,7 @@
           </w:tcPr>
           <w:p>
             <w:r>
-              <w:t xml:space="preserve">The virgins in her train </w:t>
-            </w:r>
-            <w:proofErr w:type="gramStart"/>
-            <w:r>
-              <w:t>shall be brought</w:t>
-            </w:r>
-            <w:proofErr w:type="gramEnd"/>
-            <w:r>
-              <w:t xml:space="preserve"> unto the King; her companions shall be brought unto Thee.</w:t>
+              <w:t>The virgins in her train shall be brought unto the King; her companions shall be brought unto Thee.</w:t>
             </w:r>
           </w:p>
         </w:tc>
@@ -3303,13 +3402,8 @@
             <w:pPr>
               <w:pStyle w:val="EngIndEnd"/>
             </w:pPr>
-            <w:proofErr w:type="gramStart"/>
-            <w:r>
-              <w:t>her</w:t>
-            </w:r>
-            <w:proofErr w:type="gramEnd"/>
-            <w:r>
-              <w:t xml:space="preserve"> companions will be brought to you.</w:t>
+            <w:r>
+              <w:t>her companions will be brought to you.</w:t>
             </w:r>
           </w:p>
         </w:tc>
@@ -3321,13 +3415,8 @@
             <w:pPr>
               <w:pStyle w:val="EngIndEnd"/>
             </w:pPr>
-            <w:proofErr w:type="gramStart"/>
-            <w:r>
-              <w:t>in</w:t>
-            </w:r>
-            <w:proofErr w:type="gramEnd"/>
-            <w:r>
-              <w:t xml:space="preserve"> embroidered clothing: virgins shall be brought to the king after her: her fellows shall be brought to thee.</w:t>
+            <w:r>
+              <w:t>in embroidered clothing: virgins shall be brought to the king after her: her fellows shall be brought to thee.</w:t>
             </w:r>
           </w:p>
         </w:tc>
@@ -3401,31 +3490,52 @@
               <w:pStyle w:val="EnglishHangEndNoCoptic"/>
             </w:pPr>
             <w:r>
+              <w:lastRenderedPageBreak/>
               <w:tab/>
-            </w:r>
-            <w:proofErr w:type="gramStart"/>
-            <w:r>
-              <w:t>they</w:t>
-            </w:r>
-            <w:proofErr w:type="gramEnd"/>
-            <w:r>
-              <w:t xml:space="preserve"> will be led into the King’s </w:t>
-            </w:r>
+              <w:t>they will be led into the King’s temple.</w:t>
+            </w:r>
+          </w:p>
+          <w:p>
+            <w:pPr>
+              <w:pStyle w:val="EnglishHangNoCoptic"/>
+            </w:pPr>
+          </w:p>
+        </w:tc>
+        <w:tc>
+          <w:tcPr>
+            <w:tcW w:w="613" w:type="pct"/>
+          </w:tcPr>
+          <w:p>
+            <w:pPr>
+              <w:pStyle w:val="EnglishHangNoCoptic"/>
+            </w:pPr>
             <w:r>
               <w:lastRenderedPageBreak/>
-              <w:t>temple.</w:t>
-            </w:r>
-          </w:p>
-          <w:p>
-            <w:pPr>
-              <w:pStyle w:val="EnglishHangNoCoptic"/>
-            </w:pPr>
-          </w:p>
-        </w:tc>
-        <w:tc>
-          <w:tcPr>
-            <w:tcW w:w="613" w:type="pct"/>
-          </w:tcPr>
+              <w:t>16 They will be brought with gladness</w:t>
+            </w:r>
+            <w:r>
+              <w:t xml:space="preserve"> and rejoicing</w:t>
+            </w:r>
+            <w:r>
+              <w:t>;</w:t>
+            </w:r>
+          </w:p>
+          <w:p>
+            <w:pPr>
+              <w:pStyle w:val="EnglishHangEndNoCoptic"/>
+            </w:pPr>
+            <w:r>
+              <w:lastRenderedPageBreak/>
+              <w:tab/>
+              <w:t xml:space="preserve">they will be led into the </w:t>
+            </w:r>
+            <w:r>
+              <w:t>temple of the King</w:t>
+            </w:r>
+            <w:r>
+              <w:t>.</w:t>
+            </w:r>
+          </w:p>
           <w:p>
             <w:pPr>
               <w:pStyle w:val="EngIndEnd"/>
@@ -3438,15 +3548,12 @@
           </w:tcPr>
           <w:p>
             <w:r>
-              <w:t xml:space="preserve">They </w:t>
-            </w:r>
-            <w:proofErr w:type="gramStart"/>
-            <w:r>
-              <w:t>shall be brought</w:t>
-            </w:r>
-            <w:proofErr w:type="gramEnd"/>
-            <w:r>
-              <w:t xml:space="preserve"> with joy and rejoicing: they shall enter into the temple of the King.  </w:t>
+              <w:lastRenderedPageBreak/>
+              <w:t xml:space="preserve">They shall be brought with joy and </w:t>
+            </w:r>
+            <w:r>
+              <w:lastRenderedPageBreak/>
+              <w:t xml:space="preserve">rejoicing: they shall enter into the temple of the King.  </w:t>
             </w:r>
           </w:p>
         </w:tc>
@@ -3462,15 +3569,11 @@
           </w:tcPr>
           <w:p>
             <w:r>
-              <w:t xml:space="preserve">With joy and gladness </w:t>
-            </w:r>
-            <w:proofErr w:type="gramStart"/>
-            <w:r>
-              <w:t>shall they be brought in</w:t>
-            </w:r>
-            <w:proofErr w:type="gramEnd"/>
-            <w:r>
-              <w:t>; they shall be brought into the King’s house.</w:t>
+              <w:t xml:space="preserve">With joy and gladness shall they be </w:t>
+            </w:r>
+            <w:r>
+              <w:lastRenderedPageBreak/>
+              <w:t>brought in; they shall be brought into the King’s house.</w:t>
             </w:r>
           </w:p>
         </w:tc>
@@ -3483,21 +3586,20 @@
               <w:pStyle w:val="EngIndEnd"/>
             </w:pPr>
             <w:r>
-              <w:t>They will be brought with gladness and rejoicing;</w:t>
-            </w:r>
-          </w:p>
-          <w:p>
-            <w:pPr>
-              <w:pStyle w:val="EngIndEnd"/>
-            </w:pPr>
-            <w:proofErr w:type="gramStart"/>
-            <w:r>
               <w:lastRenderedPageBreak/>
-              <w:t>they</w:t>
-            </w:r>
-            <w:proofErr w:type="gramEnd"/>
-            <w:r>
-              <w:t xml:space="preserve"> will be lead into a king’s shrine.</w:t>
+              <w:t xml:space="preserve">They will be brought with gladness </w:t>
+            </w:r>
+            <w:r>
+              <w:lastRenderedPageBreak/>
+              <w:t>and rejoicing;</w:t>
+            </w:r>
+          </w:p>
+          <w:p>
+            <w:pPr>
+              <w:pStyle w:val="EngIndEnd"/>
+            </w:pPr>
+            <w:r>
+              <w:t>they will be lead into a king’s shrine.</w:t>
             </w:r>
           </w:p>
         </w:tc>
@@ -3511,19 +3613,11 @@
             </w:pPr>
             <w:r>
               <w:lastRenderedPageBreak/>
-              <w:t xml:space="preserve">They </w:t>
-            </w:r>
-            <w:proofErr w:type="gramStart"/>
-            <w:r>
-              <w:t>shall be brought</w:t>
-            </w:r>
-            <w:proofErr w:type="gramEnd"/>
-            <w:r>
-              <w:t xml:space="preserve"> with gladness and exultation: they shall be </w:t>
+              <w:t xml:space="preserve">They shall be brought with </w:t>
             </w:r>
             <w:r>
               <w:lastRenderedPageBreak/>
-              <w:t>led into the king’s temple.</w:t>
+              <w:t>gladness and exultation: they shall be led into the king’s temple.</w:t>
             </w:r>
           </w:p>
         </w:tc>
@@ -3552,7 +3646,18 @@
                 <w:shd w:val="clear" w:color="auto" w:fill="FFFFFF"/>
               </w:rPr>
               <w:lastRenderedPageBreak/>
-              <w:t>They shall be brought with gladness and rejoicing;</w:t>
+              <w:t xml:space="preserve">They shall be brought with </w:t>
+            </w:r>
+            <w:r>
+              <w:rPr>
+                <w:rFonts w:ascii="Tahoma" w:eastAsia="Times New Roman" w:hAnsi="Tahoma" w:cs="Tahoma"/>
+                <w:color w:val="2E1308"/>
+                <w:sz w:val="24"/>
+                <w:szCs w:val="24"/>
+                <w:shd w:val="clear" w:color="auto" w:fill="FFFFFF"/>
+              </w:rPr>
+              <w:lastRenderedPageBreak/>
+              <w:t>gladness and rejoicing;</w:t>
             </w:r>
           </w:p>
           <w:p>
@@ -3575,29 +3680,7 @@
                 <w:szCs w:val="24"/>
                 <w:shd w:val="clear" w:color="auto" w:fill="FFFFFF"/>
               </w:rPr>
-              <w:t xml:space="preserve">They </w:t>
-            </w:r>
-            <w:proofErr w:type="gramStart"/>
-            <w:r>
-              <w:rPr>
-                <w:rFonts w:ascii="Tahoma" w:eastAsia="Times New Roman" w:hAnsi="Tahoma" w:cs="Tahoma"/>
-                <w:color w:val="2E1308"/>
-                <w:sz w:val="24"/>
-                <w:szCs w:val="24"/>
-                <w:shd w:val="clear" w:color="auto" w:fill="FFFFFF"/>
-              </w:rPr>
-              <w:t>shall be led</w:t>
-            </w:r>
-            <w:proofErr w:type="gramEnd"/>
-            <w:r>
-              <w:rPr>
-                <w:rFonts w:ascii="Tahoma" w:eastAsia="Times New Roman" w:hAnsi="Tahoma" w:cs="Tahoma"/>
-                <w:color w:val="2E1308"/>
-                <w:sz w:val="24"/>
-                <w:szCs w:val="24"/>
-                <w:shd w:val="clear" w:color="auto" w:fill="FFFFFF"/>
-              </w:rPr>
-              <w:t xml:space="preserve"> into the temple of the King.</w:t>
+              <w:t>They shall be led into the temple of the King.</w:t>
             </w:r>
           </w:p>
         </w:tc>
@@ -3654,6 +3737,52 @@
           </w:tcPr>
           <w:p>
             <w:pPr>
+              <w:pStyle w:val="EnglishHangNoCoptic"/>
+            </w:pPr>
+            <w:r>
+              <w:t xml:space="preserve">17 Instead of </w:t>
+            </w:r>
+            <w:r>
+              <w:t>Your</w:t>
+            </w:r>
+            <w:r>
+              <w:t xml:space="preserve"> fathers, sons </w:t>
+            </w:r>
+            <w:r>
+              <w:t>will be</w:t>
+            </w:r>
+            <w:r>
+              <w:t xml:space="preserve"> born to </w:t>
+            </w:r>
+            <w:r>
+              <w:t>You</w:t>
+            </w:r>
+            <w:r>
+              <w:t>;</w:t>
+            </w:r>
+          </w:p>
+          <w:p>
+            <w:pPr>
+              <w:pStyle w:val="EnglishHangEndNoCoptic"/>
+            </w:pPr>
+            <w:r>
+              <w:tab/>
+            </w:r>
+            <w:r>
+              <w:t>You</w:t>
+            </w:r>
+            <w:r>
+              <w:t xml:space="preserve"> </w:t>
+            </w:r>
+            <w:r>
+              <w:t>will</w:t>
+            </w:r>
+            <w:r>
+              <w:t xml:space="preserve"> make them rulers over all the earth.</w:t>
+            </w:r>
+          </w:p>
+          <w:p>
+            <w:pPr>
               <w:pStyle w:val="EngIndEnd"/>
             </w:pPr>
           </w:p>
@@ -3668,15 +3797,7 @@
             </w:r>
             <w:r>
               <w:softHyphen/>
-              <w:t xml:space="preserve">stead of thy fathers shall be thy children, whom thou </w:t>
-            </w:r>
-            <w:proofErr w:type="spellStart"/>
-            <w:r>
-              <w:t>mayest</w:t>
-            </w:r>
-            <w:proofErr w:type="spellEnd"/>
-            <w:r>
-              <w:t xml:space="preserve"> make princes in all the earth.</w:t>
+              <w:t>stead of thy fathers shall be thy children, whom thou mayest make princes in all the earth.</w:t>
             </w:r>
           </w:p>
         </w:tc>
@@ -3705,28 +3826,15 @@
               <w:pStyle w:val="EngIndEnd"/>
             </w:pPr>
             <w:r>
-              <w:t xml:space="preserve">In the place of your </w:t>
-            </w:r>
-            <w:proofErr w:type="spellStart"/>
-            <w:r>
-              <w:t>fathers</w:t>
-            </w:r>
-            <w:proofErr w:type="spellEnd"/>
-            <w:r>
-              <w:t xml:space="preserve"> your sons were born;</w:t>
-            </w:r>
-          </w:p>
-          <w:p>
-            <w:pPr>
-              <w:pStyle w:val="EngIndEnd"/>
-            </w:pPr>
-            <w:proofErr w:type="gramStart"/>
-            <w:r>
-              <w:t>you</w:t>
-            </w:r>
-            <w:proofErr w:type="gramEnd"/>
-            <w:r>
-              <w:t xml:space="preserve"> will appoint them rulers in all the earth [land].</w:t>
+              <w:t>In the place of your fathers your sons were born;</w:t>
+            </w:r>
+          </w:p>
+          <w:p>
+            <w:pPr>
+              <w:pStyle w:val="EngIndEnd"/>
+            </w:pPr>
+            <w:r>
+              <w:t>you will appoint them rulers in all the earth [land].</w:t>
             </w:r>
           </w:p>
         </w:tc>
@@ -3742,15 +3850,7 @@
               <w:t>I</w:t>
             </w:r>
             <w:r>
-              <w:t xml:space="preserve">nstead of thy </w:t>
-            </w:r>
-            <w:proofErr w:type="gramStart"/>
-            <w:r>
-              <w:t>fathers</w:t>
-            </w:r>
-            <w:proofErr w:type="gramEnd"/>
-            <w:r>
-              <w:t xml:space="preserve"> children are born to thee: thou shalt make them princes over all the earth.</w:t>
+              <w:t>nstead of thy fathers children are born to thee: thou shalt make them princes over all the earth.</w:t>
             </w:r>
           </w:p>
         </w:tc>
@@ -3856,87 +3956,97 @@
           </w:tcPr>
           <w:p>
             <w:pPr>
-              <w:pStyle w:val="EngIndEnd"/>
-            </w:pPr>
-          </w:p>
-        </w:tc>
-        <w:tc>
-          <w:tcPr>
-            <w:tcW w:w="626" w:type="pct"/>
-          </w:tcPr>
-          <w:p>
+              <w:pStyle w:val="EnglishHangNoCoptic"/>
+            </w:pPr>
+            <w:r>
+              <w:t xml:space="preserve">18 I will remember </w:t>
+            </w:r>
+            <w:r>
+              <w:t>Your</w:t>
+            </w:r>
+            <w:r>
+              <w:t xml:space="preserve"> name throughout all generations;</w:t>
+            </w:r>
+          </w:p>
+          <w:p>
+            <w:pPr>
+              <w:pStyle w:val="EnglishHangEndNoCoptic"/>
+            </w:pPr>
+            <w:r>
+              <w:tab/>
+            </w:r>
             <w:proofErr w:type="gramStart"/>
             <w:r>
-              <w:t>And</w:t>
+              <w:t>therefore</w:t>
             </w:r>
             <w:proofErr w:type="gramEnd"/>
             <w:r>
-              <w:t xml:space="preserve"> they shall remember Thy Name in every generation and generation.  Therefore shall the peoples confess to Thee, O God </w:t>
-            </w:r>
-            <w:proofErr w:type="gramStart"/>
-            <w:r>
-              <w:t>for ever</w:t>
-            </w:r>
-            <w:proofErr w:type="gramEnd"/>
-            <w:r>
-              <w:t xml:space="preserve"> and unto the age of ages.  Alleluia</w:t>
-            </w:r>
-          </w:p>
-        </w:tc>
-        <w:tc>
-          <w:tcPr>
-            <w:tcW w:w="615" w:type="pct"/>
-          </w:tcPr>
-          <w:p/>
-        </w:tc>
-        <w:tc>
-          <w:tcPr>
-            <w:tcW w:w="621" w:type="pct"/>
-          </w:tcPr>
-          <w:p>
-            <w:r>
-              <w:t xml:space="preserve">I will remember thy name in every generation and generation; therefore shall the peoples give thanks unto thee </w:t>
-            </w:r>
-            <w:proofErr w:type="spellStart"/>
-            <w:proofErr w:type="gramStart"/>
-            <w:r>
-              <w:t>for ever</w:t>
-            </w:r>
-            <w:proofErr w:type="spellEnd"/>
-            <w:proofErr w:type="gramEnd"/>
-            <w:r>
-              <w:t>, and for ever and ever.</w:t>
-            </w:r>
-          </w:p>
-        </w:tc>
-        <w:tc>
-          <w:tcPr>
-            <w:tcW w:w="632" w:type="pct"/>
-          </w:tcPr>
-          <w:p>
-            <w:pPr>
-              <w:pStyle w:val="EngIndEnd"/>
-            </w:pPr>
-            <w:r>
-              <w:t>I will remember your name in every generation and gener</w:t>
+              <w:t xml:space="preserve"> people</w:t>
+            </w:r>
+            <w:r>
+              <w:t>s</w:t>
+            </w:r>
+            <w:r>
+              <w:t xml:space="preserve"> will </w:t>
+            </w:r>
+            <w:r>
+              <w:t>confess</w:t>
+            </w:r>
+            <w:r>
+              <w:t xml:space="preserve"> </w:t>
+            </w:r>
+            <w:r>
+              <w:t>You</w:t>
+            </w:r>
+            <w:r>
+              <w:t xml:space="preserve"> for ever </w:t>
+            </w:r>
+            <w:r>
+              <w:t>and to the ages of ages</w:t>
             </w:r>
             <w:bookmarkStart w:id="0" w:name="_GoBack"/>
             <w:bookmarkEnd w:id="0"/>
             <w:r>
-              <w:t>ation;</w:t>
-            </w:r>
-          </w:p>
-          <w:p>
-            <w:pPr>
-              <w:pStyle w:val="EngIndEnd"/>
-            </w:pPr>
+              <w:t>.</w:t>
+            </w:r>
+          </w:p>
+          <w:p>
+            <w:pPr>
+              <w:pStyle w:val="EngIndEnd"/>
+            </w:pPr>
+          </w:p>
+        </w:tc>
+        <w:tc>
+          <w:tcPr>
+            <w:tcW w:w="626" w:type="pct"/>
+          </w:tcPr>
+          <w:p>
+            <w:r>
+              <w:t xml:space="preserve">And they shall remember Thy Name in every generation and generation.  </w:t>
+            </w:r>
             <w:proofErr w:type="gramStart"/>
             <w:r>
-              <w:t>therefore</w:t>
+              <w:t>Therefore</w:t>
             </w:r>
             <w:proofErr w:type="gramEnd"/>
             <w:r>
-              <w:t xml:space="preserve"> the peoples will acknowledge you forever, even forever and ever.</w:t>
+              <w:t xml:space="preserve"> shall the peoples confess to Thee, O God for ever and unto the age of ages.  Alleluia</w:t>
+            </w:r>
+          </w:p>
+        </w:tc>
+        <w:tc>
+          <w:tcPr>
+            <w:tcW w:w="615" w:type="pct"/>
+          </w:tcPr>
+          <w:p/>
+        </w:tc>
+        <w:tc>
+          <w:tcPr>
+            <w:tcW w:w="621" w:type="pct"/>
+          </w:tcPr>
+          <w:p>
+            <w:r>
+              <w:t>I will remember thy name in every generation and generation; therefore shall the peoples give thanks unto thee for ever, and for ever and ever.</w:t>
             </w:r>
           </w:p>
         </w:tc>
@@ -3949,15 +4059,28 @@
               <w:pStyle w:val="EngIndEnd"/>
             </w:pPr>
             <w:r>
-              <w:t xml:space="preserve">They shall make mention of thy name from generation to generation: therefore shall the nations give thanks to thee </w:t>
-            </w:r>
-            <w:proofErr w:type="spellStart"/>
-            <w:r>
-              <w:t>for ever</w:t>
-            </w:r>
-            <w:proofErr w:type="spellEnd"/>
-            <w:r>
-              <w:t>, even for ever and ever.</w:t>
+              <w:t>I will remember your name in every generation and generation;</w:t>
+            </w:r>
+          </w:p>
+          <w:p>
+            <w:pPr>
+              <w:pStyle w:val="EngIndEnd"/>
+            </w:pPr>
+            <w:r>
+              <w:t>therefore the peoples will acknowledge you forever, even forever and ever.</w:t>
+            </w:r>
+          </w:p>
+        </w:tc>
+        <w:tc>
+          <w:tcPr>
+            <w:tcW w:w="632" w:type="pct"/>
+          </w:tcPr>
+          <w:p>
+            <w:pPr>
+              <w:pStyle w:val="EngIndEnd"/>
+            </w:pPr>
+            <w:r>
+              <w:t>They shall make mention of thy name from generation to generation: therefore shall the nations give thanks to thee for ever, even for ever and ever.</w:t>
             </w:r>
           </w:p>
         </w:tc>
@@ -4023,7 +4146,6 @@
                 <w:shd w:val="clear" w:color="auto" w:fill="FFFFFF"/>
               </w:rPr>
             </w:pPr>
-            <w:proofErr w:type="gramStart"/>
             <w:r>
               <w:rPr>
                 <w:rFonts w:ascii="Tahoma" w:eastAsia="Times New Roman" w:hAnsi="Tahoma" w:cs="Tahoma"/>
@@ -4034,7 +4156,6 @@
               </w:rPr>
               <w:t>Forever and unto ages of ages.</w:t>
             </w:r>
-            <w:proofErr w:type="gramEnd"/>
           </w:p>
         </w:tc>
       </w:tr>
@@ -4056,7 +4177,7 @@
 </file>
 
 <file path=word/endnotes.xml><?xml version="1.0" encoding="utf-8"?>
-<w:endnotes xmlns:wpc="http://schemas.microsoft.com/office/word/2010/wordprocessingCanvas" xmlns:mc="http://schemas.openxmlformats.org/markup-compatibility/2006" xmlns:o="urn:schemas-microsoft-com:office:office" xmlns:r="http://schemas.openxmlformats.org/officeDocument/2006/relationships" xmlns:m="http://schemas.openxmlformats.org/officeDocument/2006/math" xmlns:v="urn:schemas-microsoft-com:vml" xmlns:wp14="http://schemas.microsoft.com/office/word/2010/wordprocessingDrawing" xmlns:wp="http://schemas.openxmlformats.org/drawingml/2006/wordprocessingDrawing" xmlns:w10="urn:schemas-microsoft-com:office:word" xmlns:w="http://schemas.openxmlformats.org/wordprocessingml/2006/main" xmlns:w14="http://schemas.microsoft.com/office/word/2010/wordml" xmlns:wpg="http://schemas.microsoft.com/office/word/2010/wordprocessingGroup" xmlns:wpi="http://schemas.microsoft.com/office/word/2010/wordprocessingInk" xmlns:wne="http://schemas.microsoft.com/office/word/2006/wordml" xmlns:wps="http://schemas.microsoft.com/office/word/2010/wordprocessingShape" mc:Ignorable="w14 wp14">
+<w:endnotes xmlns:wpc="http://schemas.microsoft.com/office/word/2010/wordprocessingCanvas" xmlns:mo="http://schemas.microsoft.com/office/mac/office/2008/main" xmlns:mc="http://schemas.openxmlformats.org/markup-compatibility/2006" xmlns:mv="urn:schemas-microsoft-com:mac:vml" xmlns:o="urn:schemas-microsoft-com:office:office" xmlns:r="http://schemas.openxmlformats.org/officeDocument/2006/relationships" xmlns:m="http://schemas.openxmlformats.org/officeDocument/2006/math" xmlns:v="urn:schemas-microsoft-com:vml" xmlns:wp14="http://schemas.microsoft.com/office/word/2010/wordprocessingDrawing" xmlns:wp="http://schemas.openxmlformats.org/drawingml/2006/wordprocessingDrawing" xmlns:w10="urn:schemas-microsoft-com:office:word" xmlns:w="http://schemas.openxmlformats.org/wordprocessingml/2006/main" xmlns:w14="http://schemas.microsoft.com/office/word/2010/wordml" xmlns:w15="http://schemas.microsoft.com/office/word/2012/wordml" xmlns:wpg="http://schemas.microsoft.com/office/word/2010/wordprocessingGroup" xmlns:wpi="http://schemas.microsoft.com/office/word/2010/wordprocessingInk" xmlns:wne="http://schemas.microsoft.com/office/word/2006/wordml" xmlns:wps="http://schemas.microsoft.com/office/word/2010/wordprocessingShape" mc:Ignorable="w14 w15 wp14">
   <w:endnote w:type="separator" w:id="-1">
     <w:p>
       <w:pPr>
@@ -4081,7 +4202,7 @@
 </file>
 
 <file path=word/footnotes.xml><?xml version="1.0" encoding="utf-8"?>
-<w:footnotes xmlns:wpc="http://schemas.microsoft.com/office/word/2010/wordprocessingCanvas" xmlns:mc="http://schemas.openxmlformats.org/markup-compatibility/2006" xmlns:o="urn:schemas-microsoft-com:office:office" xmlns:r="http://schemas.openxmlformats.org/officeDocument/2006/relationships" xmlns:m="http://schemas.openxmlformats.org/officeDocument/2006/math" xmlns:v="urn:schemas-microsoft-com:vml" xmlns:wp14="http://schemas.microsoft.com/office/word/2010/wordprocessingDrawing" xmlns:wp="http://schemas.openxmlformats.org/drawingml/2006/wordprocessingDrawing" xmlns:w10="urn:schemas-microsoft-com:office:word" xmlns:w="http://schemas.openxmlformats.org/wordprocessingml/2006/main" xmlns:w14="http://schemas.microsoft.com/office/word/2010/wordml" xmlns:wpg="http://schemas.microsoft.com/office/word/2010/wordprocessingGroup" xmlns:wpi="http://schemas.microsoft.com/office/word/2010/wordprocessingInk" xmlns:wne="http://schemas.microsoft.com/office/word/2006/wordml" xmlns:wps="http://schemas.microsoft.com/office/word/2010/wordprocessingShape" mc:Ignorable="w14 wp14">
+<w:footnotes xmlns:wpc="http://schemas.microsoft.com/office/word/2010/wordprocessingCanvas" xmlns:mo="http://schemas.microsoft.com/office/mac/office/2008/main" xmlns:mc="http://schemas.openxmlformats.org/markup-compatibility/2006" xmlns:mv="urn:schemas-microsoft-com:mac:vml" xmlns:o="urn:schemas-microsoft-com:office:office" xmlns:r="http://schemas.openxmlformats.org/officeDocument/2006/relationships" xmlns:m="http://schemas.openxmlformats.org/officeDocument/2006/math" xmlns:v="urn:schemas-microsoft-com:vml" xmlns:wp14="http://schemas.microsoft.com/office/word/2010/wordprocessingDrawing" xmlns:wp="http://schemas.openxmlformats.org/drawingml/2006/wordprocessingDrawing" xmlns:w10="urn:schemas-microsoft-com:office:word" xmlns:w="http://schemas.openxmlformats.org/wordprocessingml/2006/main" xmlns:w14="http://schemas.microsoft.com/office/word/2010/wordml" xmlns:w15="http://schemas.microsoft.com/office/word/2012/wordml" xmlns:wpg="http://schemas.microsoft.com/office/word/2010/wordprocessingGroup" xmlns:wpi="http://schemas.microsoft.com/office/word/2010/wordprocessingInk" xmlns:wne="http://schemas.microsoft.com/office/word/2006/wordml" xmlns:wps="http://schemas.microsoft.com/office/word/2010/wordprocessingShape" mc:Ignorable="w14 w15 wp14">
   <w:footnote w:type="separator" w:id="-1">
     <w:p>
       <w:pPr>
@@ -4114,21 +4235,8 @@
         <w:footnoteRef/>
       </w:r>
       <w:r>
-        <w:t xml:space="preserve"> </w:t>
+        <w:t xml:space="preserve"> ‘Refers to the intellectual faculty of the soul, because of all the ideas that are constantly bubbling and welling up. He who fixes his gaze on the infinite beauty of God is constantly discovering something new. And as God continues to reveal Himself, man continues to wonder.’ (St. Gregory of Nyssa).</w:t>
       </w:r>
-      <w:proofErr w:type="gramStart"/>
-      <w:r>
-        <w:t>‘Refers to the intellectual faculty of the soul, because of all the ideas that are constantly bubbling and welling up.</w:t>
-      </w:r>
-      <w:proofErr w:type="gramEnd"/>
-      <w:r>
-        <w:t xml:space="preserve"> He who fixes his gaze on the infinite beauty of God is constantly discovering something new. And as God continues to reveal Himself, man continues to wonder.’ </w:t>
-      </w:r>
-      <w:proofErr w:type="gramStart"/>
-      <w:r>
-        <w:t>(St. Gregory of Nyssa).</w:t>
-      </w:r>
-      <w:proofErr w:type="gramEnd"/>
     </w:p>
   </w:footnote>
   <w:footnote w:id="2">
@@ -4143,15 +4251,7 @@
         <w:footnoteRef/>
       </w:r>
       <w:r>
-        <w:t xml:space="preserve"> </w:t>
-      </w:r>
-      <w:proofErr w:type="gramStart"/>
-      <w:r>
-        <w:t>cp</w:t>
-      </w:r>
-      <w:proofErr w:type="gramEnd"/>
-      <w:r>
-        <w:t>. Rev. 19:11-16.</w:t>
+        <w:t xml:space="preserve"> ‘Refers to the intellectual faculty of the soul, because of all the ideas that are constantly bubbling and welling up. He who fixes his gaze on the infinite beauty of God is constantly discovering something new. And as God continues to reveal Himself, man continues to wonder.’ (St. Gregory of Nyssa).</w:t>
       </w:r>
     </w:p>
   </w:footnote>
@@ -4167,7 +4267,7 @@
         <w:footnoteRef/>
       </w:r>
       <w:r>
-        <w:t xml:space="preserve"> The arrows of divine love wound the hearts of God’s enemies and turn them into lovers.</w:t>
+        <w:t xml:space="preserve"> cp. Rev. 19:11-16.</w:t>
       </w:r>
     </w:p>
   </w:footnote>
@@ -4183,15 +4283,7 @@
         <w:footnoteRef/>
       </w:r>
       <w:r>
-        <w:t xml:space="preserve"> Heb. 1:8</w:t>
-      </w:r>
-      <w:proofErr w:type="gramStart"/>
-      <w:r>
-        <w:t>;9</w:t>
-      </w:r>
-      <w:proofErr w:type="gramEnd"/>
-      <w:r>
-        <w:t>. ‘The coming of Messiah is mentioned first and foremost in Psalm 44’ (St. Athanasius the Great).</w:t>
+        <w:t xml:space="preserve"> cp. Rev. 19:11-16.</w:t>
       </w:r>
     </w:p>
   </w:footnote>
@@ -4207,11 +4299,87 @@
         <w:footnoteRef/>
       </w:r>
       <w:r>
-        <w:t xml:space="preserve"> </w:t>
+        <w:t xml:space="preserve"> The arrows of divine love wound the hearts of God’s enemies and turn them into lovers.</w:t>
       </w:r>
-      <w:proofErr w:type="gramStart"/>
+    </w:p>
+  </w:footnote>
+  <w:footnote w:id="6">
+    <w:p>
+      <w:pPr>
+        <w:pStyle w:val="footnote"/>
+      </w:pPr>
       <w:r>
-        <w:t xml:space="preserve">Favor: </w:t>
+        <w:rPr>
+          <w:rStyle w:val="FootnoteReference"/>
+        </w:rPr>
+        <w:footnoteRef/>
+      </w:r>
+      <w:r>
+        <w:t xml:space="preserve"> The arrows of divine love wound the hearts of God’s enemies and turn them into lovers.</w:t>
+      </w:r>
+    </w:p>
+  </w:footnote>
+  <w:footnote w:id="7">
+    <w:p>
+      <w:pPr>
+        <w:pStyle w:val="footnote"/>
+      </w:pPr>
+      <w:r>
+        <w:rPr>
+          <w:rStyle w:val="FootnoteReference"/>
+        </w:rPr>
+        <w:footnoteRef/>
+      </w:r>
+      <w:r>
+        <w:t xml:space="preserve"> Heb. 1:8;9. ‘The coming of Messiah is mentioned first and foremost in Psalm 44’ (St. Athanasius the Great).</w:t>
+      </w:r>
+    </w:p>
+  </w:footnote>
+  <w:footnote w:id="8">
+    <w:p>
+      <w:pPr>
+        <w:pStyle w:val="footnote"/>
+      </w:pPr>
+      <w:r>
+        <w:rPr>
+          <w:rStyle w:val="FootnoteReference"/>
+        </w:rPr>
+        <w:footnoteRef/>
+      </w:r>
+      <w:r>
+        <w:t xml:space="preserve"> Heb. 1:8;9. ‘The coming of Messiah is mentioned first and foremost in Psalm 44’ (St. Athanasius the Great).</w:t>
+      </w:r>
+    </w:p>
+  </w:footnote>
+  <w:footnote w:id="9">
+    <w:p>
+      <w:pPr>
+        <w:pStyle w:val="footnote"/>
+      </w:pPr>
+      <w:r>
+        <w:rPr>
+          <w:rStyle w:val="FootnoteReference"/>
+        </w:rPr>
+        <w:footnoteRef/>
+      </w:r>
+      <w:r>
+        <w:t xml:space="preserve"> [JS] myrrh: resin for incense; stacte: a component of the Temple incense; cassia: cinnamon.</w:t>
+      </w:r>
+    </w:p>
+  </w:footnote>
+  <w:footnote w:id="10">
+    <w:p>
+      <w:pPr>
+        <w:pStyle w:val="footnote"/>
+      </w:pPr>
+      <w:r>
+        <w:rPr>
+          <w:rStyle w:val="FootnoteReference"/>
+        </w:rPr>
+        <w:footnoteRef/>
+      </w:r>
+      <w:r>
+        <w:t xml:space="preserve"> Favor: </w:t>
       </w:r>
       <w:r>
         <w:rPr>
@@ -4219,25 +4387,33 @@
         </w:rPr>
         <w:t>Lit.</w:t>
       </w:r>
-      <w:proofErr w:type="gramEnd"/>
       <w:r>
-        <w:t xml:space="preserve"> Face. </w:t>
+        <w:t xml:space="preserve"> Face. A Hebraism. cp. Psalm 118:58.</w:t>
       </w:r>
-      <w:proofErr w:type="gramStart"/>
+    </w:p>
+  </w:footnote>
+  <w:footnote w:id="11">
+    <w:p>
+      <w:pPr>
+        <w:pStyle w:val="footnote"/>
+      </w:pPr>
       <w:r>
-        <w:t>A Hebraism.</w:t>
+        <w:rPr>
+          <w:rStyle w:val="FootnoteReference"/>
+        </w:rPr>
+        <w:footnoteRef/>
       </w:r>
-      <w:proofErr w:type="gramEnd"/>
       <w:r>
-        <w:t xml:space="preserve"> </w:t>
+        <w:t xml:space="preserve"> Favor: </w:t>
       </w:r>
-      <w:proofErr w:type="gramStart"/>
       <w:r>
-        <w:t>cp</w:t>
+        <w:rPr>
+          <w:i/>
+        </w:rPr>
+        <w:t>Lit.</w:t>
       </w:r>
-      <w:proofErr w:type="gramEnd"/>
       <w:r>
-        <w:t>. Psalm 118:58.</w:t>
+        <w:t xml:space="preserve"> Face. A Hebraism. cp. Psalm 118:58.</w:t>
       </w:r>
     </w:p>
   </w:footnote>
@@ -4245,7 +4421,7 @@
 </file>
 
 <file path=word/styles.xml><?xml version="1.0" encoding="utf-8"?>
-<w:styles xmlns:mc="http://schemas.openxmlformats.org/markup-compatibility/2006" xmlns:r="http://schemas.openxmlformats.org/officeDocument/2006/relationships" xmlns:w="http://schemas.openxmlformats.org/wordprocessingml/2006/main" xmlns:w14="http://schemas.microsoft.com/office/word/2010/wordml" mc:Ignorable="w14">
+<w:styles xmlns:mc="http://schemas.openxmlformats.org/markup-compatibility/2006" xmlns:r="http://schemas.openxmlformats.org/officeDocument/2006/relationships" xmlns:w="http://schemas.openxmlformats.org/wordprocessingml/2006/main" xmlns:w14="http://schemas.microsoft.com/office/word/2010/wordml" xmlns:w15="http://schemas.microsoft.com/office/word/2012/wordml" mc:Ignorable="w14 w15">
   <w:docDefaults>
     <w:rPrDefault>
       <w:rPr>
@@ -4261,146 +4437,387 @@
       </w:pPr>
     </w:pPrDefault>
   </w:docDefaults>
-  <w:latentStyles w:defLockedState="0" w:defUIPriority="99" w:defSemiHidden="1" w:defUnhideWhenUsed="1" w:defQFormat="0" w:count="267">
-    <w:lsdException w:name="Normal" w:semiHidden="0" w:uiPriority="0" w:unhideWhenUsed="0" w:qFormat="1"/>
-    <w:lsdException w:name="heading 1" w:semiHidden="0" w:uiPriority="9" w:unhideWhenUsed="0" w:qFormat="1"/>
-    <w:lsdException w:name="heading 2" w:uiPriority="9" w:qFormat="1"/>
-    <w:lsdException w:name="heading 3" w:uiPriority="9" w:qFormat="1"/>
-    <w:lsdException w:name="heading 4" w:uiPriority="9" w:qFormat="1"/>
-    <w:lsdException w:name="heading 5" w:uiPriority="9" w:qFormat="1"/>
-    <w:lsdException w:name="heading 6" w:uiPriority="9" w:qFormat="1"/>
-    <w:lsdException w:name="heading 7" w:uiPriority="9" w:qFormat="1"/>
-    <w:lsdException w:name="heading 8" w:uiPriority="9" w:qFormat="1"/>
-    <w:lsdException w:name="heading 9" w:uiPriority="9" w:qFormat="1"/>
-    <w:lsdException w:name="toc 1" w:uiPriority="39"/>
-    <w:lsdException w:name="toc 2" w:uiPriority="39"/>
-    <w:lsdException w:name="toc 3" w:uiPriority="39"/>
-    <w:lsdException w:name="toc 4" w:uiPriority="39"/>
-    <w:lsdException w:name="toc 5" w:uiPriority="39"/>
-    <w:lsdException w:name="toc 6" w:uiPriority="39"/>
-    <w:lsdException w:name="toc 7" w:uiPriority="39"/>
-    <w:lsdException w:name="toc 8" w:uiPriority="39"/>
-    <w:lsdException w:name="toc 9" w:uiPriority="39"/>
-    <w:lsdException w:name="annotation text" w:uiPriority="0"/>
-    <w:lsdException w:name="caption" w:uiPriority="35" w:qFormat="1"/>
-    <w:lsdException w:name="annotation reference" w:uiPriority="0"/>
-    <w:lsdException w:name="Title" w:semiHidden="0" w:uiPriority="10" w:unhideWhenUsed="0" w:qFormat="1"/>
-    <w:lsdException w:name="Default Paragraph Font" w:uiPriority="1"/>
-    <w:lsdException w:name="Subtitle" w:semiHidden="0" w:uiPriority="11" w:unhideWhenUsed="0" w:qFormat="1"/>
-    <w:lsdException w:name="Strong" w:semiHidden="0" w:uiPriority="22" w:unhideWhenUsed="0" w:qFormat="1"/>
-    <w:lsdException w:name="Emphasis" w:semiHidden="0" w:uiPriority="20" w:unhideWhenUsed="0" w:qFormat="1"/>
-    <w:lsdException w:name="Table Grid" w:semiHidden="0" w:uiPriority="59" w:unhideWhenUsed="0"/>
-    <w:lsdException w:name="Placeholder Text" w:unhideWhenUsed="0"/>
-    <w:lsdException w:name="No Spacing" w:semiHidden="0" w:uiPriority="1" w:unhideWhenUsed="0" w:qFormat="1"/>
-    <w:lsdException w:name="Light Shading" w:semiHidden="0" w:uiPriority="60" w:unhideWhenUsed="0"/>
-    <w:lsdException w:name="Light List" w:semiHidden="0" w:uiPriority="61" w:unhideWhenUsed="0"/>
-    <w:lsdException w:name="Light Grid" w:semiHidden="0" w:uiPriority="62" w:unhideWhenUsed="0"/>
-    <w:lsdException w:name="Medium Shading 1" w:semiHidden="0" w:uiPriority="63" w:unhideWhenUsed="0"/>
-    <w:lsdException w:name="Medium Shading 2" w:semiHidden="0" w:uiPriority="64" w:unhideWhenUsed="0"/>
-    <w:lsdException w:name="Medium List 1" w:semiHidden="0" w:uiPriority="65" w:unhideWhenUsed="0"/>
-    <w:lsdException w:name="Medium List 2" w:semiHidden="0" w:uiPriority="66" w:unhideWhenUsed="0"/>
-    <w:lsdException w:name="Medium Grid 1" w:semiHidden="0" w:uiPriority="67" w:unhideWhenUsed="0"/>
-    <w:lsdException w:name="Medium Grid 2" w:semiHidden="0" w:uiPriority="68" w:unhideWhenUsed="0"/>
-    <w:lsdException w:name="Medium Grid 3" w:semiHidden="0" w:uiPriority="69" w:unhideWhenUsed="0"/>
-    <w:lsdException w:name="Dark List" w:semiHidden="0" w:uiPriority="70" w:unhideWhenUsed="0"/>
-    <w:lsdException w:name="Colorful Shading" w:semiHidden="0" w:uiPriority="71" w:unhideWhenUsed="0"/>
-    <w:lsdException w:name="Colorful List" w:semiHidden="0" w:uiPriority="72" w:unhideWhenUsed="0"/>
-    <w:lsdException w:name="Colorful Grid" w:semiHidden="0" w:uiPriority="73" w:unhideWhenUsed="0"/>
-    <w:lsdException w:name="Light Shading Accent 1" w:semiHidden="0" w:uiPriority="60" w:unhideWhenUsed="0"/>
-    <w:lsdException w:name="Light List Accent 1" w:semiHidden="0" w:uiPriority="61" w:unhideWhenUsed="0"/>
-    <w:lsdException w:name="Light Grid Accent 1" w:semiHidden="0" w:uiPriority="62" w:unhideWhenUsed="0"/>
-    <w:lsdException w:name="Medium Shading 1 Accent 1" w:semiHidden="0" w:uiPriority="63" w:unhideWhenUsed="0"/>
-    <w:lsdException w:name="Medium Shading 2 Accent 1" w:semiHidden="0" w:uiPriority="64" w:unhideWhenUsed="0"/>
-    <w:lsdException w:name="Medium List 1 Accent 1" w:semiHidden="0" w:uiPriority="65" w:unhideWhenUsed="0"/>
-    <w:lsdException w:name="Revision" w:unhideWhenUsed="0"/>
-    <w:lsdException w:name="List Paragraph" w:semiHidden="0" w:uiPriority="34" w:unhideWhenUsed="0" w:qFormat="1"/>
-    <w:lsdException w:name="Quote" w:semiHidden="0" w:uiPriority="29" w:unhideWhenUsed="0" w:qFormat="1"/>
-    <w:lsdException w:name="Intense Quote" w:semiHidden="0" w:uiPriority="30" w:unhideWhenUsed="0" w:qFormat="1"/>
-    <w:lsdException w:name="Medium List 2 Accent 1" w:semiHidden="0" w:uiPriority="66" w:unhideWhenUsed="0"/>
-    <w:lsdException w:name="Medium Grid 1 Accent 1" w:semiHidden="0" w:uiPriority="67" w:unhideWhenUsed="0"/>
-    <w:lsdException w:name="Medium Grid 2 Accent 1" w:semiHidden="0" w:uiPriority="68" w:unhideWhenUsed="0"/>
-    <w:lsdException w:name="Medium Grid 3 Accent 1" w:semiHidden="0" w:uiPriority="69" w:unhideWhenUsed="0"/>
-    <w:lsdException w:name="Dark List Accent 1" w:semiHidden="0" w:uiPriority="70" w:unhideWhenUsed="0"/>
-    <w:lsdException w:name="Colorful Shading Accent 1" w:semiHidden="0" w:uiPriority="71" w:unhideWhenUsed="0"/>
-    <w:lsdException w:name="Colorful List Accent 1" w:semiHidden="0" w:uiPriority="72" w:unhideWhenUsed="0"/>
-    <w:lsdException w:name="Colorful Grid Accent 1" w:semiHidden="0" w:uiPriority="73" w:unhideWhenUsed="0"/>
-    <w:lsdException w:name="Light Shading Accent 2" w:semiHidden="0" w:uiPriority="60" w:unhideWhenUsed="0"/>
-    <w:lsdException w:name="Light List Accent 2" w:semiHidden="0" w:uiPriority="61" w:unhideWhenUsed="0"/>
-    <w:lsdException w:name="Light Grid Accent 2" w:semiHidden="0" w:uiPriority="62" w:unhideWhenUsed="0"/>
-    <w:lsdException w:name="Medium Shading 1 Accent 2" w:semiHidden="0" w:uiPriority="63" w:unhideWhenUsed="0"/>
-    <w:lsdException w:name="Medium Shading 2 Accent 2" w:semiHidden="0" w:uiPriority="64" w:unhideWhenUsed="0"/>
-    <w:lsdException w:name="Medium List 1 Accent 2" w:semiHidden="0" w:uiPriority="65" w:unhideWhenUsed="0"/>
-    <w:lsdException w:name="Medium List 2 Accent 2" w:semiHidden="0" w:uiPriority="66" w:unhideWhenUsed="0"/>
-    <w:lsdException w:name="Medium Grid 1 Accent 2" w:semiHidden="0" w:uiPriority="67" w:unhideWhenUsed="0"/>
-    <w:lsdException w:name="Medium Grid 2 Accent 2" w:semiHidden="0" w:uiPriority="68" w:unhideWhenUsed="0"/>
-    <w:lsdException w:name="Medium Grid 3 Accent 2" w:semiHidden="0" w:uiPriority="69" w:unhideWhenUsed="0"/>
-    <w:lsdException w:name="Dark List Accent 2" w:semiHidden="0" w:uiPriority="70" w:unhideWhenUsed="0"/>
-    <w:lsdException w:name="Colorful Shading Accent 2" w:semiHidden="0" w:uiPriority="71" w:unhideWhenUsed="0"/>
-    <w:lsdException w:name="Colorful List Accent 2" w:semiHidden="0" w:uiPriority="72" w:unhideWhenUsed="0"/>
-    <w:lsdException w:name="Colorful Grid Accent 2" w:semiHidden="0" w:uiPriority="73" w:unhideWhenUsed="0"/>
-    <w:lsdException w:name="Light Shading Accent 3" w:semiHidden="0" w:uiPriority="60" w:unhideWhenUsed="0"/>
-    <w:lsdException w:name="Light List Accent 3" w:semiHidden="0" w:uiPriority="61" w:unhideWhenUsed="0"/>
-    <w:lsdException w:name="Light Grid Accent 3" w:semiHidden="0" w:uiPriority="62" w:unhideWhenUsed="0"/>
-    <w:lsdException w:name="Medium Shading 1 Accent 3" w:semiHidden="0" w:uiPriority="63" w:unhideWhenUsed="0"/>
-    <w:lsdException w:name="Medium Shading 2 Accent 3" w:semiHidden="0" w:uiPriority="64" w:unhideWhenUsed="0"/>
-    <w:lsdException w:name="Medium List 1 Accent 3" w:semiHidden="0" w:uiPriority="65" w:unhideWhenUsed="0"/>
-    <w:lsdException w:name="Medium List 2 Accent 3" w:semiHidden="0" w:uiPriority="66" w:unhideWhenUsed="0"/>
-    <w:lsdException w:name="Medium Grid 1 Accent 3" w:semiHidden="0" w:uiPriority="67" w:unhideWhenUsed="0"/>
-    <w:lsdException w:name="Medium Grid 2 Accent 3" w:semiHidden="0" w:uiPriority="68" w:unhideWhenUsed="0"/>
-    <w:lsdException w:name="Medium Grid 3 Accent 3" w:semiHidden="0" w:uiPriority="69" w:unhideWhenUsed="0"/>
-    <w:lsdException w:name="Dark List Accent 3" w:semiHidden="0" w:uiPriority="70" w:unhideWhenUsed="0"/>
-    <w:lsdException w:name="Colorful Shading Accent 3" w:semiHidden="0" w:uiPriority="71" w:unhideWhenUsed="0"/>
-    <w:lsdException w:name="Colorful List Accent 3" w:semiHidden="0" w:uiPriority="72" w:unhideWhenUsed="0"/>
-    <w:lsdException w:name="Colorful Grid Accent 3" w:semiHidden="0" w:uiPriority="73" w:unhideWhenUsed="0"/>
-    <w:lsdException w:name="Light Shading Accent 4" w:semiHidden="0" w:uiPriority="60" w:unhideWhenUsed="0"/>
-    <w:lsdException w:name="Light List Accent 4" w:semiHidden="0" w:uiPriority="61" w:unhideWhenUsed="0"/>
-    <w:lsdException w:name="Light Grid Accent 4" w:semiHidden="0" w:uiPriority="62" w:unhideWhenUsed="0"/>
-    <w:lsdException w:name="Medium Shading 1 Accent 4" w:semiHidden="0" w:uiPriority="63" w:unhideWhenUsed="0"/>
-    <w:lsdException w:name="Medium Shading 2 Accent 4" w:semiHidden="0" w:uiPriority="64" w:unhideWhenUsed="0"/>
-    <w:lsdException w:name="Medium List 1 Accent 4" w:semiHidden="0" w:uiPriority="65" w:unhideWhenUsed="0"/>
-    <w:lsdException w:name="Medium List 2 Accent 4" w:semiHidden="0" w:uiPriority="66" w:unhideWhenUsed="0"/>
-    <w:lsdException w:name="Medium Grid 1 Accent 4" w:semiHidden="0" w:uiPriority="67" w:unhideWhenUsed="0"/>
-    <w:lsdException w:name="Medium Grid 2 Accent 4" w:semiHidden="0" w:uiPriority="68" w:unhideWhenUsed="0"/>
-    <w:lsdException w:name="Medium Grid 3 Accent 4" w:semiHidden="0" w:uiPriority="69" w:unhideWhenUsed="0"/>
-    <w:lsdException w:name="Dark List Accent 4" w:semiHidden="0" w:uiPriority="70" w:unhideWhenUsed="0"/>
-    <w:lsdException w:name="Colorful Shading Accent 4" w:semiHidden="0" w:uiPriority="71" w:unhideWhenUsed="0"/>
-    <w:lsdException w:name="Colorful List Accent 4" w:semiHidden="0" w:uiPriority="72" w:unhideWhenUsed="0"/>
-    <w:lsdException w:name="Colorful Grid Accent 4" w:semiHidden="0" w:uiPriority="73" w:unhideWhenUsed="0"/>
-    <w:lsdException w:name="Light Shading Accent 5" w:semiHidden="0" w:uiPriority="60" w:unhideWhenUsed="0"/>
-    <w:lsdException w:name="Light List Accent 5" w:semiHidden="0" w:uiPriority="61" w:unhideWhenUsed="0"/>
-    <w:lsdException w:name="Light Grid Accent 5" w:semiHidden="0" w:uiPriority="62" w:unhideWhenUsed="0"/>
-    <w:lsdException w:name="Medium Shading 1 Accent 5" w:semiHidden="0" w:uiPriority="63" w:unhideWhenUsed="0"/>
-    <w:lsdException w:name="Medium Shading 2 Accent 5" w:semiHidden="0" w:uiPriority="64" w:unhideWhenUsed="0"/>
-    <w:lsdException w:name="Medium List 1 Accent 5" w:semiHidden="0" w:uiPriority="65" w:unhideWhenUsed="0"/>
-    <w:lsdException w:name="Medium List 2 Accent 5" w:semiHidden="0" w:uiPriority="66" w:unhideWhenUsed="0"/>
-    <w:lsdException w:name="Medium Grid 1 Accent 5" w:semiHidden="0" w:uiPriority="67" w:unhideWhenUsed="0"/>
-    <w:lsdException w:name="Medium Grid 2 Accent 5" w:semiHidden="0" w:uiPriority="68" w:unhideWhenUsed="0"/>
-    <w:lsdException w:name="Medium Grid 3 Accent 5" w:semiHidden="0" w:uiPriority="69" w:unhideWhenUsed="0"/>
-    <w:lsdException w:name="Dark List Accent 5" w:semiHidden="0" w:uiPriority="70" w:unhideWhenUsed="0"/>
-    <w:lsdException w:name="Colorful Shading Accent 5" w:semiHidden="0" w:uiPriority="71" w:unhideWhenUsed="0"/>
-    <w:lsdException w:name="Colorful List Accent 5" w:semiHidden="0" w:uiPriority="72" w:unhideWhenUsed="0"/>
-    <w:lsdException w:name="Colorful Grid Accent 5" w:semiHidden="0" w:uiPriority="73" w:unhideWhenUsed="0"/>
-    <w:lsdException w:name="Light Shading Accent 6" w:semiHidden="0" w:uiPriority="60" w:unhideWhenUsed="0"/>
-    <w:lsdException w:name="Light List Accent 6" w:semiHidden="0" w:uiPriority="61" w:unhideWhenUsed="0"/>
-    <w:lsdException w:name="Light Grid Accent 6" w:semiHidden="0" w:uiPriority="62" w:unhideWhenUsed="0"/>
-    <w:lsdException w:name="Medium Shading 1 Accent 6" w:semiHidden="0" w:uiPriority="63" w:unhideWhenUsed="0"/>
-    <w:lsdException w:name="Medium Shading 2 Accent 6" w:semiHidden="0" w:uiPriority="64" w:unhideWhenUsed="0"/>
-    <w:lsdException w:name="Medium List 1 Accent 6" w:semiHidden="0" w:uiPriority="65" w:unhideWhenUsed="0"/>
-    <w:lsdException w:name="Medium List 2 Accent 6" w:semiHidden="0" w:uiPriority="66" w:unhideWhenUsed="0"/>
-    <w:lsdException w:name="Medium Grid 1 Accent 6" w:semiHidden="0" w:uiPriority="67" w:unhideWhenUsed="0"/>
-    <w:lsdException w:name="Medium Grid 2 Accent 6" w:semiHidden="0" w:uiPriority="68" w:unhideWhenUsed="0"/>
-    <w:lsdException w:name="Medium Grid 3 Accent 6" w:semiHidden="0" w:uiPriority="69" w:unhideWhenUsed="0"/>
-    <w:lsdException w:name="Dark List Accent 6" w:semiHidden="0" w:uiPriority="70" w:unhideWhenUsed="0"/>
-    <w:lsdException w:name="Colorful Shading Accent 6" w:semiHidden="0" w:uiPriority="71" w:unhideWhenUsed="0"/>
-    <w:lsdException w:name="Colorful List Accent 6" w:semiHidden="0" w:uiPriority="72" w:unhideWhenUsed="0"/>
-    <w:lsdException w:name="Colorful Grid Accent 6" w:semiHidden="0" w:uiPriority="73" w:unhideWhenUsed="0"/>
-    <w:lsdException w:name="Subtle Emphasis" w:semiHidden="0" w:uiPriority="19" w:unhideWhenUsed="0" w:qFormat="1"/>
-    <w:lsdException w:name="Intense Emphasis" w:semiHidden="0" w:uiPriority="21" w:unhideWhenUsed="0" w:qFormat="1"/>
-    <w:lsdException w:name="Subtle Reference" w:semiHidden="0" w:uiPriority="31" w:unhideWhenUsed="0" w:qFormat="1"/>
-    <w:lsdException w:name="Intense Reference" w:semiHidden="0" w:uiPriority="32" w:unhideWhenUsed="0" w:qFormat="1"/>
-    <w:lsdException w:name="Book Title" w:semiHidden="0" w:uiPriority="33" w:unhideWhenUsed="0" w:qFormat="1"/>
-    <w:lsdException w:name="Bibliography" w:uiPriority="37"/>
-    <w:lsdException w:name="TOC Heading" w:uiPriority="39" w:qFormat="1"/>
+  <w:latentStyles w:defLockedState="0" w:defUIPriority="99" w:defSemiHidden="0" w:defUnhideWhenUsed="0" w:defQFormat="0" w:count="380">
+    <w:lsdException w:name="Normal" w:uiPriority="0" w:qFormat="1"/>
+    <w:lsdException w:name="heading 1" w:uiPriority="9" w:qFormat="1"/>
+    <w:lsdException w:name="heading 2" w:semiHidden="1" w:uiPriority="9" w:unhideWhenUsed="1" w:qFormat="1"/>
+    <w:lsdException w:name="heading 3" w:semiHidden="1" w:uiPriority="9" w:unhideWhenUsed="1" w:qFormat="1"/>
+    <w:lsdException w:name="heading 4" w:semiHidden="1" w:uiPriority="9" w:unhideWhenUsed="1" w:qFormat="1"/>
+    <w:lsdException w:name="heading 5" w:semiHidden="1" w:uiPriority="9" w:unhideWhenUsed="1" w:qFormat="1"/>
+    <w:lsdException w:name="heading 6" w:semiHidden="1" w:uiPriority="9" w:unhideWhenUsed="1" w:qFormat="1"/>
+    <w:lsdException w:name="heading 7" w:semiHidden="1" w:uiPriority="9" w:unhideWhenUsed="1" w:qFormat="1"/>
+    <w:lsdException w:name="heading 8" w:semiHidden="1" w:uiPriority="9" w:unhideWhenUsed="1" w:qFormat="1"/>
+    <w:lsdException w:name="heading 9" w:semiHidden="1" w:uiPriority="9" w:unhideWhenUsed="1" w:qFormat="1"/>
+    <w:lsdException w:name="index 1" w:semiHidden="1" w:unhideWhenUsed="1"/>
+    <w:lsdException w:name="index 2" w:semiHidden="1" w:unhideWhenUsed="1"/>
+    <w:lsdException w:name="index 3" w:semiHidden="1" w:unhideWhenUsed="1"/>
+    <w:lsdException w:name="index 4" w:semiHidden="1" w:unhideWhenUsed="1"/>
+    <w:lsdException w:name="index 5" w:semiHidden="1" w:unhideWhenUsed="1"/>
+    <w:lsdException w:name="index 6" w:semiHidden="1" w:unhideWhenUsed="1"/>
+    <w:lsdException w:name="index 7" w:semiHidden="1" w:unhideWhenUsed="1"/>
+    <w:lsdException w:name="index 8" w:semiHidden="1" w:unhideWhenUsed="1"/>
+    <w:lsdException w:name="index 9" w:semiHidden="1" w:unhideWhenUsed="1"/>
+    <w:lsdException w:name="toc 1" w:semiHidden="1" w:uiPriority="39" w:unhideWhenUsed="1"/>
+    <w:lsdException w:name="toc 2" w:semiHidden="1" w:uiPriority="39" w:unhideWhenUsed="1"/>
+    <w:lsdException w:name="toc 3" w:semiHidden="1" w:uiPriority="39" w:unhideWhenUsed="1"/>
+    <w:lsdException w:name="toc 4" w:semiHidden="1" w:uiPriority="39" w:unhideWhenUsed="1"/>
+    <w:lsdException w:name="toc 5" w:semiHidden="1" w:uiPriority="39" w:unhideWhenUsed="1"/>
+    <w:lsdException w:name="toc 6" w:semiHidden="1" w:uiPriority="39" w:unhideWhenUsed="1"/>
+    <w:lsdException w:name="toc 7" w:semiHidden="1" w:uiPriority="39" w:unhideWhenUsed="1"/>
+    <w:lsdException w:name="toc 8" w:semiHidden="1" w:uiPriority="39" w:unhideWhenUsed="1"/>
+    <w:lsdException w:name="toc 9" w:semiHidden="1" w:uiPriority="39" w:unhideWhenUsed="1"/>
+    <w:lsdException w:name="Normal Indent" w:semiHidden="1" w:unhideWhenUsed="1"/>
+    <w:lsdException w:name="footnote text" w:semiHidden="1" w:unhideWhenUsed="1"/>
+    <w:lsdException w:name="annotation text" w:semiHidden="1" w:uiPriority="0" w:unhideWhenUsed="1"/>
+    <w:lsdException w:name="header" w:semiHidden="1" w:unhideWhenUsed="1"/>
+    <w:lsdException w:name="footer" w:semiHidden="1" w:unhideWhenUsed="1"/>
+    <w:lsdException w:name="index heading" w:semiHidden="1" w:unhideWhenUsed="1"/>
+    <w:lsdException w:name="caption" w:semiHidden="1" w:uiPriority="35" w:unhideWhenUsed="1" w:qFormat="1"/>
+    <w:lsdException w:name="table of figures" w:semiHidden="1" w:unhideWhenUsed="1"/>
+    <w:lsdException w:name="envelope address" w:semiHidden="1" w:unhideWhenUsed="1"/>
+    <w:lsdException w:name="envelope return" w:semiHidden="1" w:unhideWhenUsed="1"/>
+    <w:lsdException w:name="footnote reference" w:semiHidden="1" w:unhideWhenUsed="1"/>
+    <w:lsdException w:name="annotation reference" w:semiHidden="1" w:uiPriority="0" w:unhideWhenUsed="1"/>
+    <w:lsdException w:name="line number" w:semiHidden="1" w:unhideWhenUsed="1"/>
+    <w:lsdException w:name="page number" w:semiHidden="1" w:unhideWhenUsed="1"/>
+    <w:lsdException w:name="endnote reference" w:semiHidden="1" w:unhideWhenUsed="1"/>
+    <w:lsdException w:name="endnote text" w:semiHidden="1" w:unhideWhenUsed="1"/>
+    <w:lsdException w:name="table of authorities" w:semiHidden="1" w:unhideWhenUsed="1"/>
+    <w:lsdException w:name="macro" w:semiHidden="1" w:unhideWhenUsed="1"/>
+    <w:lsdException w:name="toa heading" w:semiHidden="1" w:unhideWhenUsed="1"/>
+    <w:lsdException w:name="List" w:semiHidden="1" w:unhideWhenUsed="1"/>
+    <w:lsdException w:name="List Bullet" w:semiHidden="1" w:unhideWhenUsed="1"/>
+    <w:lsdException w:name="List Number" w:semiHidden="1" w:unhideWhenUsed="1"/>
+    <w:lsdException w:name="List 2" w:semiHidden="1" w:unhideWhenUsed="1"/>
+    <w:lsdException w:name="List 3" w:semiHidden="1" w:unhideWhenUsed="1"/>
+    <w:lsdException w:name="List 4" w:semiHidden="1" w:unhideWhenUsed="1"/>
+    <w:lsdException w:name="List 5" w:semiHidden="1" w:unhideWhenUsed="1"/>
+    <w:lsdException w:name="List Bullet 2" w:semiHidden="1" w:unhideWhenUsed="1"/>
+    <w:lsdException w:name="List Bullet 3" w:semiHidden="1" w:unhideWhenUsed="1"/>
+    <w:lsdException w:name="List Bullet 4" w:semiHidden="1" w:unhideWhenUsed="1"/>
+    <w:lsdException w:name="List Bullet 5" w:semiHidden="1" w:unhideWhenUsed="1"/>
+    <w:lsdException w:name="List Number 2" w:semiHidden="1" w:unhideWhenUsed="1"/>
+    <w:lsdException w:name="List Number 3" w:semiHidden="1" w:unhideWhenUsed="1"/>
+    <w:lsdException w:name="List Number 4" w:semiHidden="1" w:unhideWhenUsed="1"/>
+    <w:lsdException w:name="List Number 5" w:semiHidden="1" w:unhideWhenUsed="1"/>
+    <w:lsdException w:name="Title" w:uiPriority="10" w:qFormat="1"/>
+    <w:lsdException w:name="Closing" w:semiHidden="1" w:unhideWhenUsed="1"/>
+    <w:lsdException w:name="Signature" w:semiHidden="1" w:unhideWhenUsed="1"/>
+    <w:lsdException w:name="Default Paragraph Font" w:semiHidden="1" w:uiPriority="1" w:unhideWhenUsed="1"/>
+    <w:lsdException w:name="Body Text" w:semiHidden="1" w:unhideWhenUsed="1"/>
+    <w:lsdException w:name="Body Text Indent" w:semiHidden="1" w:unhideWhenUsed="1"/>
+    <w:lsdException w:name="List Continue" w:semiHidden="1" w:unhideWhenUsed="1"/>
+    <w:lsdException w:name="List Continue 2" w:semiHidden="1" w:unhideWhenUsed="1"/>
+    <w:lsdException w:name="List Continue 3" w:semiHidden="1" w:unhideWhenUsed="1"/>
+    <w:lsdException w:name="List Continue 4" w:semiHidden="1" w:unhideWhenUsed="1"/>
+    <w:lsdException w:name="List Continue 5" w:semiHidden="1" w:unhideWhenUsed="1"/>
+    <w:lsdException w:name="Message Header" w:semiHidden="1" w:unhideWhenUsed="1"/>
+    <w:lsdException w:name="Subtitle" w:uiPriority="11" w:qFormat="1"/>
+    <w:lsdException w:name="Salutation" w:semiHidden="1" w:unhideWhenUsed="1"/>
+    <w:lsdException w:name="Date" w:semiHidden="1" w:unhideWhenUsed="1"/>
+    <w:lsdException w:name="Body Text First Indent" w:semiHidden="1" w:unhideWhenUsed="1"/>
+    <w:lsdException w:name="Body Text First Indent 2" w:semiHidden="1" w:unhideWhenUsed="1"/>
+    <w:lsdException w:name="Note Heading" w:semiHidden="1" w:unhideWhenUsed="1"/>
+    <w:lsdException w:name="Body Text 2" w:semiHidden="1" w:unhideWhenUsed="1"/>
+    <w:lsdException w:name="Body Text 3" w:semiHidden="1" w:unhideWhenUsed="1"/>
+    <w:lsdException w:name="Body Text Indent 2" w:semiHidden="1" w:unhideWhenUsed="1"/>
+    <w:lsdException w:name="Body Text Indent 3" w:semiHidden="1" w:unhideWhenUsed="1"/>
+    <w:lsdException w:name="Block Text" w:semiHidden="1" w:unhideWhenUsed="1"/>
+    <w:lsdException w:name="Hyperlink" w:semiHidden="1" w:unhideWhenUsed="1"/>
+    <w:lsdException w:name="FollowedHyperlink" w:semiHidden="1" w:unhideWhenUsed="1"/>
+    <w:lsdException w:name="Strong" w:uiPriority="22" w:qFormat="1"/>
+    <w:lsdException w:name="Emphasis" w:uiPriority="20" w:qFormat="1"/>
+    <w:lsdException w:name="Document Map" w:semiHidden="1" w:unhideWhenUsed="1"/>
+    <w:lsdException w:name="Plain Text" w:semiHidden="1" w:unhideWhenUsed="1"/>
+    <w:lsdException w:name="E-mail Signature" w:semiHidden="1" w:unhideWhenUsed="1"/>
+    <w:lsdException w:name="HTML Top of Form" w:semiHidden="1" w:unhideWhenUsed="1"/>
+    <w:lsdException w:name="HTML Bottom of Form" w:semiHidden="1" w:unhideWhenUsed="1"/>
+    <w:lsdException w:name="Normal (Web)" w:semiHidden="1" w:unhideWhenUsed="1"/>
+    <w:lsdException w:name="HTML Acronym" w:semiHidden="1" w:unhideWhenUsed="1"/>
+    <w:lsdException w:name="HTML Address" w:semiHidden="1" w:unhideWhenUsed="1"/>
+    <w:lsdException w:name="HTML Cite" w:semiHidden="1" w:unhideWhenUsed="1"/>
+    <w:lsdException w:name="HTML Code" w:semiHidden="1" w:unhideWhenUsed="1"/>
+    <w:lsdException w:name="HTML Definition" w:semiHidden="1" w:unhideWhenUsed="1"/>
+    <w:lsdException w:name="HTML Keyboard" w:semiHidden="1" w:unhideWhenUsed="1"/>
+    <w:lsdException w:name="HTML Preformatted" w:semiHidden="1" w:unhideWhenUsed="1"/>
+    <w:lsdException w:name="HTML Sample" w:semiHidden="1" w:unhideWhenUsed="1"/>
+    <w:lsdException w:name="HTML Typewriter" w:semiHidden="1" w:unhideWhenUsed="1"/>
+    <w:lsdException w:name="HTML Variable" w:semiHidden="1" w:unhideWhenUsed="1"/>
+    <w:lsdException w:name="Normal Table" w:semiHidden="1" w:unhideWhenUsed="1"/>
+    <w:lsdException w:name="annotation subject" w:semiHidden="1" w:unhideWhenUsed="1"/>
+    <w:lsdException w:name="No List" w:semiHidden="1" w:unhideWhenUsed="1"/>
+    <w:lsdException w:name="Outline List 1" w:semiHidden="1" w:unhideWhenUsed="1"/>
+    <w:lsdException w:name="Outline List 2" w:semiHidden="1" w:unhideWhenUsed="1"/>
+    <w:lsdException w:name="Outline List 3" w:semiHidden="1" w:unhideWhenUsed="1"/>
+    <w:lsdException w:name="Table Simple 1" w:semiHidden="1" w:unhideWhenUsed="1"/>
+    <w:lsdException w:name="Table Simple 2" w:semiHidden="1" w:unhideWhenUsed="1"/>
+    <w:lsdException w:name="Table Simple 3" w:semiHidden="1" w:unhideWhenUsed="1"/>
+    <w:lsdException w:name="Table Classic 1" w:semiHidden="1" w:unhideWhenUsed="1"/>
+    <w:lsdException w:name="Table Classic 2" w:semiHidden="1" w:unhideWhenUsed="1"/>
+    <w:lsdException w:name="Table Classic 3" w:semiHidden="1" w:unhideWhenUsed="1"/>
+    <w:lsdException w:name="Table Classic 4" w:semiHidden="1" w:unhideWhenUsed="1"/>
+    <w:lsdException w:name="Table Colorful 1" w:semiHidden="1" w:unhideWhenUsed="1"/>
+    <w:lsdException w:name="Table Colorful 2" w:semiHidden="1" w:unhideWhenUsed="1"/>
+    <w:lsdException w:name="Table Colorful 3" w:semiHidden="1" w:unhideWhenUsed="1"/>
+    <w:lsdException w:name="Table Columns 1" w:semiHidden="1" w:unhideWhenUsed="1"/>
+    <w:lsdException w:name="Table Columns 2" w:semiHidden="1" w:unhideWhenUsed="1"/>
+    <w:lsdException w:name="Table Columns 3" w:semiHidden="1" w:unhideWhenUsed="1"/>
+    <w:lsdException w:name="Table Columns 4" w:semiHidden="1" w:unhideWhenUsed="1"/>
+    <w:lsdException w:name="Table Columns 5" w:semiHidden="1" w:unhideWhenUsed="1"/>
+    <w:lsdException w:name="Table Grid 1" w:semiHidden="1" w:unhideWhenUsed="1"/>
+    <w:lsdException w:name="Table Grid 2" w:semiHidden="1" w:unhideWhenUsed="1"/>
+    <w:lsdException w:name="Table Grid 3" w:semiHidden="1" w:unhideWhenUsed="1"/>
+    <w:lsdException w:name="Table Grid 4" w:semiHidden="1" w:unhideWhenUsed="1"/>
+    <w:lsdException w:name="Table Grid 5" w:semiHidden="1" w:unhideWhenUsed="1"/>
+    <w:lsdException w:name="Table Grid 6" w:semiHidden="1" w:unhideWhenUsed="1"/>
+    <w:lsdException w:name="Table Grid 7" w:semiHidden="1" w:unhideWhenUsed="1"/>
+    <w:lsdException w:name="Table Grid 8" w:semiHidden="1" w:unhideWhenUsed="1"/>
+    <w:lsdException w:name="Table List 1" w:semiHidden="1" w:unhideWhenUsed="1"/>
+    <w:lsdException w:name="Table List 2" w:semiHidden="1" w:unhideWhenUsed="1"/>
+    <w:lsdException w:name="Table List 3" w:semiHidden="1" w:unhideWhenUsed="1"/>
+    <w:lsdException w:name="Table List 4" w:semiHidden="1" w:unhideWhenUsed="1"/>
+    <w:lsdException w:name="Table List 5" w:semiHidden="1" w:unhideWhenUsed="1"/>
+    <w:lsdException w:name="Table List 6" w:semiHidden="1" w:unhideWhenUsed="1"/>
+    <w:lsdException w:name="Table List 7" w:semiHidden="1" w:unhideWhenUsed="1"/>
+    <w:lsdException w:name="Table List 8" w:semiHidden="1" w:unhideWhenUsed="1"/>
+    <w:lsdException w:name="Table 3D effects 1" w:semiHidden="1" w:unhideWhenUsed="1"/>
+    <w:lsdException w:name="Table 3D effects 2" w:semiHidden="1" w:unhideWhenUsed="1"/>
+    <w:lsdException w:name="Table 3D effects 3" w:semiHidden="1" w:unhideWhenUsed="1"/>
+    <w:lsdException w:name="Table Contemporary" w:semiHidden="1" w:unhideWhenUsed="1"/>
+    <w:lsdException w:name="Table Elegant" w:semiHidden="1" w:unhideWhenUsed="1"/>
+    <w:lsdException w:name="Table Professional" w:semiHidden="1" w:unhideWhenUsed="1"/>
+    <w:lsdException w:name="Table Subtle 1" w:semiHidden="1" w:unhideWhenUsed="1"/>
+    <w:lsdException w:name="Table Subtle 2" w:semiHidden="1" w:unhideWhenUsed="1"/>
+    <w:lsdException w:name="Table Web 1" w:semiHidden="1" w:unhideWhenUsed="1"/>
+    <w:lsdException w:name="Table Web 2" w:semiHidden="1" w:unhideWhenUsed="1"/>
+    <w:lsdException w:name="Table Web 3" w:semiHidden="1" w:unhideWhenUsed="1"/>
+    <w:lsdException w:name="Balloon Text" w:semiHidden="1" w:unhideWhenUsed="1"/>
+    <w:lsdException w:name="Table Grid" w:uiPriority="59"/>
+    <w:lsdException w:name="Table Theme" w:semiHidden="1" w:unhideWhenUsed="1"/>
+    <w:lsdException w:name="Note Level 1" w:semiHidden="1" w:unhideWhenUsed="1"/>
+    <w:lsdException w:name="Note Level 2" w:semiHidden="1" w:unhideWhenUsed="1"/>
+    <w:lsdException w:name="Note Level 3" w:semiHidden="1" w:unhideWhenUsed="1"/>
+    <w:lsdException w:name="Note Level 4" w:semiHidden="1" w:unhideWhenUsed="1"/>
+    <w:lsdException w:name="Note Level 5" w:semiHidden="1" w:unhideWhenUsed="1"/>
+    <w:lsdException w:name="Note Level 6" w:semiHidden="1" w:unhideWhenUsed="1"/>
+    <w:lsdException w:name="Note Level 7" w:semiHidden="1" w:unhideWhenUsed="1"/>
+    <w:lsdException w:name="Note Level 8" w:semiHidden="1" w:unhideWhenUsed="1"/>
+    <w:lsdException w:name="Note Level 9" w:semiHidden="1" w:unhideWhenUsed="1"/>
+    <w:lsdException w:name="Placeholder Text" w:semiHidden="1"/>
+    <w:lsdException w:name="No Spacing" w:uiPriority="1" w:qFormat="1"/>
+    <w:lsdException w:name="Light Shading" w:uiPriority="60"/>
+    <w:lsdException w:name="Light List" w:uiPriority="61"/>
+    <w:lsdException w:name="Light Grid" w:uiPriority="62"/>
+    <w:lsdException w:name="Medium Shading 1" w:uiPriority="63"/>
+    <w:lsdException w:name="Medium Shading 2" w:uiPriority="64"/>
+    <w:lsdException w:name="Medium List 1" w:uiPriority="65"/>
+    <w:lsdException w:name="Medium List 2" w:uiPriority="66"/>
+    <w:lsdException w:name="Medium Grid 1" w:uiPriority="67"/>
+    <w:lsdException w:name="Medium Grid 2" w:uiPriority="68"/>
+    <w:lsdException w:name="Medium Grid 3" w:uiPriority="69"/>
+    <w:lsdException w:name="Dark List" w:uiPriority="70"/>
+    <w:lsdException w:name="Colorful Shading" w:uiPriority="71"/>
+    <w:lsdException w:name="Colorful List" w:uiPriority="72"/>
+    <w:lsdException w:name="Colorful Grid" w:uiPriority="73"/>
+    <w:lsdException w:name="Light Shading Accent 1" w:uiPriority="60"/>
+    <w:lsdException w:name="Light List Accent 1" w:uiPriority="61"/>
+    <w:lsdException w:name="Light Grid Accent 1" w:uiPriority="62"/>
+    <w:lsdException w:name="Medium Shading 1 Accent 1" w:uiPriority="63"/>
+    <w:lsdException w:name="Medium Shading 2 Accent 1" w:uiPriority="64"/>
+    <w:lsdException w:name="Medium List 1 Accent 1" w:uiPriority="65"/>
+    <w:lsdException w:name="Revision" w:semiHidden="1"/>
+    <w:lsdException w:name="List Paragraph" w:uiPriority="34" w:qFormat="1"/>
+    <w:lsdException w:name="Quote" w:uiPriority="29" w:qFormat="1"/>
+    <w:lsdException w:name="Intense Quote" w:uiPriority="30" w:qFormat="1"/>
+    <w:lsdException w:name="Medium List 2 Accent 1" w:uiPriority="66"/>
+    <w:lsdException w:name="Medium Grid 1 Accent 1" w:uiPriority="67"/>
+    <w:lsdException w:name="Medium Grid 2 Accent 1" w:uiPriority="68"/>
+    <w:lsdException w:name="Medium Grid 3 Accent 1" w:uiPriority="69"/>
+    <w:lsdException w:name="Dark List Accent 1" w:uiPriority="70"/>
+    <w:lsdException w:name="Colorful Shading Accent 1" w:uiPriority="71"/>
+    <w:lsdException w:name="Colorful List Accent 1" w:uiPriority="72"/>
+    <w:lsdException w:name="Colorful Grid Accent 1" w:uiPriority="73"/>
+    <w:lsdException w:name="Light Shading Accent 2" w:uiPriority="60"/>
+    <w:lsdException w:name="Light List Accent 2" w:uiPriority="61"/>
+    <w:lsdException w:name="Light Grid Accent 2" w:uiPriority="62"/>
+    <w:lsdException w:name="Medium Shading 1 Accent 2" w:uiPriority="63"/>
+    <w:lsdException w:name="Medium Shading 2 Accent 2" w:uiPriority="64"/>
+    <w:lsdException w:name="Medium List 1 Accent 2" w:uiPriority="65"/>
+    <w:lsdException w:name="Medium List 2 Accent 2" w:uiPriority="66"/>
+    <w:lsdException w:name="Medium Grid 1 Accent 2" w:uiPriority="67"/>
+    <w:lsdException w:name="Medium Grid 2 Accent 2" w:uiPriority="68"/>
+    <w:lsdException w:name="Medium Grid 3 Accent 2" w:uiPriority="69"/>
+    <w:lsdException w:name="Dark List Accent 2" w:uiPriority="70"/>
+    <w:lsdException w:name="Colorful Shading Accent 2" w:uiPriority="71"/>
+    <w:lsdException w:name="Colorful List Accent 2" w:uiPriority="72"/>
+    <w:lsdException w:name="Colorful Grid Accent 2" w:uiPriority="73"/>
+    <w:lsdException w:name="Light Shading Accent 3" w:uiPriority="60"/>
+    <w:lsdException w:name="Light List Accent 3" w:uiPriority="61"/>
+    <w:lsdException w:name="Light Grid Accent 3" w:uiPriority="62"/>
+    <w:lsdException w:name="Medium Shading 1 Accent 3" w:uiPriority="63"/>
+    <w:lsdException w:name="Medium Shading 2 Accent 3" w:uiPriority="64"/>
+    <w:lsdException w:name="Medium List 1 Accent 3" w:uiPriority="65"/>
+    <w:lsdException w:name="Medium List 2 Accent 3" w:uiPriority="66"/>
+    <w:lsdException w:name="Medium Grid 1 Accent 3" w:uiPriority="67"/>
+    <w:lsdException w:name="Medium Grid 2 Accent 3" w:uiPriority="68"/>
+    <w:lsdException w:name="Medium Grid 3 Accent 3" w:uiPriority="69"/>
+    <w:lsdException w:name="Dark List Accent 3" w:uiPriority="70"/>
+    <w:lsdException w:name="Colorful Shading Accent 3" w:uiPriority="71"/>
+    <w:lsdException w:name="Colorful List Accent 3" w:uiPriority="72"/>
+    <w:lsdException w:name="Colorful Grid Accent 3" w:uiPriority="73"/>
+    <w:lsdException w:name="Light Shading Accent 4" w:uiPriority="60"/>
+    <w:lsdException w:name="Light List Accent 4" w:uiPriority="61"/>
+    <w:lsdException w:name="Light Grid Accent 4" w:uiPriority="62"/>
+    <w:lsdException w:name="Medium Shading 1 Accent 4" w:uiPriority="63"/>
+    <w:lsdException w:name="Medium Shading 2 Accent 4" w:uiPriority="64"/>
+    <w:lsdException w:name="Medium List 1 Accent 4" w:uiPriority="65"/>
+    <w:lsdException w:name="Medium List 2 Accent 4" w:uiPriority="66"/>
+    <w:lsdException w:name="Medium Grid 1 Accent 4" w:uiPriority="67"/>
+    <w:lsdException w:name="Medium Grid 2 Accent 4" w:uiPriority="68"/>
+    <w:lsdException w:name="Medium Grid 3 Accent 4" w:uiPriority="69"/>
+    <w:lsdException w:name="Dark List Accent 4" w:uiPriority="70"/>
+    <w:lsdException w:name="Colorful Shading Accent 4" w:uiPriority="71"/>
+    <w:lsdException w:name="Colorful List Accent 4" w:uiPriority="72"/>
+    <w:lsdException w:name="Colorful Grid Accent 4" w:uiPriority="73"/>
+    <w:lsdException w:name="Light Shading Accent 5" w:uiPriority="60"/>
+    <w:lsdException w:name="Light List Accent 5" w:uiPriority="61"/>
+    <w:lsdException w:name="Light Grid Accent 5" w:uiPriority="62"/>
+    <w:lsdException w:name="Medium Shading 1 Accent 5" w:uiPriority="63"/>
+    <w:lsdException w:name="Medium Shading 2 Accent 5" w:uiPriority="64"/>
+    <w:lsdException w:name="Medium List 1 Accent 5" w:uiPriority="65"/>
+    <w:lsdException w:name="Medium List 2 Accent 5" w:uiPriority="66"/>
+    <w:lsdException w:name="Medium Grid 1 Accent 5" w:uiPriority="67"/>
+    <w:lsdException w:name="Medium Grid 2 Accent 5" w:uiPriority="68"/>
+    <w:lsdException w:name="Medium Grid 3 Accent 5" w:uiPriority="69"/>
+    <w:lsdException w:name="Dark List Accent 5" w:uiPriority="70"/>
+    <w:lsdException w:name="Colorful Shading Accent 5" w:uiPriority="71"/>
+    <w:lsdException w:name="Colorful List Accent 5" w:uiPriority="72"/>
+    <w:lsdException w:name="Colorful Grid Accent 5" w:uiPriority="73"/>
+    <w:lsdException w:name="Light Shading Accent 6" w:uiPriority="60"/>
+    <w:lsdException w:name="Light List Accent 6" w:uiPriority="61"/>
+    <w:lsdException w:name="Light Grid Accent 6" w:uiPriority="62"/>
+    <w:lsdException w:name="Medium Shading 1 Accent 6" w:uiPriority="63"/>
+    <w:lsdException w:name="Medium Shading 2 Accent 6" w:uiPriority="64"/>
+    <w:lsdException w:name="Medium List 1 Accent 6" w:uiPriority="65"/>
+    <w:lsdException w:name="Medium List 2 Accent 6" w:uiPriority="66"/>
+    <w:lsdException w:name="Medium Grid 1 Accent 6" w:uiPriority="67"/>
+    <w:lsdException w:name="Medium Grid 2 Accent 6" w:uiPriority="68"/>
+    <w:lsdException w:name="Medium Grid 3 Accent 6" w:uiPriority="69"/>
+    <w:lsdException w:name="Dark List Accent 6" w:uiPriority="70"/>
+    <w:lsdException w:name="Colorful Shading Accent 6" w:uiPriority="71"/>
+    <w:lsdException w:name="Colorful List Accent 6" w:uiPriority="72"/>
+    <w:lsdException w:name="Colorful Grid Accent 6" w:uiPriority="73"/>
+    <w:lsdException w:name="Subtle Emphasis" w:uiPriority="19" w:qFormat="1"/>
+    <w:lsdException w:name="Intense Emphasis" w:uiPriority="21" w:qFormat="1"/>
+    <w:lsdException w:name="Subtle Reference" w:uiPriority="31" w:qFormat="1"/>
+    <w:lsdException w:name="Intense Reference" w:uiPriority="32" w:qFormat="1"/>
+    <w:lsdException w:name="Book Title" w:uiPriority="33" w:qFormat="1"/>
+    <w:lsdException w:name="Bibliography" w:semiHidden="1" w:uiPriority="37" w:unhideWhenUsed="1"/>
+    <w:lsdException w:name="TOC Heading" w:semiHidden="1" w:uiPriority="39" w:unhideWhenUsed="1" w:qFormat="1"/>
+    <w:lsdException w:name="Plain Table 1" w:uiPriority="41"/>
+    <w:lsdException w:name="Plain Table 2" w:uiPriority="42"/>
+    <w:lsdException w:name="Plain Table 3" w:uiPriority="43"/>
+    <w:lsdException w:name="Plain Table 4" w:uiPriority="44"/>
+    <w:lsdException w:name="Plain Table 5" w:uiPriority="45"/>
+    <w:lsdException w:name="Grid Table Light" w:uiPriority="40"/>
+    <w:lsdException w:name="Grid Table 1 Light" w:uiPriority="46"/>
+    <w:lsdException w:name="Grid Table 2" w:uiPriority="47"/>
+    <w:lsdException w:name="Grid Table 3" w:uiPriority="48"/>
+    <w:lsdException w:name="Grid Table 4" w:uiPriority="49"/>
+    <w:lsdException w:name="Grid Table 5 Dark" w:uiPriority="50"/>
+    <w:lsdException w:name="Grid Table 6 Colorful" w:uiPriority="51"/>
+    <w:lsdException w:name="Grid Table 7 Colorful" w:uiPriority="52"/>
+    <w:lsdException w:name="Grid Table 1 Light Accent 1" w:uiPriority="46"/>
+    <w:lsdException w:name="Grid Table 2 Accent 1" w:uiPriority="47"/>
+    <w:lsdException w:name="Grid Table 3 Accent 1" w:uiPriority="48"/>
+    <w:lsdException w:name="Grid Table 4 Accent 1" w:uiPriority="49"/>
+    <w:lsdException w:name="Grid Table 5 Dark Accent 1" w:uiPriority="50"/>
+    <w:lsdException w:name="Grid Table 6 Colorful Accent 1" w:uiPriority="51"/>
+    <w:lsdException w:name="Grid Table 7 Colorful Accent 1" w:uiPriority="52"/>
+    <w:lsdException w:name="Grid Table 1 Light Accent 2" w:uiPriority="46"/>
+    <w:lsdException w:name="Grid Table 2 Accent 2" w:uiPriority="47"/>
+    <w:lsdException w:name="Grid Table 3 Accent 2" w:uiPriority="48"/>
+    <w:lsdException w:name="Grid Table 4 Accent 2" w:uiPriority="49"/>
+    <w:lsdException w:name="Grid Table 5 Dark Accent 2" w:uiPriority="50"/>
+    <w:lsdException w:name="Grid Table 6 Colorful Accent 2" w:uiPriority="51"/>
+    <w:lsdException w:name="Grid Table 7 Colorful Accent 2" w:uiPriority="52"/>
+    <w:lsdException w:name="Grid Table 1 Light Accent 3" w:uiPriority="46"/>
+    <w:lsdException w:name="Grid Table 2 Accent 3" w:uiPriority="47"/>
+    <w:lsdException w:name="Grid Table 3 Accent 3" w:uiPriority="48"/>
+    <w:lsdException w:name="Grid Table 4 Accent 3" w:uiPriority="49"/>
+    <w:lsdException w:name="Grid Table 5 Dark Accent 3" w:uiPriority="50"/>
+    <w:lsdException w:name="Grid Table 6 Colorful Accent 3" w:uiPriority="51"/>
+    <w:lsdException w:name="Grid Table 7 Colorful Accent 3" w:uiPriority="52"/>
+    <w:lsdException w:name="Grid Table 1 Light Accent 4" w:uiPriority="46"/>
+    <w:lsdException w:name="Grid Table 2 Accent 4" w:uiPriority="47"/>
+    <w:lsdException w:name="Grid Table 3 Accent 4" w:uiPriority="48"/>
+    <w:lsdException w:name="Grid Table 4 Accent 4" w:uiPriority="49"/>
+    <w:lsdException w:name="Grid Table 5 Dark Accent 4" w:uiPriority="50"/>
+    <w:lsdException w:name="Grid Table 6 Colorful Accent 4" w:uiPriority="51"/>
+    <w:lsdException w:name="Grid Table 7 Colorful Accent 4" w:uiPriority="52"/>
+    <w:lsdException w:name="Grid Table 1 Light Accent 5" w:uiPriority="46"/>
+    <w:lsdException w:name="Grid Table 2 Accent 5" w:uiPriority="47"/>
+    <w:lsdException w:name="Grid Table 3 Accent 5" w:uiPriority="48"/>
+    <w:lsdException w:name="Grid Table 4 Accent 5" w:uiPriority="49"/>
+    <w:lsdException w:name="Grid Table 5 Dark Accent 5" w:uiPriority="50"/>
+    <w:lsdException w:name="Grid Table 6 Colorful Accent 5" w:uiPriority="51"/>
+    <w:lsdException w:name="Grid Table 7 Colorful Accent 5" w:uiPriority="52"/>
+    <w:lsdException w:name="Grid Table 1 Light Accent 6" w:uiPriority="46"/>
+    <w:lsdException w:name="Grid Table 2 Accent 6" w:uiPriority="47"/>
+    <w:lsdException w:name="Grid Table 3 Accent 6" w:uiPriority="48"/>
+    <w:lsdException w:name="Grid Table 4 Accent 6" w:uiPriority="49"/>
+    <w:lsdException w:name="Grid Table 5 Dark Accent 6" w:uiPriority="50"/>
+    <w:lsdException w:name="Grid Table 6 Colorful Accent 6" w:uiPriority="51"/>
+    <w:lsdException w:name="Grid Table 7 Colorful Accent 6" w:uiPriority="52"/>
+    <w:lsdException w:name="List Table 1 Light" w:uiPriority="46"/>
+    <w:lsdException w:name="List Table 2" w:uiPriority="47"/>
+    <w:lsdException w:name="List Table 3" w:uiPriority="48"/>
+    <w:lsdException w:name="List Table 4" w:uiPriority="49"/>
+    <w:lsdException w:name="List Table 5 Dark" w:uiPriority="50"/>
+    <w:lsdException w:name="List Table 6 Colorful" w:uiPriority="51"/>
+    <w:lsdException w:name="List Table 7 Colorful" w:uiPriority="52"/>
+    <w:lsdException w:name="List Table 1 Light Accent 1" w:uiPriority="46"/>
+    <w:lsdException w:name="List Table 2 Accent 1" w:uiPriority="47"/>
+    <w:lsdException w:name="List Table 3 Accent 1" w:uiPriority="48"/>
+    <w:lsdException w:name="List Table 4 Accent 1" w:uiPriority="49"/>
+    <w:lsdException w:name="List Table 5 Dark Accent 1" w:uiPriority="50"/>
+    <w:lsdException w:name="List Table 6 Colorful Accent 1" w:uiPriority="51"/>
+    <w:lsdException w:name="List Table 7 Colorful Accent 1" w:uiPriority="52"/>
+    <w:lsdException w:name="List Table 1 Light Accent 2" w:uiPriority="46"/>
+    <w:lsdException w:name="List Table 2 Accent 2" w:uiPriority="47"/>
+    <w:lsdException w:name="List Table 3 Accent 2" w:uiPriority="48"/>
+    <w:lsdException w:name="List Table 4 Accent 2" w:uiPriority="49"/>
+    <w:lsdException w:name="List Table 5 Dark Accent 2" w:uiPriority="50"/>
+    <w:lsdException w:name="List Table 6 Colorful Accent 2" w:uiPriority="51"/>
+    <w:lsdException w:name="List Table 7 Colorful Accent 2" w:uiPriority="52"/>
+    <w:lsdException w:name="List Table 1 Light Accent 3" w:uiPriority="46"/>
+    <w:lsdException w:name="List Table 2 Accent 3" w:uiPriority="47"/>
+    <w:lsdException w:name="List Table 3 Accent 3" w:uiPriority="48"/>
+    <w:lsdException w:name="List Table 4 Accent 3" w:uiPriority="49"/>
+    <w:lsdException w:name="List Table 5 Dark Accent 3" w:uiPriority="50"/>
+    <w:lsdException w:name="List Table 6 Colorful Accent 3" w:uiPriority="51"/>
+    <w:lsdException w:name="List Table 7 Colorful Accent 3" w:uiPriority="52"/>
+    <w:lsdException w:name="List Table 1 Light Accent 4" w:uiPriority="46"/>
+    <w:lsdException w:name="List Table 2 Accent 4" w:uiPriority="47"/>
+    <w:lsdException w:name="List Table 3 Accent 4" w:uiPriority="48"/>
+    <w:lsdException w:name="List Table 4 Accent 4" w:uiPriority="49"/>
+    <w:lsdException w:name="List Table 5 Dark Accent 4" w:uiPriority="50"/>
+    <w:lsdException w:name="List Table 6 Colorful Accent 4" w:uiPriority="51"/>
+    <w:lsdException w:name="List Table 7 Colorful Accent 4" w:uiPriority="52"/>
+    <w:lsdException w:name="List Table 1 Light Accent 5" w:uiPriority="46"/>
+    <w:lsdException w:name="List Table 2 Accent 5" w:uiPriority="47"/>
+    <w:lsdException w:name="List Table 3 Accent 5" w:uiPriority="48"/>
+    <w:lsdException w:name="List Table 4 Accent 5" w:uiPriority="49"/>
+    <w:lsdException w:name="List Table 5 Dark Accent 5" w:uiPriority="50"/>
+    <w:lsdException w:name="List Table 6 Colorful Accent 5" w:uiPriority="51"/>
+    <w:lsdException w:name="List Table 7 Colorful Accent 5" w:uiPriority="52"/>
+    <w:lsdException w:name="List Table 1 Light Accent 6" w:uiPriority="46"/>
+    <w:lsdException w:name="List Table 2 Accent 6" w:uiPriority="47"/>
+    <w:lsdException w:name="List Table 3 Accent 6" w:uiPriority="48"/>
+    <w:lsdException w:name="List Table 4 Accent 6" w:uiPriority="49"/>
+    <w:lsdException w:name="List Table 5 Dark Accent 6" w:uiPriority="50"/>
+    <w:lsdException w:name="List Table 6 Colorful Accent 6" w:uiPriority="51"/>
+    <w:lsdException w:name="List Table 7 Colorful Accent 6" w:uiPriority="52"/>
   </w:latentStyles>
   <w:style w:type="paragraph" w:default="1" w:styleId="Normal">
     <w:name w:val="Normal"/>
@@ -4523,6 +4940,7 @@
       <w:spacing w:after="0" w:line="240" w:lineRule="auto"/>
     </w:pPr>
     <w:tblPr>
+      <w:tblInd w:w="0" w:type="dxa"/>
       <w:tblBorders>
         <w:top w:val="single" w:sz="4" w:space="0" w:color="auto"/>
         <w:left w:val="single" w:sz="4" w:space="0" w:color="auto"/>
@@ -4531,6 +4949,12 @@
         <w:insideH w:val="single" w:sz="4" w:space="0" w:color="auto"/>
         <w:insideV w:val="single" w:sz="4" w:space="0" w:color="auto"/>
       </w:tblBorders>
+      <w:tblCellMar>
+        <w:top w:w="0" w:type="dxa"/>
+        <w:left w:w="108" w:type="dxa"/>
+        <w:bottom w:w="0" w:type="dxa"/>
+        <w:right w:w="108" w:type="dxa"/>
+      </w:tblCellMar>
     </w:tblPr>
   </w:style>
   <w:style w:type="paragraph" w:customStyle="1" w:styleId="Coptic">
@@ -5084,847 +5508,34 @@
       <w:szCs w:val="20"/>
     </w:rPr>
   </w:style>
-</w:styles>
-</file>
-
-<file path=word/stylesWithEffects.xml><?xml version="1.0" encoding="utf-8"?>
-<w:styles xmlns:wpc="http://schemas.microsoft.com/office/word/2010/wordprocessingCanvas" xmlns:mc="http://schemas.openxmlformats.org/markup-compatibility/2006" xmlns:o="urn:schemas-microsoft-com:office:office" xmlns:r="http://schemas.openxmlformats.org/officeDocument/2006/relationships" xmlns:m="http://schemas.openxmlformats.org/officeDocument/2006/math" xmlns:v="urn:schemas-microsoft-com:vml" xmlns:wp14="http://schemas.microsoft.com/office/word/2010/wordprocessingDrawing" xmlns:wp="http://schemas.openxmlformats.org/drawingml/2006/wordprocessingDrawing" xmlns:w10="urn:schemas-microsoft-com:office:word" xmlns:w="http://schemas.openxmlformats.org/wordprocessingml/2006/main" xmlns:w14="http://schemas.microsoft.com/office/word/2010/wordml" xmlns:wpg="http://schemas.microsoft.com/office/word/2010/wordprocessingGroup" xmlns:wpi="http://schemas.microsoft.com/office/word/2010/wordprocessingInk" xmlns:wne="http://schemas.microsoft.com/office/word/2006/wordml" xmlns:wps="http://schemas.microsoft.com/office/word/2010/wordprocessingShape" mc:Ignorable="w14 wp14">
-  <w:docDefaults>
-    <w:rPrDefault>
-      <w:rPr>
-        <w:rFonts w:asciiTheme="minorHAnsi" w:eastAsiaTheme="minorHAnsi" w:hAnsiTheme="minorHAnsi" w:cstheme="minorBidi"/>
-        <w:sz w:val="22"/>
-        <w:szCs w:val="22"/>
-        <w:lang w:val="en-US" w:eastAsia="en-US" w:bidi="ar-SA"/>
-      </w:rPr>
-    </w:rPrDefault>
-    <w:pPrDefault>
-      <w:pPr>
-        <w:spacing w:after="200" w:line="276" w:lineRule="auto"/>
-      </w:pPr>
-    </w:pPrDefault>
-  </w:docDefaults>
-  <w:latentStyles w:defLockedState="0" w:defUIPriority="99" w:defSemiHidden="1" w:defUnhideWhenUsed="1" w:defQFormat="0" w:count="267">
-    <w:lsdException w:name="Normal" w:semiHidden="0" w:uiPriority="0" w:unhideWhenUsed="0" w:qFormat="1"/>
-    <w:lsdException w:name="heading 1" w:semiHidden="0" w:uiPriority="9" w:unhideWhenUsed="0" w:qFormat="1"/>
-    <w:lsdException w:name="heading 2" w:uiPriority="9" w:qFormat="1"/>
-    <w:lsdException w:name="heading 3" w:uiPriority="9" w:qFormat="1"/>
-    <w:lsdException w:name="heading 4" w:uiPriority="9" w:qFormat="1"/>
-    <w:lsdException w:name="heading 5" w:uiPriority="9" w:qFormat="1"/>
-    <w:lsdException w:name="heading 6" w:uiPriority="9" w:qFormat="1"/>
-    <w:lsdException w:name="heading 7" w:uiPriority="9" w:qFormat="1"/>
-    <w:lsdException w:name="heading 8" w:uiPriority="9" w:qFormat="1"/>
-    <w:lsdException w:name="heading 9" w:uiPriority="9" w:qFormat="1"/>
-    <w:lsdException w:name="toc 1" w:uiPriority="39"/>
-    <w:lsdException w:name="toc 2" w:uiPriority="39"/>
-    <w:lsdException w:name="toc 3" w:uiPriority="39"/>
-    <w:lsdException w:name="toc 4" w:uiPriority="39"/>
-    <w:lsdException w:name="toc 5" w:uiPriority="39"/>
-    <w:lsdException w:name="toc 6" w:uiPriority="39"/>
-    <w:lsdException w:name="toc 7" w:uiPriority="39"/>
-    <w:lsdException w:name="toc 8" w:uiPriority="39"/>
-    <w:lsdException w:name="toc 9" w:uiPriority="39"/>
-    <w:lsdException w:name="annotation text" w:uiPriority="0"/>
-    <w:lsdException w:name="caption" w:uiPriority="35" w:qFormat="1"/>
-    <w:lsdException w:name="annotation reference" w:uiPriority="0"/>
-    <w:lsdException w:name="Title" w:semiHidden="0" w:uiPriority="10" w:unhideWhenUsed="0" w:qFormat="1"/>
-    <w:lsdException w:name="Default Paragraph Font" w:uiPriority="1"/>
-    <w:lsdException w:name="Subtitle" w:semiHidden="0" w:uiPriority="11" w:unhideWhenUsed="0" w:qFormat="1"/>
-    <w:lsdException w:name="Strong" w:semiHidden="0" w:uiPriority="22" w:unhideWhenUsed="0" w:qFormat="1"/>
-    <w:lsdException w:name="Emphasis" w:semiHidden="0" w:uiPriority="20" w:unhideWhenUsed="0" w:qFormat="1"/>
-    <w:lsdException w:name="Table Grid" w:semiHidden="0" w:uiPriority="59" w:unhideWhenUsed="0"/>
-    <w:lsdException w:name="Placeholder Text" w:unhideWhenUsed="0"/>
-    <w:lsdException w:name="No Spacing" w:semiHidden="0" w:uiPriority="1" w:unhideWhenUsed="0" w:qFormat="1"/>
-    <w:lsdException w:name="Light Shading" w:semiHidden="0" w:uiPriority="60" w:unhideWhenUsed="0"/>
-    <w:lsdException w:name="Light List" w:semiHidden="0" w:uiPriority="61" w:unhideWhenUsed="0"/>
-    <w:lsdException w:name="Light Grid" w:semiHidden="0" w:uiPriority="62" w:unhideWhenUsed="0"/>
-    <w:lsdException w:name="Medium Shading 1" w:semiHidden="0" w:uiPriority="63" w:unhideWhenUsed="0"/>
-    <w:lsdException w:name="Medium Shading 2" w:semiHidden="0" w:uiPriority="64" w:unhideWhenUsed="0"/>
-    <w:lsdException w:name="Medium List 1" w:semiHidden="0" w:uiPriority="65" w:unhideWhenUsed="0"/>
-    <w:lsdException w:name="Medium List 2" w:semiHidden="0" w:uiPriority="66" w:unhideWhenUsed="0"/>
-    <w:lsdException w:name="Medium Grid 1" w:semiHidden="0" w:uiPriority="67" w:unhideWhenUsed="0"/>
-    <w:lsdException w:name="Medium Grid 2" w:semiHidden="0" w:uiPriority="68" w:unhideWhenUsed="0"/>
-    <w:lsdException w:name="Medium Grid 3" w:semiHidden="0" w:uiPriority="69" w:unhideWhenUsed="0"/>
-    <w:lsdException w:name="Dark List" w:semiHidden="0" w:uiPriority="70" w:unhideWhenUsed="0"/>
-    <w:lsdException w:name="Colorful Shading" w:semiHidden="0" w:uiPriority="71" w:unhideWhenUsed="0"/>
-    <w:lsdException w:name="Colorful List" w:semiHidden="0" w:uiPriority="72" w:unhideWhenUsed="0"/>
-    <w:lsdException w:name="Colorful Grid" w:semiHidden="0" w:uiPriority="73" w:unhideWhenUsed="0"/>
-    <w:lsdException w:name="Light Shading Accent 1" w:semiHidden="0" w:uiPriority="60" w:unhideWhenUsed="0"/>
-    <w:lsdException w:name="Light List Accent 1" w:semiHidden="0" w:uiPriority="61" w:unhideWhenUsed="0"/>
-    <w:lsdException w:name="Light Grid Accent 1" w:semiHidden="0" w:uiPriority="62" w:unhideWhenUsed="0"/>
-    <w:lsdException w:name="Medium Shading 1 Accent 1" w:semiHidden="0" w:uiPriority="63" w:unhideWhenUsed="0"/>
-    <w:lsdException w:name="Medium Shading 2 Accent 1" w:semiHidden="0" w:uiPriority="64" w:unhideWhenUsed="0"/>
-    <w:lsdException w:name="Medium List 1 Accent 1" w:semiHidden="0" w:uiPriority="65" w:unhideWhenUsed="0"/>
-    <w:lsdException w:name="Revision" w:unhideWhenUsed="0"/>
-    <w:lsdException w:name="List Paragraph" w:semiHidden="0" w:uiPriority="34" w:unhideWhenUsed="0" w:qFormat="1"/>
-    <w:lsdException w:name="Quote" w:semiHidden="0" w:uiPriority="29" w:unhideWhenUsed="0" w:qFormat="1"/>
-    <w:lsdException w:name="Intense Quote" w:semiHidden="0" w:uiPriority="30" w:unhideWhenUsed="0" w:qFormat="1"/>
-    <w:lsdException w:name="Medium List 2 Accent 1" w:semiHidden="0" w:uiPriority="66" w:unhideWhenUsed="0"/>
-    <w:lsdException w:name="Medium Grid 1 Accent 1" w:semiHidden="0" w:uiPriority="67" w:unhideWhenUsed="0"/>
-    <w:lsdException w:name="Medium Grid 2 Accent 1" w:semiHidden="0" w:uiPriority="68" w:unhideWhenUsed="0"/>
-    <w:lsdException w:name="Medium Grid 3 Accent 1" w:semiHidden="0" w:uiPriority="69" w:unhideWhenUsed="0"/>
-    <w:lsdException w:name="Dark List Accent 1" w:semiHidden="0" w:uiPriority="70" w:unhideWhenUsed="0"/>
-    <w:lsdException w:name="Colorful Shading Accent 1" w:semiHidden="0" w:uiPriority="71" w:unhideWhenUsed="0"/>
-    <w:lsdException w:name="Colorful List Accent 1" w:semiHidden="0" w:uiPriority="72" w:unhideWhenUsed="0"/>
-    <w:lsdException w:name="Colorful Grid Accent 1" w:semiHidden="0" w:uiPriority="73" w:unhideWhenUsed="0"/>
-    <w:lsdException w:name="Light Shading Accent 2" w:semiHidden="0" w:uiPriority="60" w:unhideWhenUsed="0"/>
-    <w:lsdException w:name="Light List Accent 2" w:semiHidden="0" w:uiPriority="61" w:unhideWhenUsed="0"/>
-    <w:lsdException w:name="Light Grid Accent 2" w:semiHidden="0" w:uiPriority="62" w:unhideWhenUsed="0"/>
-    <w:lsdException w:name="Medium Shading 1 Accent 2" w:semiHidden="0" w:uiPriority="63" w:unhideWhenUsed="0"/>
-    <w:lsdException w:name="Medium Shading 2 Accent 2" w:semiHidden="0" w:uiPriority="64" w:unhideWhenUsed="0"/>
-    <w:lsdException w:name="Medium List 1 Accent 2" w:semiHidden="0" w:uiPriority="65" w:unhideWhenUsed="0"/>
-    <w:lsdException w:name="Medium List 2 Accent 2" w:semiHidden="0" w:uiPriority="66" w:unhideWhenUsed="0"/>
-    <w:lsdException w:name="Medium Grid 1 Accent 2" w:semiHidden="0" w:uiPriority="67" w:unhideWhenUsed="0"/>
-    <w:lsdException w:name="Medium Grid 2 Accent 2" w:semiHidden="0" w:uiPriority="68" w:unhideWhenUsed="0"/>
-    <w:lsdException w:name="Medium Grid 3 Accent 2" w:semiHidden="0" w:uiPriority="69" w:unhideWhenUsed="0"/>
-    <w:lsdException w:name="Dark List Accent 2" w:semiHidden="0" w:uiPriority="70" w:unhideWhenUsed="0"/>
-    <w:lsdException w:name="Colorful Shading Accent 2" w:semiHidden="0" w:uiPriority="71" w:unhideWhenUsed="0"/>
-    <w:lsdException w:name="Colorful List Accent 2" w:semiHidden="0" w:uiPriority="72" w:unhideWhenUsed="0"/>
-    <w:lsdException w:name="Colorful Grid Accent 2" w:semiHidden="0" w:uiPriority="73" w:unhideWhenUsed="0"/>
-    <w:lsdException w:name="Light Shading Accent 3" w:semiHidden="0" w:uiPriority="60" w:unhideWhenUsed="0"/>
-    <w:lsdException w:name="Light List Accent 3" w:semiHidden="0" w:uiPriority="61" w:unhideWhenUsed="0"/>
-    <w:lsdException w:name="Light Grid Accent 3" w:semiHidden="0" w:uiPriority="62" w:unhideWhenUsed="0"/>
-    <w:lsdException w:name="Medium Shading 1 Accent 3" w:semiHidden="0" w:uiPriority="63" w:unhideWhenUsed="0"/>
-    <w:lsdException w:name="Medium Shading 2 Accent 3" w:semiHidden="0" w:uiPriority="64" w:unhideWhenUsed="0"/>
-    <w:lsdException w:name="Medium List 1 Accent 3" w:semiHidden="0" w:uiPriority="65" w:unhideWhenUsed="0"/>
-    <w:lsdException w:name="Medium List 2 Accent 3" w:semiHidden="0" w:uiPriority="66" w:unhideWhenUsed="0"/>
-    <w:lsdException w:name="Medium Grid 1 Accent 3" w:semiHidden="0" w:uiPriority="67" w:unhideWhenUsed="0"/>
-    <w:lsdException w:name="Medium Grid 2 Accent 3" w:semiHidden="0" w:uiPriority="68" w:unhideWhenUsed="0"/>
-    <w:lsdException w:name="Medium Grid 3 Accent 3" w:semiHidden="0" w:uiPriority="69" w:unhideWhenUsed="0"/>
-    <w:lsdException w:name="Dark List Accent 3" w:semiHidden="0" w:uiPriority="70" w:unhideWhenUsed="0"/>
-    <w:lsdException w:name="Colorful Shading Accent 3" w:semiHidden="0" w:uiPriority="71" w:unhideWhenUsed="0"/>
-    <w:lsdException w:name="Colorful List Accent 3" w:semiHidden="0" w:uiPriority="72" w:unhideWhenUsed="0"/>
-    <w:lsdException w:name="Colorful Grid Accent 3" w:semiHidden="0" w:uiPriority="73" w:unhideWhenUsed="0"/>
-    <w:lsdException w:name="Light Shading Accent 4" w:semiHidden="0" w:uiPriority="60" w:unhideWhenUsed="0"/>
-    <w:lsdException w:name="Light List Accent 4" w:semiHidden="0" w:uiPriority="61" w:unhideWhenUsed="0"/>
-    <w:lsdException w:name="Light Grid Accent 4" w:semiHidden="0" w:uiPriority="62" w:unhideWhenUsed="0"/>
-    <w:lsdException w:name="Medium Shading 1 Accent 4" w:semiHidden="0" w:uiPriority="63" w:unhideWhenUsed="0"/>
-    <w:lsdException w:name="Medium Shading 2 Accent 4" w:semiHidden="0" w:uiPriority="64" w:unhideWhenUsed="0"/>
-    <w:lsdException w:name="Medium List 1 Accent 4" w:semiHidden="0" w:uiPriority="65" w:unhideWhenUsed="0"/>
-    <w:lsdException w:name="Medium List 2 Accent 4" w:semiHidden="0" w:uiPriority="66" w:unhideWhenUsed="0"/>
-    <w:lsdException w:name="Medium Grid 1 Accent 4" w:semiHidden="0" w:uiPriority="67" w:unhideWhenUsed="0"/>
-    <w:lsdException w:name="Medium Grid 2 Accent 4" w:semiHidden="0" w:uiPriority="68" w:unhideWhenUsed="0"/>
-    <w:lsdException w:name="Medium Grid 3 Accent 4" w:semiHidden="0" w:uiPriority="69" w:unhideWhenUsed="0"/>
-    <w:lsdException w:name="Dark List Accent 4" w:semiHidden="0" w:uiPriority="70" w:unhideWhenUsed="0"/>
-    <w:lsdException w:name="Colorful Shading Accent 4" w:semiHidden="0" w:uiPriority="71" w:unhideWhenUsed="0"/>
-    <w:lsdException w:name="Colorful List Accent 4" w:semiHidden="0" w:uiPriority="72" w:unhideWhenUsed="0"/>
-    <w:lsdException w:name="Colorful Grid Accent 4" w:semiHidden="0" w:uiPriority="73" w:unhideWhenUsed="0"/>
-    <w:lsdException w:name="Light Shading Accent 5" w:semiHidden="0" w:uiPriority="60" w:unhideWhenUsed="0"/>
-    <w:lsdException w:name="Light List Accent 5" w:semiHidden="0" w:uiPriority="61" w:unhideWhenUsed="0"/>
-    <w:lsdException w:name="Light Grid Accent 5" w:semiHidden="0" w:uiPriority="62" w:unhideWhenUsed="0"/>
-    <w:lsdException w:name="Medium Shading 1 Accent 5" w:semiHidden="0" w:uiPriority="63" w:unhideWhenUsed="0"/>
-    <w:lsdException w:name="Medium Shading 2 Accent 5" w:semiHidden="0" w:uiPriority="64" w:unhideWhenUsed="0"/>
-    <w:lsdException w:name="Medium List 1 Accent 5" w:semiHidden="0" w:uiPriority="65" w:unhideWhenUsed="0"/>
-    <w:lsdException w:name="Medium List 2 Accent 5" w:semiHidden="0" w:uiPriority="66" w:unhideWhenUsed="0"/>
-    <w:lsdException w:name="Medium Grid 1 Accent 5" w:semiHidden="0" w:uiPriority="67" w:unhideWhenUsed="0"/>
-    <w:lsdException w:name="Medium Grid 2 Accent 5" w:semiHidden="0" w:uiPriority="68" w:unhideWhenUsed="0"/>
-    <w:lsdException w:name="Medium Grid 3 Accent 5" w:semiHidden="0" w:uiPriority="69" w:unhideWhenUsed="0"/>
-    <w:lsdException w:name="Dark List Accent 5" w:semiHidden="0" w:uiPriority="70" w:unhideWhenUsed="0"/>
-    <w:lsdException w:name="Colorful Shading Accent 5" w:semiHidden="0" w:uiPriority="71" w:unhideWhenUsed="0"/>
-    <w:lsdException w:name="Colorful List Accent 5" w:semiHidden="0" w:uiPriority="72" w:unhideWhenUsed="0"/>
-    <w:lsdException w:name="Colorful Grid Accent 5" w:semiHidden="0" w:uiPriority="73" w:unhideWhenUsed="0"/>
-    <w:lsdException w:name="Light Shading Accent 6" w:semiHidden="0" w:uiPriority="60" w:unhideWhenUsed="0"/>
-    <w:lsdException w:name="Light List Accent 6" w:semiHidden="0" w:uiPriority="61" w:unhideWhenUsed="0"/>
-    <w:lsdException w:name="Light Grid Accent 6" w:semiHidden="0" w:uiPriority="62" w:unhideWhenUsed="0"/>
-    <w:lsdException w:name="Medium Shading 1 Accent 6" w:semiHidden="0" w:uiPriority="63" w:unhideWhenUsed="0"/>
-    <w:lsdException w:name="Medium Shading 2 Accent 6" w:semiHidden="0" w:uiPriority="64" w:unhideWhenUsed="0"/>
-    <w:lsdException w:name="Medium List 1 Accent 6" w:semiHidden="0" w:uiPriority="65" w:unhideWhenUsed="0"/>
-    <w:lsdException w:name="Medium List 2 Accent 6" w:semiHidden="0" w:uiPriority="66" w:unhideWhenUsed="0"/>
-    <w:lsdException w:name="Medium Grid 1 Accent 6" w:semiHidden="0" w:uiPriority="67" w:unhideWhenUsed="0"/>
-    <w:lsdException w:name="Medium Grid 2 Accent 6" w:semiHidden="0" w:uiPriority="68" w:unhideWhenUsed="0"/>
-    <w:lsdException w:name="Medium Grid 3 Accent 6" w:semiHidden="0" w:uiPriority="69" w:unhideWhenUsed="0"/>
-    <w:lsdException w:name="Dark List Accent 6" w:semiHidden="0" w:uiPriority="70" w:unhideWhenUsed="0"/>
-    <w:lsdException w:name="Colorful Shading Accent 6" w:semiHidden="0" w:uiPriority="71" w:unhideWhenUsed="0"/>
-    <w:lsdException w:name="Colorful List Accent 6" w:semiHidden="0" w:uiPriority="72" w:unhideWhenUsed="0"/>
-    <w:lsdException w:name="Colorful Grid Accent 6" w:semiHidden="0" w:uiPriority="73" w:unhideWhenUsed="0"/>
-    <w:lsdException w:name="Subtle Emphasis" w:semiHidden="0" w:uiPriority="19" w:unhideWhenUsed="0" w:qFormat="1"/>
-    <w:lsdException w:name="Intense Emphasis" w:semiHidden="0" w:uiPriority="21" w:unhideWhenUsed="0" w:qFormat="1"/>
-    <w:lsdException w:name="Subtle Reference" w:semiHidden="0" w:uiPriority="31" w:unhideWhenUsed="0" w:qFormat="1"/>
-    <w:lsdException w:name="Intense Reference" w:semiHidden="0" w:uiPriority="32" w:unhideWhenUsed="0" w:qFormat="1"/>
-    <w:lsdException w:name="Book Title" w:semiHidden="0" w:uiPriority="33" w:unhideWhenUsed="0" w:qFormat="1"/>
-    <w:lsdException w:name="Bibliography" w:uiPriority="37"/>
-    <w:lsdException w:name="TOC Heading" w:uiPriority="39" w:qFormat="1"/>
-  </w:latentStyles>
-  <w:style w:type="paragraph" w:default="1" w:styleId="Normal">
-    <w:name w:val="Normal"/>
-    <w:qFormat/>
-    <w:rsid w:val="00A511D4"/>
-    <w:pPr>
-      <w:spacing w:line="320" w:lineRule="exact"/>
-      <w:jc w:val="both"/>
-    </w:pPr>
-    <w:rPr>
-      <w:rFonts w:ascii="Times New Roman" w:hAnsi="Times New Roman"/>
-    </w:rPr>
-  </w:style>
-  <w:style w:type="paragraph" w:styleId="Heading2">
-    <w:name w:val="heading 2"/>
+  <w:style w:type="paragraph" w:styleId="DocumentMap">
+    <w:name w:val="Document Map"/>
     <w:basedOn w:val="Normal"/>
-    <w:next w:val="Normal"/>
-    <w:link w:val="Heading2Char"/>
-    <w:uiPriority w:val="9"/>
-    <w:unhideWhenUsed/>
-    <w:qFormat/>
-    <w:rsid w:val="00FF381F"/>
-    <w:pPr>
-      <w:keepNext/>
-      <w:keepLines/>
-      <w:pageBreakBefore/>
-      <w:spacing w:before="200" w:after="360" w:line="276" w:lineRule="auto"/>
-      <w:jc w:val="center"/>
-      <w:outlineLvl w:val="1"/>
-    </w:pPr>
-    <w:rPr>
-      <w:rFonts w:ascii="Garamond" w:eastAsiaTheme="majorEastAsia" w:hAnsi="Garamond" w:cstheme="majorBidi"/>
-      <w:b/>
-      <w:bCs/>
-      <w:sz w:val="32"/>
-      <w:szCs w:val="26"/>
-      <w:lang w:val="en-CA"/>
-    </w:rPr>
-  </w:style>
-  <w:style w:type="paragraph" w:styleId="Heading3">
-    <w:name w:val="heading 3"/>
-    <w:basedOn w:val="Normal"/>
-    <w:next w:val="Normal"/>
-    <w:link w:val="Heading3Char"/>
-    <w:uiPriority w:val="9"/>
-    <w:semiHidden/>
-    <w:unhideWhenUsed/>
-    <w:qFormat/>
-    <w:rsid w:val="00FF381F"/>
-    <w:pPr>
-      <w:keepNext/>
-      <w:keepLines/>
-      <w:spacing w:before="200" w:after="0"/>
-      <w:outlineLvl w:val="2"/>
-    </w:pPr>
-    <w:rPr>
-      <w:rFonts w:asciiTheme="majorHAnsi" w:eastAsiaTheme="majorEastAsia" w:hAnsiTheme="majorHAnsi" w:cstheme="majorBidi"/>
-      <w:b/>
-      <w:bCs/>
-      <w:color w:val="4F81BD" w:themeColor="accent1"/>
-    </w:rPr>
-  </w:style>
-  <w:style w:type="paragraph" w:styleId="Heading4">
-    <w:name w:val="heading 4"/>
-    <w:basedOn w:val="Normal"/>
-    <w:next w:val="Normal"/>
-    <w:link w:val="Heading4Char"/>
-    <w:uiPriority w:val="9"/>
-    <w:unhideWhenUsed/>
-    <w:qFormat/>
-    <w:rsid w:val="00FF381F"/>
-    <w:pPr>
-      <w:keepNext/>
-      <w:keepLines/>
-      <w:spacing w:before="200" w:after="0"/>
-      <w:outlineLvl w:val="3"/>
-    </w:pPr>
-    <w:rPr>
-      <w:rFonts w:asciiTheme="majorHAnsi" w:eastAsiaTheme="majorEastAsia" w:hAnsiTheme="majorHAnsi" w:cstheme="majorBidi"/>
-      <w:b/>
-      <w:bCs/>
-      <w:i/>
-      <w:iCs/>
-      <w:color w:val="4F81BD" w:themeColor="accent1"/>
-    </w:rPr>
-  </w:style>
-  <w:style w:type="character" w:default="1" w:styleId="DefaultParagraphFont">
-    <w:name w:val="Default Paragraph Font"/>
-    <w:uiPriority w:val="1"/>
-    <w:semiHidden/>
-    <w:unhideWhenUsed/>
-  </w:style>
-  <w:style w:type="table" w:default="1" w:styleId="TableNormal">
-    <w:name w:val="Normal Table"/>
+    <w:link w:val="DocumentMapChar"/>
     <w:uiPriority w:val="99"/>
     <w:semiHidden/>
     <w:unhideWhenUsed/>
-    <w:tblPr>
-      <w:tblInd w:w="0" w:type="dxa"/>
-      <w:tblCellMar>
-        <w:top w:w="0" w:type="dxa"/>
-        <w:left w:w="108" w:type="dxa"/>
-        <w:bottom w:w="0" w:type="dxa"/>
-        <w:right w:w="108" w:type="dxa"/>
-      </w:tblCellMar>
-    </w:tblPr>
-  </w:style>
-  <w:style w:type="numbering" w:default="1" w:styleId="NoList">
-    <w:name w:val="No List"/>
-    <w:uiPriority w:val="99"/>
-    <w:semiHidden/>
-    <w:unhideWhenUsed/>
-  </w:style>
-  <w:style w:type="table" w:styleId="TableGrid">
-    <w:name w:val="Table Grid"/>
-    <w:basedOn w:val="TableNormal"/>
-    <w:uiPriority w:val="59"/>
-    <w:rsid w:val="00941DA9"/>
-    <w:pPr>
-      <w:spacing w:after="0" w:line="240" w:lineRule="auto"/>
-    </w:pPr>
-    <w:tblPr>
-      <w:tblBorders>
-        <w:top w:val="single" w:sz="4" w:space="0" w:color="auto"/>
-        <w:left w:val="single" w:sz="4" w:space="0" w:color="auto"/>
-        <w:bottom w:val="single" w:sz="4" w:space="0" w:color="auto"/>
-        <w:right w:val="single" w:sz="4" w:space="0" w:color="auto"/>
-        <w:insideH w:val="single" w:sz="4" w:space="0" w:color="auto"/>
-        <w:insideV w:val="single" w:sz="4" w:space="0" w:color="auto"/>
-      </w:tblBorders>
-    </w:tblPr>
-  </w:style>
-  <w:style w:type="paragraph" w:customStyle="1" w:styleId="Coptic">
-    <w:name w:val="Coptic"/>
-    <w:basedOn w:val="Normal"/>
-    <w:link w:val="CopticChar"/>
-    <w:qFormat/>
-    <w:rsid w:val="00A511D4"/>
-    <w:rPr>
-      <w:rFonts w:ascii="FreeSerifAvvaShenouda" w:hAnsi="FreeSerifAvvaShenouda"/>
-    </w:rPr>
-  </w:style>
-  <w:style w:type="paragraph" w:styleId="BalloonText">
-    <w:name w:val="Balloon Text"/>
-    <w:basedOn w:val="Normal"/>
-    <w:link w:val="BalloonTextChar"/>
-    <w:uiPriority w:val="99"/>
-    <w:semiHidden/>
-    <w:unhideWhenUsed/>
-    <w:rsid w:val="00C35319"/>
+    <w:rsid w:val="008A79EE"/>
     <w:pPr>
       <w:spacing w:after="0" w:line="240" w:lineRule="auto"/>
     </w:pPr>
     <w:rPr>
-      <w:rFonts w:ascii="Tahoma" w:hAnsi="Tahoma" w:cs="Tahoma"/>
-      <w:sz w:val="16"/>
-      <w:szCs w:val="16"/>
-    </w:rPr>
-  </w:style>
-  <w:style w:type="character" w:customStyle="1" w:styleId="CopticChar">
-    <w:name w:val="Coptic Char"/>
-    <w:basedOn w:val="DefaultParagraphFont"/>
-    <w:link w:val="Coptic"/>
-    <w:rsid w:val="00A511D4"/>
-    <w:rPr>
-      <w:rFonts w:ascii="FreeSerifAvvaShenouda" w:hAnsi="FreeSerifAvvaShenouda"/>
-    </w:rPr>
-  </w:style>
-  <w:style w:type="character" w:customStyle="1" w:styleId="BalloonTextChar">
-    <w:name w:val="Balloon Text Char"/>
-    <w:basedOn w:val="DefaultParagraphFont"/>
-    <w:link w:val="BalloonText"/>
-    <w:uiPriority w:val="99"/>
-    <w:semiHidden/>
-    <w:rsid w:val="00C35319"/>
-    <w:rPr>
-      <w:rFonts w:ascii="Tahoma" w:hAnsi="Tahoma" w:cs="Tahoma"/>
-      <w:sz w:val="16"/>
-      <w:szCs w:val="16"/>
-    </w:rPr>
-  </w:style>
-  <w:style w:type="paragraph" w:customStyle="1" w:styleId="CopticVerse">
-    <w:name w:val="Coptic Verse"/>
-    <w:basedOn w:val="Normal"/>
-    <w:link w:val="CopticVerseChar"/>
-    <w:qFormat/>
-    <w:rsid w:val="00C35319"/>
-    <w:pPr>
-      <w:spacing w:after="240" w:line="360" w:lineRule="exact"/>
-    </w:pPr>
-    <w:rPr>
-      <w:rFonts w:ascii="FreeSerifAvvaShenouda" w:hAnsi="FreeSerifAvvaShenouda" w:cs="Calibri"/>
-      <w:noProof/>
-      <w:sz w:val="24"/>
-    </w:rPr>
-  </w:style>
-  <w:style w:type="character" w:customStyle="1" w:styleId="CopticVerseChar">
-    <w:name w:val="Coptic Verse Char"/>
-    <w:basedOn w:val="DefaultParagraphFont"/>
-    <w:link w:val="CopticVerse"/>
-    <w:rsid w:val="00C35319"/>
-    <w:rPr>
-      <w:rFonts w:ascii="FreeSerifAvvaShenouda" w:hAnsi="FreeSerifAvvaShenouda" w:cs="Calibri"/>
-      <w:noProof/>
-      <w:sz w:val="24"/>
-    </w:rPr>
-  </w:style>
-  <w:style w:type="paragraph" w:customStyle="1" w:styleId="EngEnd">
-    <w:name w:val="EngEnd"/>
-    <w:basedOn w:val="Normal"/>
-    <w:link w:val="EngEndChar"/>
-    <w:qFormat/>
-    <w:rsid w:val="00C35319"/>
-    <w:pPr>
-      <w:spacing w:after="360" w:line="360" w:lineRule="exact"/>
-    </w:pPr>
-    <w:rPr>
-      <w:rFonts w:ascii="Garamond" w:eastAsia="Times New Roman" w:hAnsi="Garamond" w:cs="Times New Roman"/>
-      <w:color w:val="000000"/>
+      <w:rFonts w:cs="Times New Roman"/>
       <w:sz w:val="24"/>
       <w:szCs w:val="24"/>
     </w:rPr>
   </w:style>
-  <w:style w:type="character" w:customStyle="1" w:styleId="EngEndChar">
-    <w:name w:val="EngEnd Char"/>
+  <w:style w:type="character" w:customStyle="1" w:styleId="DocumentMapChar">
+    <w:name w:val="Document Map Char"/>
     <w:basedOn w:val="DefaultParagraphFont"/>
-    <w:link w:val="EngEnd"/>
-    <w:rsid w:val="00C35319"/>
+    <w:link w:val="DocumentMap"/>
+    <w:uiPriority w:val="99"/>
+    <w:semiHidden/>
+    <w:rsid w:val="008A79EE"/>
     <w:rPr>
-      <w:rFonts w:ascii="Garamond" w:eastAsia="Times New Roman" w:hAnsi="Garamond" w:cs="Times New Roman"/>
-      <w:color w:val="000000"/>
+      <w:rFonts w:ascii="Times New Roman" w:hAnsi="Times New Roman" w:cs="Times New Roman"/>
       <w:sz w:val="24"/>
       <w:szCs w:val="24"/>
-    </w:rPr>
-  </w:style>
-  <w:style w:type="character" w:customStyle="1" w:styleId="Heading2Char">
-    <w:name w:val="Heading 2 Char"/>
-    <w:basedOn w:val="DefaultParagraphFont"/>
-    <w:link w:val="Heading2"/>
-    <w:uiPriority w:val="9"/>
-    <w:rsid w:val="00FF381F"/>
-    <w:rPr>
-      <w:rFonts w:ascii="Garamond" w:eastAsiaTheme="majorEastAsia" w:hAnsi="Garamond" w:cstheme="majorBidi"/>
-      <w:b/>
-      <w:bCs/>
-      <w:sz w:val="32"/>
-      <w:szCs w:val="26"/>
-      <w:lang w:val="en-CA"/>
-    </w:rPr>
-  </w:style>
-  <w:style w:type="paragraph" w:customStyle="1" w:styleId="Heading2non-TOC">
-    <w:name w:val="Heading 2 non-TOC"/>
-    <w:basedOn w:val="Heading2"/>
-    <w:link w:val="Heading2non-TOCChar"/>
-    <w:qFormat/>
-    <w:rsid w:val="00FF381F"/>
-    <w:pPr>
-      <w:pageBreakBefore w:val="0"/>
-      <w:spacing w:before="0"/>
-      <w:outlineLvl w:val="9"/>
-    </w:pPr>
-    <w:rPr>
-      <w:rFonts w:ascii="FreeSerifAvvaShenouda" w:hAnsi="FreeSerifAvvaShenouda" w:cs="FreeSerifAvvaShenouda"/>
-      <w:noProof/>
-    </w:rPr>
-  </w:style>
-  <w:style w:type="character" w:customStyle="1" w:styleId="Heading2non-TOCChar">
-    <w:name w:val="Heading 2 non-TOC Char"/>
-    <w:basedOn w:val="Heading2Char"/>
-    <w:link w:val="Heading2non-TOC"/>
-    <w:rsid w:val="00FF381F"/>
-    <w:rPr>
-      <w:rFonts w:ascii="FreeSerifAvvaShenouda" w:eastAsiaTheme="majorEastAsia" w:hAnsi="FreeSerifAvvaShenouda" w:cs="FreeSerifAvvaShenouda"/>
-      <w:b/>
-      <w:bCs/>
-      <w:noProof/>
-      <w:sz w:val="32"/>
-      <w:szCs w:val="26"/>
-      <w:lang w:val="en-CA"/>
-    </w:rPr>
-  </w:style>
-  <w:style w:type="character" w:customStyle="1" w:styleId="Heading4Char">
-    <w:name w:val="Heading 4 Char"/>
-    <w:basedOn w:val="DefaultParagraphFont"/>
-    <w:link w:val="Heading4"/>
-    <w:uiPriority w:val="9"/>
-    <w:rsid w:val="00FF381F"/>
-    <w:rPr>
-      <w:rFonts w:asciiTheme="majorHAnsi" w:eastAsiaTheme="majorEastAsia" w:hAnsiTheme="majorHAnsi" w:cstheme="majorBidi"/>
-      <w:b/>
-      <w:bCs/>
-      <w:i/>
-      <w:iCs/>
-      <w:color w:val="4F81BD" w:themeColor="accent1"/>
-    </w:rPr>
-  </w:style>
-  <w:style w:type="paragraph" w:customStyle="1" w:styleId="Heading3non-TOC">
-    <w:name w:val="Heading 3 non-TOC"/>
-    <w:basedOn w:val="Heading3"/>
-    <w:link w:val="Heading3non-TOCChar"/>
-    <w:qFormat/>
-    <w:rsid w:val="00FF381F"/>
-    <w:pPr>
-      <w:spacing w:before="0" w:after="240" w:line="276" w:lineRule="auto"/>
-      <w:jc w:val="center"/>
-      <w:outlineLvl w:val="9"/>
-    </w:pPr>
-    <w:rPr>
-      <w:rFonts w:ascii="FreeSerifAvvaShenouda" w:hAnsi="FreeSerifAvvaShenouda" w:cs="FreeSerifAvvaShenouda"/>
-      <w:color w:val="auto"/>
-      <w:sz w:val="28"/>
-      <w:lang w:val="en-CA"/>
-    </w:rPr>
-  </w:style>
-  <w:style w:type="character" w:customStyle="1" w:styleId="Heading3non-TOCChar">
-    <w:name w:val="Heading 3 non-TOC Char"/>
-    <w:basedOn w:val="Heading3Char"/>
-    <w:link w:val="Heading3non-TOC"/>
-    <w:rsid w:val="00FF381F"/>
-    <w:rPr>
-      <w:rFonts w:ascii="FreeSerifAvvaShenouda" w:eastAsiaTheme="majorEastAsia" w:hAnsi="FreeSerifAvvaShenouda" w:cs="FreeSerifAvvaShenouda"/>
-      <w:b/>
-      <w:bCs/>
-      <w:color w:val="4F81BD" w:themeColor="accent1"/>
-      <w:sz w:val="28"/>
-      <w:lang w:val="en-CA"/>
-    </w:rPr>
-  </w:style>
-  <w:style w:type="character" w:customStyle="1" w:styleId="Heading3Char">
-    <w:name w:val="Heading 3 Char"/>
-    <w:basedOn w:val="DefaultParagraphFont"/>
-    <w:link w:val="Heading3"/>
-    <w:uiPriority w:val="9"/>
-    <w:semiHidden/>
-    <w:rsid w:val="00FF381F"/>
-    <w:rPr>
-      <w:rFonts w:asciiTheme="majorHAnsi" w:eastAsiaTheme="majorEastAsia" w:hAnsiTheme="majorHAnsi" w:cstheme="majorBidi"/>
-      <w:b/>
-      <w:bCs/>
-      <w:color w:val="4F81BD" w:themeColor="accent1"/>
-    </w:rPr>
-  </w:style>
-  <w:style w:type="character" w:styleId="CommentReference">
-    <w:name w:val="annotation reference"/>
-    <w:basedOn w:val="DefaultParagraphFont"/>
-    <w:semiHidden/>
-    <w:unhideWhenUsed/>
-    <w:rsid w:val="00F75DA5"/>
-    <w:rPr>
-      <w:sz w:val="16"/>
-      <w:szCs w:val="16"/>
-    </w:rPr>
-  </w:style>
-  <w:style w:type="paragraph" w:styleId="CommentText">
-    <w:name w:val="annotation text"/>
-    <w:basedOn w:val="Normal"/>
-    <w:link w:val="CommentTextChar"/>
-    <w:semiHidden/>
-    <w:unhideWhenUsed/>
-    <w:rsid w:val="00F75DA5"/>
-    <w:pPr>
-      <w:spacing w:line="240" w:lineRule="auto"/>
-    </w:pPr>
-    <w:rPr>
-      <w:rFonts w:ascii="Garamond" w:hAnsi="Garamond"/>
-      <w:sz w:val="20"/>
-      <w:szCs w:val="20"/>
-      <w:lang w:val="en-CA"/>
-    </w:rPr>
-  </w:style>
-  <w:style w:type="character" w:customStyle="1" w:styleId="CommentTextChar">
-    <w:name w:val="Comment Text Char"/>
-    <w:basedOn w:val="DefaultParagraphFont"/>
-    <w:link w:val="CommentText"/>
-    <w:uiPriority w:val="99"/>
-    <w:semiHidden/>
-    <w:rsid w:val="00F75DA5"/>
-    <w:rPr>
-      <w:rFonts w:ascii="Garamond" w:hAnsi="Garamond"/>
-      <w:sz w:val="20"/>
-      <w:szCs w:val="20"/>
-      <w:lang w:val="en-CA"/>
-    </w:rPr>
-  </w:style>
-  <w:style w:type="paragraph" w:customStyle="1" w:styleId="CopticInd">
-    <w:name w:val="CopticInd"/>
-    <w:basedOn w:val="Normal"/>
-    <w:link w:val="CopticIndChar"/>
-    <w:qFormat/>
-    <w:rsid w:val="00F75DA5"/>
-    <w:pPr>
-      <w:spacing w:after="0" w:line="360" w:lineRule="exact"/>
-      <w:ind w:firstLine="144"/>
-      <w:jc w:val="left"/>
-    </w:pPr>
-    <w:rPr>
-      <w:rFonts w:ascii="FreeSerifAvvaShenouda" w:hAnsi="FreeSerifAvvaShenouda" w:cs="Calibri"/>
-      <w:noProof/>
-      <w:sz w:val="24"/>
-    </w:rPr>
-  </w:style>
-  <w:style w:type="character" w:customStyle="1" w:styleId="CopticIndChar">
-    <w:name w:val="CopticInd Char"/>
-    <w:basedOn w:val="DefaultParagraphFont"/>
-    <w:link w:val="CopticInd"/>
-    <w:rsid w:val="00F75DA5"/>
-    <w:rPr>
-      <w:rFonts w:ascii="FreeSerifAvvaShenouda" w:hAnsi="FreeSerifAvvaShenouda" w:cs="Calibri"/>
-      <w:noProof/>
-      <w:sz w:val="24"/>
-    </w:rPr>
-  </w:style>
-  <w:style w:type="paragraph" w:customStyle="1" w:styleId="EngInd">
-    <w:name w:val="EngInd"/>
-    <w:basedOn w:val="Normal"/>
-    <w:link w:val="EngIndChar"/>
-    <w:qFormat/>
-    <w:rsid w:val="00F75DA5"/>
-    <w:pPr>
-      <w:spacing w:after="0" w:line="360" w:lineRule="exact"/>
-      <w:ind w:firstLine="144"/>
-      <w:contextualSpacing/>
-      <w:jc w:val="left"/>
-    </w:pPr>
-    <w:rPr>
-      <w:rFonts w:ascii="Garamond" w:eastAsia="Times New Roman" w:hAnsi="Garamond" w:cs="Times New Roman"/>
-      <w:color w:val="000000"/>
-      <w:sz w:val="24"/>
-      <w:szCs w:val="24"/>
-    </w:rPr>
-  </w:style>
-  <w:style w:type="character" w:customStyle="1" w:styleId="EngIndChar">
-    <w:name w:val="EngInd Char"/>
-    <w:basedOn w:val="DefaultParagraphFont"/>
-    <w:link w:val="EngInd"/>
-    <w:rsid w:val="00F75DA5"/>
-    <w:rPr>
-      <w:rFonts w:ascii="Garamond" w:eastAsia="Times New Roman" w:hAnsi="Garamond" w:cs="Times New Roman"/>
-      <w:color w:val="000000"/>
-      <w:sz w:val="24"/>
-      <w:szCs w:val="24"/>
-    </w:rPr>
-  </w:style>
-  <w:style w:type="paragraph" w:styleId="Title">
-    <w:name w:val="Title"/>
-    <w:basedOn w:val="Normal"/>
-    <w:next w:val="Normal"/>
-    <w:link w:val="TitleChar"/>
-    <w:uiPriority w:val="10"/>
-    <w:qFormat/>
-    <w:rsid w:val="00F75DA5"/>
-    <w:pPr>
-      <w:framePr w:wrap="around" w:vAnchor="text" w:hAnchor="text" w:y="1"/>
-      <w:pBdr>
-        <w:bottom w:val="single" w:sz="8" w:space="4" w:color="4F81BD" w:themeColor="accent1"/>
-      </w:pBdr>
-      <w:spacing w:after="300" w:line="480" w:lineRule="auto"/>
-      <w:contextualSpacing/>
-      <w:jc w:val="center"/>
-    </w:pPr>
-    <w:rPr>
-      <w:rFonts w:asciiTheme="majorHAnsi" w:eastAsiaTheme="majorEastAsia" w:hAnsiTheme="majorHAnsi" w:cstheme="majorBidi"/>
-      <w:spacing w:val="5"/>
-      <w:kern w:val="28"/>
-      <w:sz w:val="52"/>
-      <w:szCs w:val="52"/>
-      <w:lang w:val="en-CA"/>
-    </w:rPr>
-  </w:style>
-  <w:style w:type="character" w:customStyle="1" w:styleId="TitleChar">
-    <w:name w:val="Title Char"/>
-    <w:basedOn w:val="DefaultParagraphFont"/>
-    <w:link w:val="Title"/>
-    <w:uiPriority w:val="10"/>
-    <w:rsid w:val="00F75DA5"/>
-    <w:rPr>
-      <w:rFonts w:asciiTheme="majorHAnsi" w:eastAsiaTheme="majorEastAsia" w:hAnsiTheme="majorHAnsi" w:cstheme="majorBidi"/>
-      <w:spacing w:val="5"/>
-      <w:kern w:val="28"/>
-      <w:sz w:val="52"/>
-      <w:szCs w:val="52"/>
-      <w:lang w:val="en-CA"/>
-    </w:rPr>
-  </w:style>
-  <w:style w:type="paragraph" w:styleId="CommentSubject">
-    <w:name w:val="annotation subject"/>
-    <w:basedOn w:val="CommentText"/>
-    <w:next w:val="CommentText"/>
-    <w:link w:val="CommentSubjectChar"/>
-    <w:uiPriority w:val="99"/>
-    <w:semiHidden/>
-    <w:unhideWhenUsed/>
-    <w:rsid w:val="004F6B02"/>
-    <w:rPr>
-      <w:rFonts w:ascii="Times New Roman" w:hAnsi="Times New Roman"/>
-      <w:b/>
-      <w:bCs/>
-      <w:lang w:val="en-US"/>
-    </w:rPr>
-  </w:style>
-  <w:style w:type="character" w:customStyle="1" w:styleId="CommentSubjectChar">
-    <w:name w:val="Comment Subject Char"/>
-    <w:basedOn w:val="CommentTextChar"/>
-    <w:link w:val="CommentSubject"/>
-    <w:uiPriority w:val="99"/>
-    <w:semiHidden/>
-    <w:rsid w:val="004F6B02"/>
-    <w:rPr>
-      <w:rFonts w:ascii="Times New Roman" w:hAnsi="Times New Roman"/>
-      <w:b/>
-      <w:bCs/>
-      <w:sz w:val="20"/>
-      <w:szCs w:val="20"/>
-      <w:lang w:val="en-CA"/>
-    </w:rPr>
-  </w:style>
-  <w:style w:type="paragraph" w:customStyle="1" w:styleId="EngIndEnd">
-    <w:name w:val="EngIndEnd"/>
-    <w:basedOn w:val="Normal"/>
-    <w:link w:val="EngIndEndChar"/>
-    <w:qFormat/>
-    <w:rsid w:val="007704BE"/>
-    <w:pPr>
-      <w:spacing w:after="360" w:line="360" w:lineRule="exact"/>
-      <w:ind w:firstLine="144"/>
-      <w:jc w:val="left"/>
-    </w:pPr>
-    <w:rPr>
-      <w:rFonts w:ascii="Garamond" w:hAnsi="Garamond" w:cs="Times New Roman"/>
-      <w:color w:val="000000"/>
-      <w:sz w:val="24"/>
-      <w:szCs w:val="24"/>
-    </w:rPr>
-  </w:style>
-  <w:style w:type="character" w:customStyle="1" w:styleId="EngIndEndChar">
-    <w:name w:val="EngIndEnd Char"/>
-    <w:basedOn w:val="DefaultParagraphFont"/>
-    <w:link w:val="EngIndEnd"/>
-    <w:rsid w:val="007704BE"/>
-    <w:rPr>
-      <w:rFonts w:ascii="Garamond" w:hAnsi="Garamond" w:cs="Times New Roman"/>
-      <w:color w:val="000000"/>
-      <w:sz w:val="24"/>
-      <w:szCs w:val="24"/>
-    </w:rPr>
-  </w:style>
-  <w:style w:type="paragraph" w:customStyle="1" w:styleId="CoptIndEnd">
-    <w:name w:val="CoptIndEnd"/>
-    <w:basedOn w:val="Normal"/>
-    <w:link w:val="CoptIndEndChar"/>
-    <w:qFormat/>
-    <w:rsid w:val="007704BE"/>
-    <w:pPr>
-      <w:spacing w:after="360" w:line="360" w:lineRule="exact"/>
-      <w:ind w:firstLine="144"/>
-      <w:jc w:val="left"/>
-    </w:pPr>
-    <w:rPr>
-      <w:rFonts w:ascii="FreeSerifAvvaShenouda" w:hAnsi="FreeSerifAvvaShenouda" w:cs="Calibri"/>
-      <w:noProof/>
-      <w:sz w:val="24"/>
-    </w:rPr>
-  </w:style>
-  <w:style w:type="character" w:customStyle="1" w:styleId="CoptIndEndChar">
-    <w:name w:val="CoptIndEnd Char"/>
-    <w:basedOn w:val="DefaultParagraphFont"/>
-    <w:link w:val="CoptIndEnd"/>
-    <w:rsid w:val="007704BE"/>
-    <w:rPr>
-      <w:rFonts w:ascii="FreeSerifAvvaShenouda" w:hAnsi="FreeSerifAvvaShenouda" w:cs="Calibri"/>
-      <w:noProof/>
-      <w:sz w:val="24"/>
-    </w:rPr>
-  </w:style>
-  <w:style w:type="paragraph" w:customStyle="1" w:styleId="EnglishHangEndNoCoptic">
-    <w:name w:val="English Hang End No Coptic"/>
-    <w:basedOn w:val="Normal"/>
-    <w:qFormat/>
-    <w:rsid w:val="005F6E4D"/>
-    <w:pPr>
-      <w:spacing w:after="240" w:line="240" w:lineRule="auto"/>
-      <w:ind w:left="432" w:hanging="432"/>
-      <w:jc w:val="left"/>
-    </w:pPr>
-    <w:rPr>
-      <w:rFonts w:ascii="Garamond" w:eastAsia="Times New Roman" w:hAnsi="Garamond" w:cs="Times New Roman"/>
-      <w:color w:val="000000"/>
-      <w:sz w:val="24"/>
-      <w:szCs w:val="24"/>
-    </w:rPr>
-  </w:style>
-  <w:style w:type="paragraph" w:customStyle="1" w:styleId="EnglishHangNoCoptic">
-    <w:name w:val="English Hang No Coptic"/>
-    <w:basedOn w:val="Normal"/>
-    <w:qFormat/>
-    <w:rsid w:val="005F6E4D"/>
-    <w:pPr>
-      <w:spacing w:after="0" w:line="240" w:lineRule="auto"/>
-      <w:ind w:left="432" w:hanging="432"/>
-      <w:jc w:val="left"/>
-    </w:pPr>
-    <w:rPr>
-      <w:rFonts w:ascii="Garamond" w:hAnsi="Garamond" w:cs="Times New Roman"/>
-      <w:color w:val="000000"/>
-      <w:sz w:val="24"/>
-      <w:szCs w:val="24"/>
-    </w:rPr>
-  </w:style>
-  <w:style w:type="character" w:styleId="FootnoteReference">
-    <w:name w:val="footnote reference"/>
-    <w:basedOn w:val="DefaultParagraphFont"/>
-    <w:uiPriority w:val="99"/>
-    <w:rsid w:val="005F6E4D"/>
-    <w:rPr>
-      <w:vertAlign w:val="superscript"/>
-    </w:rPr>
-  </w:style>
-  <w:style w:type="paragraph" w:styleId="FootnoteText">
-    <w:name w:val="footnote text"/>
-    <w:basedOn w:val="Normal"/>
-    <w:link w:val="FootnoteTextChar"/>
-    <w:uiPriority w:val="99"/>
-    <w:rsid w:val="005F6E4D"/>
-    <w:pPr>
-      <w:widowControl w:val="0"/>
-      <w:spacing w:after="0" w:line="240" w:lineRule="auto"/>
-      <w:jc w:val="left"/>
-    </w:pPr>
-    <w:rPr>
-      <w:rFonts w:ascii="Cambria" w:eastAsia="Times New Roman" w:hAnsi="Cambria" w:cs="Times New Roman"/>
-      <w:sz w:val="24"/>
-      <w:szCs w:val="20"/>
-    </w:rPr>
-  </w:style>
-  <w:style w:type="character" w:customStyle="1" w:styleId="FootnoteTextChar">
-    <w:name w:val="Footnote Text Char"/>
-    <w:basedOn w:val="DefaultParagraphFont"/>
-    <w:link w:val="FootnoteText"/>
-    <w:uiPriority w:val="99"/>
-    <w:rsid w:val="005F6E4D"/>
-    <w:rPr>
-      <w:rFonts w:ascii="Cambria" w:eastAsia="Times New Roman" w:hAnsi="Cambria" w:cs="Times New Roman"/>
-      <w:sz w:val="24"/>
-      <w:szCs w:val="20"/>
-    </w:rPr>
-  </w:style>
-  <w:style w:type="paragraph" w:customStyle="1" w:styleId="Rubric">
-    <w:name w:val="Rubric"/>
-    <w:basedOn w:val="Normal"/>
-    <w:qFormat/>
-    <w:rsid w:val="008A484C"/>
-    <w:pPr>
-      <w:spacing w:line="276" w:lineRule="auto"/>
-    </w:pPr>
-    <w:rPr>
-      <w:rFonts w:ascii="Garamond" w:hAnsi="Garamond"/>
-      <w:i/>
-      <w:sz w:val="24"/>
-      <w:lang w:val="en-CA"/>
-    </w:rPr>
-  </w:style>
-  <w:style w:type="paragraph" w:customStyle="1" w:styleId="footnote">
-    <w:name w:val="footnote"/>
-    <w:basedOn w:val="FootnoteText"/>
-    <w:link w:val="footnoteChar"/>
-    <w:qFormat/>
-    <w:rsid w:val="008A484C"/>
-    <w:rPr>
-      <w:rFonts w:ascii="Garamond" w:hAnsi="Garamond"/>
-      <w:sz w:val="18"/>
-    </w:rPr>
-  </w:style>
-  <w:style w:type="character" w:customStyle="1" w:styleId="footnoteChar">
-    <w:name w:val="footnote Char"/>
-    <w:basedOn w:val="FootnoteTextChar"/>
-    <w:link w:val="footnote"/>
-    <w:rsid w:val="008A484C"/>
-    <w:rPr>
-      <w:rFonts w:ascii="Garamond" w:eastAsia="Times New Roman" w:hAnsi="Garamond" w:cs="Times New Roman"/>
-      <w:sz w:val="18"/>
-      <w:szCs w:val="20"/>
     </w:rPr>
   </w:style>
 </w:styles>
@@ -6218,7 +5829,7 @@
 </file>
 
 <file path=customXml/itemProps1.xml><?xml version="1.0" encoding="utf-8"?>
-<ds:datastoreItem xmlns:ds="http://schemas.openxmlformats.org/officeDocument/2006/customXml" ds:itemID="{C42BB8D3-3E19-4867-A184-22EA24C42F8A}">
+<ds:datastoreItem xmlns:ds="http://schemas.openxmlformats.org/officeDocument/2006/customXml" ds:itemID="{57D03BB0-6127-3A45-878E-03BF8EAFCA3B}">
   <ds:schemaRefs>
     <ds:schemaRef ds:uri="http://schemas.openxmlformats.org/officeDocument/2006/bibliography"/>
   </ds:schemaRefs>

</xml_diff>

<commit_message>
Burmester added to Terce
</commit_message>
<xml_diff>
--- a/Psalms/044.docx
+++ b/Psalms/044.docx
@@ -1,6 +1,6 @@
 
 <file path=word/document.xml><?xml version="1.0" encoding="utf-8"?>
-<w:document xmlns:wpc="http://schemas.microsoft.com/office/word/2010/wordprocessingCanvas" xmlns:cx="http://schemas.microsoft.com/office/drawing/2014/chartex" xmlns:cx1="http://schemas.microsoft.com/office/drawing/2015/9/8/chartex" xmlns:mc="http://schemas.openxmlformats.org/markup-compatibility/2006" xmlns:o="urn:schemas-microsoft-com:office:office" xmlns:r="http://schemas.openxmlformats.org/officeDocument/2006/relationships" xmlns:m="http://schemas.openxmlformats.org/officeDocument/2006/math" xmlns:v="urn:schemas-microsoft-com:vml" xmlns:wp14="http://schemas.microsoft.com/office/word/2010/wordprocessingDrawing" xmlns:wp="http://schemas.openxmlformats.org/drawingml/2006/wordprocessingDrawing" xmlns:w10="urn:schemas-microsoft-com:office:word" xmlns:w="http://schemas.openxmlformats.org/wordprocessingml/2006/main" xmlns:w14="http://schemas.microsoft.com/office/word/2010/wordml" xmlns:w15="http://schemas.microsoft.com/office/word/2012/wordml" xmlns:w16se="http://schemas.microsoft.com/office/word/2015/wordml/symex" xmlns:wpg="http://schemas.microsoft.com/office/word/2010/wordprocessingGroup" xmlns:wpi="http://schemas.microsoft.com/office/word/2010/wordprocessingInk" xmlns:wne="http://schemas.microsoft.com/office/word/2006/wordml" xmlns:wps="http://schemas.microsoft.com/office/word/2010/wordprocessingShape" mc:Ignorable="w14 w15 w16se wp14">
+<w:document xmlns:wpc="http://schemas.microsoft.com/office/word/2010/wordprocessingCanvas" xmlns:cx="http://schemas.microsoft.com/office/drawing/2014/chartex" xmlns:cx1="http://schemas.microsoft.com/office/drawing/2015/9/8/chartex" xmlns:cx2="http://schemas.microsoft.com/office/drawing/2015/10/21/chartex" xmlns:cx3="http://schemas.microsoft.com/office/drawing/2016/5/9/chartex" xmlns:cx4="http://schemas.microsoft.com/office/drawing/2016/5/10/chartex" xmlns:cx5="http://schemas.microsoft.com/office/drawing/2016/5/11/chartex" xmlns:cx6="http://schemas.microsoft.com/office/drawing/2016/5/12/chartex" xmlns:cx7="http://schemas.microsoft.com/office/drawing/2016/5/13/chartex" xmlns:cx8="http://schemas.microsoft.com/office/drawing/2016/5/14/chartex" xmlns:mc="http://schemas.openxmlformats.org/markup-compatibility/2006" xmlns:aink="http://schemas.microsoft.com/office/drawing/2016/ink" xmlns:am3d="http://schemas.microsoft.com/office/drawing/2017/model3d" xmlns:o="urn:schemas-microsoft-com:office:office" xmlns:r="http://schemas.openxmlformats.org/officeDocument/2006/relationships" xmlns:m="http://schemas.openxmlformats.org/officeDocument/2006/math" xmlns:v="urn:schemas-microsoft-com:vml" xmlns:wp14="http://schemas.microsoft.com/office/word/2010/wordprocessingDrawing" xmlns:wp="http://schemas.openxmlformats.org/drawingml/2006/wordprocessingDrawing" xmlns:w10="urn:schemas-microsoft-com:office:word" xmlns:w="http://schemas.openxmlformats.org/wordprocessingml/2006/main" xmlns:w14="http://schemas.microsoft.com/office/word/2010/wordml" xmlns:w15="http://schemas.microsoft.com/office/word/2012/wordml" xmlns:w16cid="http://schemas.microsoft.com/office/word/2016/wordml/cid" xmlns:w16se="http://schemas.microsoft.com/office/word/2015/wordml/symex" xmlns:wpg="http://schemas.microsoft.com/office/word/2010/wordprocessingGroup" xmlns:wpi="http://schemas.microsoft.com/office/word/2010/wordprocessingInk" xmlns:wne="http://schemas.microsoft.com/office/word/2006/wordml" xmlns:wps="http://schemas.microsoft.com/office/word/2010/wordprocessingShape" mc:Ignorable="w14 w15 w16se w16cid wp14">
   <w:body>
     <w:p>
       <w:pPr>
@@ -465,7 +465,11 @@
           <w:tcPr>
             <w:tcW w:w="388" w:type="pct"/>
           </w:tcPr>
-          <w:p/>
+          <w:p>
+            <w:r>
+              <w:t>My heart has welled up with a good matter; I will declare my works to the king: my tongue is a pen of a swift writing scribe.</w:t>
+            </w:r>
+          </w:p>
         </w:tc>
         <w:tc>
           <w:tcPr>
@@ -473,15 +477,7 @@
           </w:tcPr>
           <w:p>
             <w:r>
-              <w:t xml:space="preserve">My heart has poured forth a good word: I will declare my works to the </w:t>
-            </w:r>
-            <w:proofErr w:type="gramStart"/>
-            <w:r>
-              <w:t>king:</w:t>
-            </w:r>
-            <w:proofErr w:type="gramEnd"/>
-            <w:r>
-              <w:t xml:space="preserve"> my tongue is the pen of a swift writing scribe.  </w:t>
+              <w:t xml:space="preserve">My heart has poured forth a good word: I will declare my works to the king: my tongue is the pen of a swift writing scribe.  </w:t>
             </w:r>
           </w:p>
         </w:tc>
@@ -752,15 +748,13 @@
               <w:t>You</w:t>
             </w:r>
             <w:r>
-              <w:t xml:space="preserve"> </w:t>
-            </w:r>
-            <w:proofErr w:type="spellStart"/>
-            <w:r>
-              <w:t>for ever</w:t>
-            </w:r>
-            <w:proofErr w:type="spellEnd"/>
-            <w:r>
-              <w:t>.</w:t>
+              <w:t xml:space="preserve"> for</w:t>
+            </w:r>
+            <w:r>
+              <w:t>e</w:t>
+            </w:r>
+            <w:r>
+              <w:t>ver.</w:t>
             </w:r>
           </w:p>
           <w:p>
@@ -774,15 +768,45 @@
             <w:tcW w:w="388" w:type="pct"/>
           </w:tcPr>
           <w:p>
-            <w:bookmarkStart w:id="0" w:name="_GoBack"/>
-            <w:bookmarkEnd w:id="0"/>
+            <w:r>
+              <w:t xml:space="preserve">Beauty is in his youth </w:t>
+            </w:r>
+            <w:r>
+              <w:rPr>
+                <w:i/>
+              </w:rPr>
+              <w:t>more than</w:t>
+            </w:r>
+            <w:r>
+              <w:t xml:space="preserve"> the sons of men: grace is poured into thy lips; </w:t>
+            </w:r>
+            <w:proofErr w:type="gramStart"/>
+            <w:r>
+              <w:t>on account of</w:t>
+            </w:r>
+            <w:proofErr w:type="gramEnd"/>
+            <w:r>
+              <w:t xml:space="preserve"> this God hath blessed thee unto age.</w:t>
+            </w:r>
           </w:p>
         </w:tc>
         <w:tc>
           <w:tcPr>
             <w:tcW w:w="388" w:type="pct"/>
           </w:tcPr>
-          <w:p/>
+          <w:p>
+            <w:r>
+              <w:t xml:space="preserve">Beauty is in his youth more than the sons of men: grace is poured onto your lips; </w:t>
+            </w:r>
+            <w:proofErr w:type="gramStart"/>
+            <w:r>
+              <w:t>therefore</w:t>
+            </w:r>
+            <w:proofErr w:type="gramEnd"/>
+            <w:r>
+              <w:t xml:space="preserve"> God has blessed you forever.</w:t>
+            </w:r>
+          </w:p>
         </w:tc>
         <w:tc>
           <w:tcPr>
@@ -1071,13 +1095,21 @@
           <w:tcPr>
             <w:tcW w:w="388" w:type="pct"/>
           </w:tcPr>
-          <w:p/>
+          <w:p>
+            <w:r>
+              <w:t>Gird thy sword upon thy thigh, (thou) to whom there is power, in thy youth and thy beauty,</w:t>
+            </w:r>
+          </w:p>
         </w:tc>
         <w:tc>
           <w:tcPr>
             <w:tcW w:w="388" w:type="pct"/>
           </w:tcPr>
-          <w:p/>
+          <w:p>
+            <w:r>
+              <w:t>Gird Your sword on Your thigh, O Mighty One, in Your youth and Your beauty,</w:t>
+            </w:r>
+          </w:p>
         </w:tc>
         <w:tc>
           <w:tcPr>
@@ -1330,29 +1362,63 @@
           <w:tcPr>
             <w:tcW w:w="388" w:type="pct"/>
           </w:tcPr>
-          <w:p/>
+          <w:p>
+            <w:r>
+              <w:t xml:space="preserve">stretch, attain, reign, </w:t>
+            </w:r>
+            <w:proofErr w:type="gramStart"/>
+            <w:r>
+              <w:t>on account of</w:t>
+            </w:r>
+            <w:proofErr w:type="gramEnd"/>
+            <w:r>
+              <w:t xml:space="preserve"> truth, meekness and </w:t>
+            </w:r>
+            <w:r>
+              <w:rPr>
+                <w:i/>
+              </w:rPr>
+              <w:t>justice</w:t>
+            </w:r>
+            <w:r>
+              <w:t xml:space="preserve"> thy right hand will guide thee </w:t>
+            </w:r>
+            <w:r>
+              <w:t>wondrously</w:t>
+            </w:r>
+            <w:r>
+              <w:t>.</w:t>
+            </w:r>
+          </w:p>
         </w:tc>
         <w:tc>
           <w:tcPr>
             <w:tcW w:w="388" w:type="pct"/>
           </w:tcPr>
-          <w:p/>
+          <w:p>
+            <w:r>
+              <w:t xml:space="preserve">Stretch, attain, reign, </w:t>
+            </w:r>
+            <w:proofErr w:type="gramStart"/>
+            <w:r>
+              <w:t>on account of</w:t>
+            </w:r>
+            <w:proofErr w:type="gramEnd"/>
+            <w:r>
+              <w:t xml:space="preserve"> truth, meekness and justice Your right hand will guide you wondrously.</w:t>
+            </w:r>
+          </w:p>
         </w:tc>
         <w:tc>
           <w:tcPr>
             <w:tcW w:w="529" w:type="pct"/>
           </w:tcPr>
           <w:p>
-            <w:proofErr w:type="gramStart"/>
             <w:r>
               <w:t>d</w:t>
             </w:r>
             <w:r>
-              <w:t>raw</w:t>
-            </w:r>
-            <w:proofErr w:type="gramEnd"/>
-            <w:r>
-              <w:t xml:space="preserve"> it out, prosper and reign, because of truth and meekness and righteousness; and Thy right hand shall guide Thee wonderfully.  </w:t>
+              <w:t xml:space="preserve">raw it out, prosper and reign, because of truth and meekness and righteousness; and Thy right hand shall guide Thee wonderfully.  </w:t>
             </w:r>
           </w:p>
         </w:tc>
@@ -1608,13 +1674,35 @@
           <w:tcPr>
             <w:tcW w:w="388" w:type="pct"/>
           </w:tcPr>
-          <w:p/>
+          <w:p>
+            <w:r>
+              <w:t xml:space="preserve">Thine arrows are sharp, (thou) to whom there is power, </w:t>
+            </w:r>
+            <w:r>
+              <w:rPr>
+                <w:i/>
+              </w:rPr>
+              <w:t>peoples</w:t>
+            </w:r>
+            <w:r>
+              <w:t xml:space="preserve"> </w:t>
+            </w:r>
+          </w:p>
+          <w:p>
+            <w:r>
+              <w:t>Fall under thee, (they are) in the heart of the enemies of the king.</w:t>
+            </w:r>
+          </w:p>
         </w:tc>
         <w:tc>
           <w:tcPr>
             <w:tcW w:w="388" w:type="pct"/>
           </w:tcPr>
-          <w:p/>
+          <w:p>
+            <w:r>
+              <w:t>Your arrows are sharp, Mighty One, people fall under You, in the heart of the enemies of the king.</w:t>
+            </w:r>
+          </w:p>
         </w:tc>
         <w:tc>
           <w:tcPr>
@@ -1856,13 +1944,45 @@
           <w:tcPr>
             <w:tcW w:w="388" w:type="pct"/>
           </w:tcPr>
-          <w:p/>
+          <w:p>
+            <w:r>
+              <w:lastRenderedPageBreak/>
+              <w:t xml:space="preserve">Thy </w:t>
+            </w:r>
+            <w:r>
+              <w:rPr>
+                <w:i/>
+              </w:rPr>
+              <w:t>throne</w:t>
+            </w:r>
+            <w:r>
+              <w:t xml:space="preserve">, God, </w:t>
+            </w:r>
+            <w:proofErr w:type="spellStart"/>
+            <w:r>
+              <w:lastRenderedPageBreak/>
+              <w:t>abideth</w:t>
+            </w:r>
+            <w:proofErr w:type="spellEnd"/>
+            <w:r>
+              <w:t xml:space="preserve"> unto age of ages, a rod of equity is the rod of thy kingdom. </w:t>
+            </w:r>
+          </w:p>
         </w:tc>
         <w:tc>
           <w:tcPr>
             <w:tcW w:w="388" w:type="pct"/>
           </w:tcPr>
-          <w:p/>
+          <w:p>
+            <w:r>
+              <w:lastRenderedPageBreak/>
+              <w:t xml:space="preserve">Your throne, God, </w:t>
+            </w:r>
+            <w:r>
+              <w:lastRenderedPageBreak/>
+              <w:t>abides forever, a rode of equity is the rod of Your kingdom.</w:t>
+            </w:r>
+          </w:p>
         </w:tc>
         <w:tc>
           <w:tcPr>
@@ -1870,15 +1990,8 @@
           </w:tcPr>
           <w:p>
             <w:r>
-              <w:t xml:space="preserve">Thy throne, O God, is </w:t>
-            </w:r>
-            <w:proofErr w:type="gramStart"/>
-            <w:r>
-              <w:t>for ever</w:t>
-            </w:r>
-            <w:proofErr w:type="gramEnd"/>
-            <w:r>
-              <w:t xml:space="preserve"> </w:t>
+              <w:lastRenderedPageBreak/>
+              <w:t xml:space="preserve">Thy throne, O God, is for ever </w:t>
             </w:r>
             <w:r>
               <w:lastRenderedPageBreak/>
@@ -2220,13 +2333,40 @@
           <w:tcPr>
             <w:tcW w:w="388" w:type="pct"/>
           </w:tcPr>
-          <w:p/>
+          <w:p>
+            <w:pPr>
+              <w:rPr>
+                <w:i/>
+              </w:rPr>
+            </w:pPr>
+            <w:r>
+              <w:t xml:space="preserve">For thou hast loved truth and thou hast hated </w:t>
+            </w:r>
+            <w:r>
+              <w:rPr>
+                <w:i/>
+              </w:rPr>
+              <w:t xml:space="preserve">iniquity; </w:t>
+            </w:r>
+            <w:proofErr w:type="gramStart"/>
+            <w:r>
+              <w:t>on account of</w:t>
+            </w:r>
+            <w:proofErr w:type="gramEnd"/>
+            <w:r>
+              <w:t xml:space="preserve"> this, God, thy God, hath anointed thee with oil of gladness more than those who (are) beside thee.</w:t>
+            </w:r>
+          </w:p>
         </w:tc>
         <w:tc>
           <w:tcPr>
             <w:tcW w:w="388" w:type="pct"/>
           </w:tcPr>
-          <w:p/>
+          <w:p>
+            <w:r>
+              <w:t>For You have loved truth and You have hated iniquity; therefore, God, Your God, has anointed You will [the] oil of gladness more than Your companions.</w:t>
+            </w:r>
+          </w:p>
         </w:tc>
         <w:tc>
           <w:tcPr>
@@ -2480,13 +2620,57 @@
           <w:tcPr>
             <w:tcW w:w="388" w:type="pct"/>
           </w:tcPr>
-          <w:p/>
+          <w:p>
+            <w:r>
+              <w:t xml:space="preserve">Thy garments (smell of) </w:t>
+            </w:r>
+            <w:r>
+              <w:rPr>
+                <w:i/>
+              </w:rPr>
+              <w:t>myrrh</w:t>
+            </w:r>
+            <w:r>
+              <w:t xml:space="preserve"> and </w:t>
+            </w:r>
+            <w:r>
+              <w:rPr>
+                <w:i/>
+              </w:rPr>
+              <w:t>stacte</w:t>
+            </w:r>
+            <w:r>
+              <w:t xml:space="preserve"> and </w:t>
+            </w:r>
+            <w:r>
+              <w:rPr>
+                <w:i/>
+              </w:rPr>
+              <w:t>cassia</w:t>
+            </w:r>
+            <w:r>
+              <w:t xml:space="preserve">: from heavy </w:t>
+            </w:r>
+            <w:r>
+              <w:rPr>
+                <w:i/>
+              </w:rPr>
+              <w:t>ivories</w:t>
+            </w:r>
+            <w:r>
+              <w:t xml:space="preserve"> with which they have caused thee to be glad.</w:t>
+            </w:r>
+          </w:p>
         </w:tc>
         <w:tc>
           <w:tcPr>
             <w:tcW w:w="388" w:type="pct"/>
           </w:tcPr>
-          <w:p/>
+          <w:p>
+            <w:r>
+              <w:t>Your garments smell of myrrh and stacte and cassia, from heavy ivories with which they have gladdened You.</w:t>
+            </w:r>
+          </w:p>
         </w:tc>
         <w:tc>
           <w:tcPr>
@@ -2624,15 +2808,7 @@
               <w:t>Your</w:t>
             </w:r>
             <w:r>
-              <w:t xml:space="preserve"> </w:t>
-            </w:r>
-            <w:proofErr w:type="gramStart"/>
-            <w:r>
-              <w:t>ladies</w:t>
-            </w:r>
-            <w:proofErr w:type="gramEnd"/>
-            <w:r>
-              <w:t xml:space="preserve"> of honor.</w:t>
+              <w:t xml:space="preserve"> ladies of honor.</w:t>
             </w:r>
           </w:p>
           <w:p>
@@ -2731,26 +2907,56 @@
           <w:tcPr>
             <w:tcW w:w="388" w:type="pct"/>
           </w:tcPr>
-          <w:p/>
+          <w:p>
+            <w:r>
+              <w:lastRenderedPageBreak/>
+              <w:t xml:space="preserve">The daughters of the kings (are) in thine </w:t>
+            </w:r>
+            <w:proofErr w:type="spellStart"/>
+            <w:r>
+              <w:t>honour</w:t>
+            </w:r>
+            <w:proofErr w:type="spellEnd"/>
+            <w:r>
+              <w:t xml:space="preserve">: the queen stood at the right of thee in clothing inwrought with gold </w:t>
+            </w:r>
+            <w:r>
+              <w:lastRenderedPageBreak/>
+              <w:t>(and) adorned in variegated manner.</w:t>
+            </w:r>
+          </w:p>
         </w:tc>
         <w:tc>
           <w:tcPr>
             <w:tcW w:w="388" w:type="pct"/>
           </w:tcPr>
-          <w:p/>
+          <w:p>
+            <w:r>
+              <w:lastRenderedPageBreak/>
+              <w:t xml:space="preserve">The daughters of the kings are in Your </w:t>
+            </w:r>
+            <w:proofErr w:type="spellStart"/>
+            <w:r>
+              <w:t>honour</w:t>
+            </w:r>
+            <w:proofErr w:type="spellEnd"/>
+            <w:r>
+              <w:t xml:space="preserve">: the queen stood at the right of You in clothing inwrought with gold </w:t>
+            </w:r>
+            <w:r>
+              <w:lastRenderedPageBreak/>
+              <w:t>and adorned in varied ways.</w:t>
+            </w:r>
+          </w:p>
         </w:tc>
         <w:tc>
           <w:tcPr>
             <w:tcW w:w="529" w:type="pct"/>
           </w:tcPr>
           <w:p>
-            <w:proofErr w:type="gramStart"/>
-            <w:r>
-              <w:t>he</w:t>
-            </w:r>
-            <w:proofErr w:type="gramEnd"/>
-            <w:r>
-              <w:t xml:space="preserve"> daughters of the kings have made Thee glad in Thine </w:t>
+            <w:r>
+              <w:lastRenderedPageBreak/>
+              <w:t xml:space="preserve">he daughters of the kings have made Thee glad in Thine </w:t>
             </w:r>
             <w:proofErr w:type="spellStart"/>
             <w:r>
@@ -3018,13 +3224,30 @@
           <w:tcPr>
             <w:tcW w:w="388" w:type="pct"/>
           </w:tcPr>
-          <w:p/>
+          <w:p>
+            <w:r>
+              <w:t xml:space="preserve">Hear, my daughter, see, incline thine ear; forget thy </w:t>
+            </w:r>
+            <w:r>
+              <w:rPr>
+                <w:i/>
+              </w:rPr>
+              <w:t>people</w:t>
+            </w:r>
+            <w:r>
+              <w:t xml:space="preserve"> and all the house of thy father,</w:t>
+            </w:r>
+          </w:p>
         </w:tc>
         <w:tc>
           <w:tcPr>
             <w:tcW w:w="388" w:type="pct"/>
           </w:tcPr>
-          <w:p/>
+          <w:p>
+            <w:r>
+              <w:t>Hear, my daughter, see, incline your ear; forget your people and the house of your father,</w:t>
+            </w:r>
+          </w:p>
         </w:tc>
         <w:tc>
           <w:tcPr>
@@ -3212,26 +3435,38 @@
           <w:tcPr>
             <w:tcW w:w="388" w:type="pct"/>
           </w:tcPr>
-          <w:p/>
+          <w:p>
+            <w:r>
+              <w:t xml:space="preserve">for the king hath </w:t>
+            </w:r>
+            <w:r>
+              <w:rPr>
+                <w:i/>
+              </w:rPr>
+              <w:t>desired</w:t>
+            </w:r>
+            <w:r>
+              <w:t xml:space="preserve"> thy beauty, because he is thy lord.</w:t>
+            </w:r>
+          </w:p>
         </w:tc>
         <w:tc>
           <w:tcPr>
             <w:tcW w:w="388" w:type="pct"/>
           </w:tcPr>
-          <w:p/>
+          <w:p>
+            <w:r>
+              <w:t>for the king has desired your beauty, because He is your Lord.</w:t>
+            </w:r>
+          </w:p>
         </w:tc>
         <w:tc>
           <w:tcPr>
             <w:tcW w:w="529" w:type="pct"/>
           </w:tcPr>
           <w:p>
-            <w:proofErr w:type="gramStart"/>
-            <w:r>
-              <w:t>because</w:t>
-            </w:r>
-            <w:proofErr w:type="gramEnd"/>
-            <w:r>
-              <w:t xml:space="preserve"> the King has desired your beauty: for He Himself is your Lord.</w:t>
+            <w:r>
+              <w:t>because the King has desired your beauty: for He Himself is your Lord.</w:t>
             </w:r>
           </w:p>
         </w:tc>
@@ -3443,26 +3678,75 @@
           <w:tcPr>
             <w:tcW w:w="388" w:type="pct"/>
           </w:tcPr>
-          <w:p/>
+          <w:p>
+            <w:r>
+              <w:t xml:space="preserve">And the daughters of </w:t>
+            </w:r>
+            <w:proofErr w:type="spellStart"/>
+            <w:r>
+              <w:t>Tyre</w:t>
+            </w:r>
+            <w:proofErr w:type="spellEnd"/>
+            <w:r>
+              <w:t xml:space="preserve"> will worship him with </w:t>
+            </w:r>
+            <w:r>
+              <w:rPr>
+                <w:i/>
+              </w:rPr>
+              <w:t>gifts;</w:t>
+            </w:r>
+            <w:r>
+              <w:t xml:space="preserve"> and the rich of the </w:t>
+            </w:r>
+            <w:r>
+              <w:rPr>
+                <w:i/>
+              </w:rPr>
+              <w:t xml:space="preserve">people </w:t>
+            </w:r>
+            <w:r>
+              <w:t xml:space="preserve">of the earth shall </w:t>
+            </w:r>
+            <w:r>
+              <w:rPr>
+                <w:i/>
+              </w:rPr>
+              <w:t>entreat</w:t>
+            </w:r>
+            <w:r>
+              <w:t xml:space="preserve"> thy face.</w:t>
+            </w:r>
+          </w:p>
         </w:tc>
         <w:tc>
           <w:tcPr>
             <w:tcW w:w="388" w:type="pct"/>
           </w:tcPr>
-          <w:p/>
+          <w:p>
+            <w:r>
+              <w:t xml:space="preserve">And the daughters of </w:t>
+            </w:r>
+            <w:proofErr w:type="spellStart"/>
+            <w:r>
+              <w:t>Tyre</w:t>
+            </w:r>
+            <w:proofErr w:type="spellEnd"/>
+            <w:r>
+              <w:t xml:space="preserve"> will worship him with gifts; and the rich of the people of the earth </w:t>
+            </w:r>
+            <w:r>
+              <w:t>will entreat your face.</w:t>
+            </w:r>
+          </w:p>
         </w:tc>
         <w:tc>
           <w:tcPr>
             <w:tcW w:w="529" w:type="pct"/>
           </w:tcPr>
           <w:p>
-            <w:proofErr w:type="gramStart"/>
-            <w:r>
-              <w:t>And</w:t>
-            </w:r>
-            <w:proofErr w:type="gramEnd"/>
-            <w:r>
-              <w:t xml:space="preserve"> the daughter of </w:t>
+            <w:r>
+              <w:t xml:space="preserve">And the daughter of </w:t>
             </w:r>
             <w:proofErr w:type="spellStart"/>
             <w:r>
@@ -3697,13 +3981,21 @@
           <w:tcPr>
             <w:tcW w:w="388" w:type="pct"/>
           </w:tcPr>
-          <w:p/>
+          <w:p>
+            <w:r>
+              <w:t>All glory is to the daughter of the king within, adorned with fringes inwrought with gold in variegated manner.</w:t>
+            </w:r>
+          </w:p>
         </w:tc>
         <w:tc>
           <w:tcPr>
             <w:tcW w:w="388" w:type="pct"/>
           </w:tcPr>
-          <w:p/>
+          <w:p>
+            <w:r>
+              <w:t>All glory is to the daughter of the king within, adorned with fringes inwrought with gold in varied ways.</w:t>
+            </w:r>
+          </w:p>
         </w:tc>
         <w:tc>
           <w:tcPr>
@@ -3902,13 +4194,27 @@
           <w:tcPr>
             <w:tcW w:w="388" w:type="pct"/>
           </w:tcPr>
-          <w:p/>
+          <w:p>
+            <w:r>
+              <w:rPr>
+                <w:i/>
+              </w:rPr>
+              <w:t>Virgins</w:t>
+            </w:r>
+            <w:r>
+              <w:t xml:space="preserve"> will be brought unto the king behind her; all her companions will be brought in unto him.</w:t>
+            </w:r>
+          </w:p>
         </w:tc>
         <w:tc>
           <w:tcPr>
             <w:tcW w:w="388" w:type="pct"/>
           </w:tcPr>
-          <w:p/>
+          <w:p>
+            <w:r>
+              <w:t>Virgins will be brought to the King behind her; all her companions will be brought to Him.</w:t>
+            </w:r>
+          </w:p>
         </w:tc>
         <w:tc>
           <w:tcPr>
@@ -3916,15 +4222,7 @@
           </w:tcPr>
           <w:p>
             <w:r>
-              <w:t xml:space="preserve">Virgins shall be brought unto the King following </w:t>
-            </w:r>
-            <w:proofErr w:type="gramStart"/>
-            <w:r>
-              <w:t>her,</w:t>
-            </w:r>
-            <w:proofErr w:type="gramEnd"/>
-            <w:r>
-              <w:t xml:space="preserve"> all her companions shall be brought unto Him.</w:t>
+              <w:t>Virgins shall be brought unto the King following her, all her companions shall be brought unto Him.</w:t>
             </w:r>
           </w:p>
         </w:tc>
@@ -4101,13 +4399,21 @@
           <w:tcPr>
             <w:tcW w:w="388" w:type="pct"/>
           </w:tcPr>
-          <w:p/>
+          <w:p>
+            <w:r>
+              <w:t>They will be brought in with gladness and joy: they will be brought in to the temple of the king.</w:t>
+            </w:r>
+          </w:p>
         </w:tc>
         <w:tc>
           <w:tcPr>
             <w:tcW w:w="388" w:type="pct"/>
           </w:tcPr>
-          <w:p/>
+          <w:p>
+            <w:r>
+              <w:t>They will be brought in with joy and gladness; they will be brought in to the temple of the King.</w:t>
+            </w:r>
+          </w:p>
         </w:tc>
         <w:tc>
           <w:tcPr>
@@ -4115,15 +4421,15 @@
           </w:tcPr>
           <w:p>
             <w:r>
-              <w:t xml:space="preserve">They </w:t>
+              <w:t xml:space="preserve">They shall be brought with joy and rejoicing: they shall </w:t>
             </w:r>
             <w:proofErr w:type="gramStart"/>
             <w:r>
-              <w:t>shall be brought</w:t>
+              <w:t>enter into</w:t>
             </w:r>
             <w:proofErr w:type="gramEnd"/>
             <w:r>
-              <w:t xml:space="preserve"> with joy and rejoicing: they shall enter into the temple of the King.  </w:t>
+              <w:t xml:space="preserve"> the temple of the King.  </w:t>
             </w:r>
           </w:p>
         </w:tc>
@@ -4334,13 +4640,30 @@
           <w:tcPr>
             <w:tcW w:w="388" w:type="pct"/>
           </w:tcPr>
-          <w:p/>
+          <w:p>
+            <w:r>
+              <w:t xml:space="preserve">Instead of fathers, there shall be to thee sons: thou wilt make them </w:t>
+            </w:r>
+            <w:r>
+              <w:rPr>
+                <w:i/>
+              </w:rPr>
+              <w:t>rulers</w:t>
+            </w:r>
+            <w:r>
+              <w:t xml:space="preserve"> upon all the earth.</w:t>
+            </w:r>
+          </w:p>
         </w:tc>
         <w:tc>
           <w:tcPr>
             <w:tcW w:w="388" w:type="pct"/>
           </w:tcPr>
-          <w:p/>
+          <w:p>
+            <w:r>
+              <w:t>Instead of fathers, there will be to you sons; you will make them rulers upon all the earth.</w:t>
+            </w:r>
+          </w:p>
         </w:tc>
         <w:tc>
           <w:tcPr>
@@ -4352,15 +4675,7 @@
             </w:r>
             <w:r>
               <w:softHyphen/>
-              <w:t xml:space="preserve">stead of thy fathers shall be thy children, whom thou </w:t>
-            </w:r>
-            <w:proofErr w:type="spellStart"/>
-            <w:r>
-              <w:t>mayest</w:t>
-            </w:r>
-            <w:proofErr w:type="spellEnd"/>
-            <w:r>
-              <w:t xml:space="preserve"> make princes in all the earth.</w:t>
+              <w:t>stead of thy fathers shall be thy children, whom thou mayest make princes in all the earth.</w:t>
             </w:r>
           </w:p>
         </w:tc>
@@ -4537,86 +4852,120 @@
             </w:pPr>
             <w:r>
               <w:tab/>
+              <w:t>therefore people</w:t>
+            </w:r>
+            <w:r>
+              <w:t>s</w:t>
+            </w:r>
+            <w:r>
+              <w:t xml:space="preserve"> will </w:t>
+            </w:r>
+            <w:r>
+              <w:t>confess</w:t>
+            </w:r>
+            <w:r>
+              <w:t xml:space="preserve"> </w:t>
+            </w:r>
+            <w:r>
+              <w:t>You</w:t>
+            </w:r>
+            <w:r>
+              <w:t xml:space="preserve"> for</w:t>
+            </w:r>
+            <w:bookmarkStart w:id="0" w:name="_GoBack"/>
+            <w:bookmarkEnd w:id="0"/>
+            <w:r>
+              <w:t xml:space="preserve">ever </w:t>
+            </w:r>
+            <w:r>
+              <w:t>and to the ages of ages</w:t>
+            </w:r>
+            <w:r>
+              <w:t>.</w:t>
+            </w:r>
+          </w:p>
+          <w:p>
+            <w:pPr>
+              <w:pStyle w:val="EngIndEnd"/>
+            </w:pPr>
+          </w:p>
+        </w:tc>
+        <w:tc>
+          <w:tcPr>
+            <w:tcW w:w="388" w:type="pct"/>
+          </w:tcPr>
+          <w:p>
+            <w:r>
+              <w:t xml:space="preserve">They will remember thy name in every </w:t>
+            </w:r>
+            <w:r>
+              <w:rPr>
+                <w:i/>
+              </w:rPr>
+              <w:t xml:space="preserve">generation </w:t>
+            </w:r>
+            <w:r>
+              <w:t xml:space="preserve">and </w:t>
+            </w:r>
+            <w:r>
+              <w:rPr>
+                <w:i/>
+              </w:rPr>
+              <w:t>generation</w:t>
+            </w:r>
+            <w:r>
+              <w:t xml:space="preserve">: </w:t>
             </w:r>
             <w:proofErr w:type="gramStart"/>
             <w:r>
-              <w:t>therefore</w:t>
+              <w:t>on account of</w:t>
             </w:r>
             <w:proofErr w:type="gramEnd"/>
             <w:r>
-              <w:t xml:space="preserve"> people</w:t>
-            </w:r>
-            <w:r>
-              <w:t>s</w:t>
-            </w:r>
-            <w:r>
-              <w:t xml:space="preserve"> will </w:t>
-            </w:r>
-            <w:r>
-              <w:t>confess</w:t>
-            </w:r>
-            <w:r>
-              <w:t xml:space="preserve"> </w:t>
-            </w:r>
-            <w:r>
-              <w:t>You</w:t>
-            </w:r>
-            <w:r>
-              <w:t xml:space="preserve"> </w:t>
-            </w:r>
-            <w:proofErr w:type="spellStart"/>
-            <w:r>
-              <w:t>for ever</w:t>
-            </w:r>
-            <w:proofErr w:type="spellEnd"/>
-            <w:r>
-              <w:t xml:space="preserve"> </w:t>
-            </w:r>
-            <w:r>
-              <w:t>and to the ages of ages</w:t>
-            </w:r>
-            <w:r>
-              <w:t>.</w:t>
-            </w:r>
-          </w:p>
-          <w:p>
-            <w:pPr>
-              <w:pStyle w:val="EngIndEnd"/>
-            </w:pPr>
+              <w:t xml:space="preserve"> this the </w:t>
+            </w:r>
+            <w:r>
+              <w:rPr>
+                <w:i/>
+              </w:rPr>
+              <w:t>peoples</w:t>
+            </w:r>
+            <w:r>
+              <w:t xml:space="preserve"> will confess Thee, God, unto age and unto age of the ages.</w:t>
+            </w:r>
           </w:p>
         </w:tc>
         <w:tc>
           <w:tcPr>
             <w:tcW w:w="388" w:type="pct"/>
           </w:tcPr>
-          <w:p/>
-        </w:tc>
-        <w:tc>
-          <w:tcPr>
-            <w:tcW w:w="388" w:type="pct"/>
-          </w:tcPr>
-          <w:p/>
+          <w:p>
+            <w:r>
+              <w:t xml:space="preserve">They will remember your name in every generation and generation; therefore, the peoples will confess You, God, forever and to the age of ages. </w:t>
+            </w:r>
+            <w:r>
+              <w:rPr>
+                <w:i/>
+              </w:rPr>
+              <w:t>Alleluia.</w:t>
+            </w:r>
+          </w:p>
         </w:tc>
         <w:tc>
           <w:tcPr>
             <w:tcW w:w="529" w:type="pct"/>
           </w:tcPr>
           <w:p>
+            <w:r>
+              <w:t xml:space="preserve">And they shall remember Thy Name in every generation and generation.  </w:t>
+            </w:r>
             <w:proofErr w:type="gramStart"/>
             <w:r>
-              <w:t>And</w:t>
+              <w:t>Therefore</w:t>
             </w:r>
             <w:proofErr w:type="gramEnd"/>
             <w:r>
-              <w:t xml:space="preserve"> they shall remember Thy Name in every generation and generation.  Therefore shall the peoples confess to Thee, O God </w:t>
-            </w:r>
-            <w:proofErr w:type="gramStart"/>
-            <w:r>
-              <w:t>for ever</w:t>
-            </w:r>
-            <w:proofErr w:type="gramEnd"/>
-            <w:r>
-              <w:t xml:space="preserve"> and unto the age of ages.  Alleluia</w:t>
+              <w:t xml:space="preserve"> shall the peoples confess to Thee, O God for ever and unto the age of ages.  Alleluia</w:t>
             </w:r>
           </w:p>
         </w:tc>
@@ -4779,7 +5128,7 @@
 </file>
 
 <file path=word/endnotes.xml><?xml version="1.0" encoding="utf-8"?>
-<w:endnotes xmlns:wpc="http://schemas.microsoft.com/office/word/2010/wordprocessingCanvas" xmlns:cx="http://schemas.microsoft.com/office/drawing/2014/chartex" xmlns:cx1="http://schemas.microsoft.com/office/drawing/2015/9/8/chartex" xmlns:mc="http://schemas.openxmlformats.org/markup-compatibility/2006" xmlns:o="urn:schemas-microsoft-com:office:office" xmlns:r="http://schemas.openxmlformats.org/officeDocument/2006/relationships" xmlns:m="http://schemas.openxmlformats.org/officeDocument/2006/math" xmlns:v="urn:schemas-microsoft-com:vml" xmlns:wp14="http://schemas.microsoft.com/office/word/2010/wordprocessingDrawing" xmlns:wp="http://schemas.openxmlformats.org/drawingml/2006/wordprocessingDrawing" xmlns:w10="urn:schemas-microsoft-com:office:word" xmlns:w="http://schemas.openxmlformats.org/wordprocessingml/2006/main" xmlns:w14="http://schemas.microsoft.com/office/word/2010/wordml" xmlns:w15="http://schemas.microsoft.com/office/word/2012/wordml" xmlns:w16se="http://schemas.microsoft.com/office/word/2015/wordml/symex" xmlns:wpg="http://schemas.microsoft.com/office/word/2010/wordprocessingGroup" xmlns:wpi="http://schemas.microsoft.com/office/word/2010/wordprocessingInk" xmlns:wne="http://schemas.microsoft.com/office/word/2006/wordml" xmlns:wps="http://schemas.microsoft.com/office/word/2010/wordprocessingShape" mc:Ignorable="w14 w15 w16se wp14">
+<w:endnotes xmlns:wpc="http://schemas.microsoft.com/office/word/2010/wordprocessingCanvas" xmlns:cx="http://schemas.microsoft.com/office/drawing/2014/chartex" xmlns:cx1="http://schemas.microsoft.com/office/drawing/2015/9/8/chartex" xmlns:cx2="http://schemas.microsoft.com/office/drawing/2015/10/21/chartex" xmlns:cx3="http://schemas.microsoft.com/office/drawing/2016/5/9/chartex" xmlns:cx4="http://schemas.microsoft.com/office/drawing/2016/5/10/chartex" xmlns:cx5="http://schemas.microsoft.com/office/drawing/2016/5/11/chartex" xmlns:cx6="http://schemas.microsoft.com/office/drawing/2016/5/12/chartex" xmlns:cx7="http://schemas.microsoft.com/office/drawing/2016/5/13/chartex" xmlns:cx8="http://schemas.microsoft.com/office/drawing/2016/5/14/chartex" xmlns:mc="http://schemas.openxmlformats.org/markup-compatibility/2006" xmlns:aink="http://schemas.microsoft.com/office/drawing/2016/ink" xmlns:am3d="http://schemas.microsoft.com/office/drawing/2017/model3d" xmlns:o="urn:schemas-microsoft-com:office:office" xmlns:r="http://schemas.openxmlformats.org/officeDocument/2006/relationships" xmlns:m="http://schemas.openxmlformats.org/officeDocument/2006/math" xmlns:v="urn:schemas-microsoft-com:vml" xmlns:wp14="http://schemas.microsoft.com/office/word/2010/wordprocessingDrawing" xmlns:wp="http://schemas.openxmlformats.org/drawingml/2006/wordprocessingDrawing" xmlns:w10="urn:schemas-microsoft-com:office:word" xmlns:w="http://schemas.openxmlformats.org/wordprocessingml/2006/main" xmlns:w14="http://schemas.microsoft.com/office/word/2010/wordml" xmlns:w15="http://schemas.microsoft.com/office/word/2012/wordml" xmlns:w16cid="http://schemas.microsoft.com/office/word/2016/wordml/cid" xmlns:w16se="http://schemas.microsoft.com/office/word/2015/wordml/symex" xmlns:wpg="http://schemas.microsoft.com/office/word/2010/wordprocessingGroup" xmlns:wpi="http://schemas.microsoft.com/office/word/2010/wordprocessingInk" xmlns:wne="http://schemas.microsoft.com/office/word/2006/wordml" xmlns:wps="http://schemas.microsoft.com/office/word/2010/wordprocessingShape" mc:Ignorable="w14 w15 w16se w16cid wp14">
   <w:endnote w:type="separator" w:id="-1">
     <w:p>
       <w:pPr>
@@ -4804,7 +5153,7 @@
 </file>
 
 <file path=word/footnotes.xml><?xml version="1.0" encoding="utf-8"?>
-<w:footnotes xmlns:wpc="http://schemas.microsoft.com/office/word/2010/wordprocessingCanvas" xmlns:cx="http://schemas.microsoft.com/office/drawing/2014/chartex" xmlns:cx1="http://schemas.microsoft.com/office/drawing/2015/9/8/chartex" xmlns:mc="http://schemas.openxmlformats.org/markup-compatibility/2006" xmlns:o="urn:schemas-microsoft-com:office:office" xmlns:r="http://schemas.openxmlformats.org/officeDocument/2006/relationships" xmlns:m="http://schemas.openxmlformats.org/officeDocument/2006/math" xmlns:v="urn:schemas-microsoft-com:vml" xmlns:wp14="http://schemas.microsoft.com/office/word/2010/wordprocessingDrawing" xmlns:wp="http://schemas.openxmlformats.org/drawingml/2006/wordprocessingDrawing" xmlns:w10="urn:schemas-microsoft-com:office:word" xmlns:w="http://schemas.openxmlformats.org/wordprocessingml/2006/main" xmlns:w14="http://schemas.microsoft.com/office/word/2010/wordml" xmlns:w15="http://schemas.microsoft.com/office/word/2012/wordml" xmlns:w16se="http://schemas.microsoft.com/office/word/2015/wordml/symex" xmlns:wpg="http://schemas.microsoft.com/office/word/2010/wordprocessingGroup" xmlns:wpi="http://schemas.microsoft.com/office/word/2010/wordprocessingInk" xmlns:wne="http://schemas.microsoft.com/office/word/2006/wordml" xmlns:wps="http://schemas.microsoft.com/office/word/2010/wordprocessingShape" mc:Ignorable="w14 w15 w16se wp14">
+<w:footnotes xmlns:wpc="http://schemas.microsoft.com/office/word/2010/wordprocessingCanvas" xmlns:cx="http://schemas.microsoft.com/office/drawing/2014/chartex" xmlns:cx1="http://schemas.microsoft.com/office/drawing/2015/9/8/chartex" xmlns:cx2="http://schemas.microsoft.com/office/drawing/2015/10/21/chartex" xmlns:cx3="http://schemas.microsoft.com/office/drawing/2016/5/9/chartex" xmlns:cx4="http://schemas.microsoft.com/office/drawing/2016/5/10/chartex" xmlns:cx5="http://schemas.microsoft.com/office/drawing/2016/5/11/chartex" xmlns:cx6="http://schemas.microsoft.com/office/drawing/2016/5/12/chartex" xmlns:cx7="http://schemas.microsoft.com/office/drawing/2016/5/13/chartex" xmlns:cx8="http://schemas.microsoft.com/office/drawing/2016/5/14/chartex" xmlns:mc="http://schemas.openxmlformats.org/markup-compatibility/2006" xmlns:aink="http://schemas.microsoft.com/office/drawing/2016/ink" xmlns:am3d="http://schemas.microsoft.com/office/drawing/2017/model3d" xmlns:o="urn:schemas-microsoft-com:office:office" xmlns:r="http://schemas.openxmlformats.org/officeDocument/2006/relationships" xmlns:m="http://schemas.openxmlformats.org/officeDocument/2006/math" xmlns:v="urn:schemas-microsoft-com:vml" xmlns:wp14="http://schemas.microsoft.com/office/word/2010/wordprocessingDrawing" xmlns:wp="http://schemas.openxmlformats.org/drawingml/2006/wordprocessingDrawing" xmlns:w10="urn:schemas-microsoft-com:office:word" xmlns:w="http://schemas.openxmlformats.org/wordprocessingml/2006/main" xmlns:w14="http://schemas.microsoft.com/office/word/2010/wordml" xmlns:w15="http://schemas.microsoft.com/office/word/2012/wordml" xmlns:w16cid="http://schemas.microsoft.com/office/word/2016/wordml/cid" xmlns:w16se="http://schemas.microsoft.com/office/word/2015/wordml/symex" xmlns:wpg="http://schemas.microsoft.com/office/word/2010/wordprocessingGroup" xmlns:wpi="http://schemas.microsoft.com/office/word/2010/wordprocessingInk" xmlns:wne="http://schemas.microsoft.com/office/word/2006/wordml" xmlns:wps="http://schemas.microsoft.com/office/word/2010/wordprocessingShape" mc:Ignorable="w14 w15 w16se w16cid wp14">
   <w:footnote w:type="separator" w:id="-1">
     <w:p>
       <w:pPr>
@@ -5023,7 +5372,7 @@
 </file>
 
 <file path=word/styles.xml><?xml version="1.0" encoding="utf-8"?>
-<w:styles xmlns:mc="http://schemas.openxmlformats.org/markup-compatibility/2006" xmlns:r="http://schemas.openxmlformats.org/officeDocument/2006/relationships" xmlns:w="http://schemas.openxmlformats.org/wordprocessingml/2006/main" xmlns:w14="http://schemas.microsoft.com/office/word/2010/wordml" xmlns:w15="http://schemas.microsoft.com/office/word/2012/wordml" xmlns:w16se="http://schemas.microsoft.com/office/word/2015/wordml/symex" mc:Ignorable="w14 w15 w16se">
+<w:styles xmlns:mc="http://schemas.openxmlformats.org/markup-compatibility/2006" xmlns:r="http://schemas.openxmlformats.org/officeDocument/2006/relationships" xmlns:w="http://schemas.openxmlformats.org/wordprocessingml/2006/main" xmlns:w14="http://schemas.microsoft.com/office/word/2010/wordml" xmlns:w15="http://schemas.microsoft.com/office/word/2012/wordml" xmlns:w16cid="http://schemas.microsoft.com/office/word/2016/wordml/cid" xmlns:w16se="http://schemas.microsoft.com/office/word/2015/wordml/symex" mc:Ignorable="w14 w15 w16se w16cid">
   <w:docDefaults>
     <w:rPrDefault>
       <w:rPr>
@@ -5039,7 +5388,7 @@
       </w:pPr>
     </w:pPrDefault>
   </w:docDefaults>
-  <w:latentStyles w:defLockedState="0" w:defUIPriority="99" w:defSemiHidden="0" w:defUnhideWhenUsed="0" w:defQFormat="0" w:count="371">
+  <w:latentStyles w:defLockedState="0" w:defUIPriority="99" w:defSemiHidden="0" w:defUnhideWhenUsed="0" w:defQFormat="0" w:count="375">
     <w:lsdException w:name="Normal" w:uiPriority="0" w:qFormat="1"/>
     <w:lsdException w:name="heading 1" w:uiPriority="9" w:qFormat="1"/>
     <w:lsdException w:name="heading 2" w:semiHidden="1" w:uiPriority="9" w:unhideWhenUsed="1" w:qFormat="1"/>
@@ -5145,7 +5494,6 @@
     <w:lsdException w:name="HTML Sample" w:semiHidden="1" w:unhideWhenUsed="1"/>
     <w:lsdException w:name="HTML Typewriter" w:semiHidden="1" w:unhideWhenUsed="1"/>
     <w:lsdException w:name="HTML Variable" w:semiHidden="1" w:unhideWhenUsed="1"/>
-    <w:lsdException w:name="Normal Table" w:semiHidden="1" w:unhideWhenUsed="1"/>
     <w:lsdException w:name="annotation subject" w:semiHidden="1" w:unhideWhenUsed="1"/>
     <w:lsdException w:name="No List" w:semiHidden="1" w:unhideWhenUsed="1"/>
     <w:lsdException w:name="Outline List 1" w:semiHidden="1" w:unhideWhenUsed="1"/>
@@ -5189,10 +5537,8 @@
     <w:lsdException w:name="Table Elegant" w:semiHidden="1" w:unhideWhenUsed="1"/>
     <w:lsdException w:name="Table Professional" w:semiHidden="1" w:unhideWhenUsed="1"/>
     <w:lsdException w:name="Table Subtle 1" w:semiHidden="1" w:unhideWhenUsed="1"/>
-    <w:lsdException w:name="Table Subtle 2" w:semiHidden="1" w:unhideWhenUsed="1"/>
     <w:lsdException w:name="Table Web 1" w:semiHidden="1" w:unhideWhenUsed="1"/>
     <w:lsdException w:name="Table Web 2" w:semiHidden="1" w:unhideWhenUsed="1"/>
-    <w:lsdException w:name="Table Web 3" w:semiHidden="1" w:unhideWhenUsed="1"/>
     <w:lsdException w:name="Balloon Text" w:semiHidden="1" w:unhideWhenUsed="1"/>
     <w:lsdException w:name="Table Grid" w:uiPriority="59"/>
     <w:lsdException w:name="Table Theme" w:semiHidden="1" w:unhideWhenUsed="1"/>
@@ -5411,6 +5757,10 @@
     <w:lsdException w:name="List Table 5 Dark Accent 6" w:uiPriority="50"/>
     <w:lsdException w:name="List Table 6 Colorful Accent 6" w:uiPriority="51"/>
     <w:lsdException w:name="List Table 7 Colorful Accent 6" w:uiPriority="52"/>
+    <w:lsdException w:name="Mention" w:semiHidden="1" w:unhideWhenUsed="1"/>
+    <w:lsdException w:name="Smart Hyperlink" w:semiHidden="1" w:unhideWhenUsed="1"/>
+    <w:lsdException w:name="Hashtag" w:semiHidden="1" w:unhideWhenUsed="1"/>
+    <w:lsdException w:name="Unresolved Mention" w:semiHidden="1" w:unhideWhenUsed="1"/>
   </w:latentStyles>
   <w:style w:type="paragraph" w:default="1" w:styleId="Normal">
     <w:name w:val="Normal"/>
@@ -5500,6 +5850,7 @@
   <w:style w:type="character" w:default="1" w:styleId="DefaultParagraphFont">
     <w:name w:val="Default Paragraph Font"/>
     <w:uiPriority w:val="1"/>
+    <w:semiHidden/>
     <w:unhideWhenUsed/>
   </w:style>
   <w:style w:type="table" w:default="1" w:styleId="TableNormal">
@@ -6414,7 +6765,7 @@
 </file>
 
 <file path=customXml/itemProps1.xml><?xml version="1.0" encoding="utf-8"?>
-<ds:datastoreItem xmlns:ds="http://schemas.openxmlformats.org/officeDocument/2006/customXml" ds:itemID="{08D6ADE8-0CB6-4E48-AF3A-6F91FF385AEE}">
+<ds:datastoreItem xmlns:ds="http://schemas.openxmlformats.org/officeDocument/2006/customXml" ds:itemID="{6049D684-0984-4A6E-AEC6-C6014E0E57E8}">
   <ds:schemaRefs>
     <ds:schemaRef ds:uri="http://schemas.openxmlformats.org/officeDocument/2006/bibliography"/>
   </ds:schemaRefs>

</xml_diff>